<commit_message>
no Test directory to shadow
git-svn-id: https://svn.code.sf.net/p/electricdss/code@3293 d8739450-1e93-4ef4-a0af-c327d92816ff
</commit_message>
<xml_diff>
--- a/trunk/Version8/Doc/OpenDSS_FPC_Build.docx
+++ b/trunk/Version8/Doc/OpenDSS_FPC_Build.docx
@@ -4105,16 +4105,26 @@
       <w:pPr>
         <w:pStyle w:val="Code"/>
       </w:pPr>
-      <w:r>
-        <w:t>brew install subversion</w:t>
+      <w:proofErr w:type="gramStart"/>
+      <w:r>
+        <w:t>brew</w:t>
+      </w:r>
+      <w:proofErr w:type="gramEnd"/>
+      <w:r>
+        <w:t xml:space="preserve"> install subversion</w:t>
       </w:r>
     </w:p>
     <w:p>
       <w:pPr>
         <w:pStyle w:val="Code"/>
       </w:pPr>
-      <w:r>
-        <w:t xml:space="preserve">brew install </w:t>
+      <w:proofErr w:type="gramStart"/>
+      <w:r>
+        <w:t>brew</w:t>
+      </w:r>
+      <w:proofErr w:type="gramEnd"/>
+      <w:r>
+        <w:t xml:space="preserve"> install </w:t>
       </w:r>
       <w:proofErr w:type="spellStart"/>
       <w:r>
@@ -4129,8 +4139,13 @@
       <w:pPr>
         <w:pStyle w:val="Code"/>
       </w:pPr>
-      <w:r>
-        <w:t xml:space="preserve">brew install </w:t>
+      <w:proofErr w:type="gramStart"/>
+      <w:r>
+        <w:t>brew</w:t>
+      </w:r>
+      <w:proofErr w:type="gramEnd"/>
+      <w:r>
+        <w:t xml:space="preserve"> install </w:t>
       </w:r>
       <w:proofErr w:type="spellStart"/>
       <w:r>
@@ -4142,8 +4157,13 @@
       <w:pPr>
         <w:pStyle w:val="Code"/>
       </w:pPr>
-      <w:r>
-        <w:t xml:space="preserve">brew install </w:t>
+      <w:proofErr w:type="gramStart"/>
+      <w:r>
+        <w:t>brew</w:t>
+      </w:r>
+      <w:proofErr w:type="gramEnd"/>
+      <w:r>
+        <w:t xml:space="preserve"> install </w:t>
       </w:r>
       <w:proofErr w:type="spellStart"/>
       <w:r>
@@ -4155,8 +4175,13 @@
       <w:pPr>
         <w:pStyle w:val="Code"/>
       </w:pPr>
-      <w:r>
-        <w:t xml:space="preserve">brew install </w:t>
+      <w:proofErr w:type="gramStart"/>
+      <w:r>
+        <w:t>brew</w:t>
+      </w:r>
+      <w:proofErr w:type="gramEnd"/>
+      <w:r>
+        <w:t xml:space="preserve"> install </w:t>
       </w:r>
       <w:proofErr w:type="spellStart"/>
       <w:r>
@@ -4168,8 +4193,13 @@
       <w:pPr>
         <w:pStyle w:val="Code"/>
       </w:pPr>
-      <w:r>
-        <w:t xml:space="preserve">brew install </w:t>
+      <w:proofErr w:type="gramStart"/>
+      <w:r>
+        <w:t>brew</w:t>
+      </w:r>
+      <w:proofErr w:type="gramEnd"/>
+      <w:r>
+        <w:t xml:space="preserve"> install </w:t>
       </w:r>
       <w:proofErr w:type="spellStart"/>
       <w:r>
@@ -4946,31 +4976,6 @@
           <w:rFonts w:cs="Times New Roman (Body CS)"/>
           <w:color w:val="808080" w:themeColor="background1" w:themeShade="80"/>
         </w:rPr>
-        <w:t xml:space="preserve"> update --set-depth infinity Test</w:t>
-      </w:r>
-    </w:p>
-    <w:p>
-      <w:pPr>
-        <w:pStyle w:val="Code"/>
-        <w:rPr>
-          <w:rFonts w:cs="Times New Roman (Body CS)"/>
-          <w:color w:val="808080" w:themeColor="background1" w:themeShade="80"/>
-        </w:rPr>
-      </w:pPr>
-      <w:proofErr w:type="spellStart"/>
-      <w:r>
-        <w:rPr>
-          <w:rFonts w:cs="Times New Roman (Body CS)"/>
-          <w:color w:val="808080" w:themeColor="background1" w:themeShade="80"/>
-        </w:rPr>
-        <w:t>svn</w:t>
-      </w:r>
-      <w:proofErr w:type="spellEnd"/>
-      <w:r>
-        <w:rPr>
-          <w:rFonts w:cs="Times New Roman (Body CS)"/>
-          <w:color w:val="808080" w:themeColor="background1" w:themeShade="80"/>
-        </w:rPr>
         <w:t xml:space="preserve"> update --set-depth infinity </w:t>
       </w:r>
       <w:proofErr w:type="spellStart"/>
@@ -5517,7 +5522,6 @@
           <w:bCs/>
           <w:color w:val="000000" w:themeColor="text1"/>
         </w:rPr>
-        <w:lastRenderedPageBreak/>
         <w:t>svn</w:t>
       </w:r>
       <w:proofErr w:type="spellEnd"/>
@@ -5556,6 +5560,7 @@
           <w:bCs/>
           <w:color w:val="000000" w:themeColor="text1"/>
         </w:rPr>
+        <w:lastRenderedPageBreak/>
         <w:t>svn</w:t>
       </w:r>
       <w:proofErr w:type="spellEnd"/>
@@ -6435,7 +6440,6 @@
           <w:sz w:val="22"/>
           <w:szCs w:val="22"/>
         </w:rPr>
-        <w:lastRenderedPageBreak/>
         <w:t>See if the command history works. Type “q” or ctrl-C to exit.</w:t>
       </w:r>
     </w:p>
@@ -6451,6 +6455,7 @@
           <w:bCs/>
           <w:iCs/>
         </w:rPr>
+        <w:lastRenderedPageBreak/>
         <w:t>./</w:t>
       </w:r>
       <w:proofErr w:type="spellStart"/>
@@ -7173,25 +7178,25 @@
       </w:pPr>
       <w:proofErr w:type="spellStart"/>
       <w:r>
+        <w:t>cmake</w:t>
+      </w:r>
+      <w:proofErr w:type="spellEnd"/>
+      <w:proofErr w:type="gramStart"/>
+      <w:r>
+        <w:t xml:space="preserve"> ..</w:t>
+      </w:r>
+      <w:proofErr w:type="gramEnd"/>
+      <w:r>
+        <w:t xml:space="preserve"> -DCMAKE_INSTALL_PREFIX=C:\cmdtools</w:t>
+      </w:r>
+    </w:p>
+    <w:p>
+      <w:pPr>
+        <w:pStyle w:val="Code"/>
+      </w:pPr>
+      <w:proofErr w:type="spellStart"/>
+      <w:r>
         <w:lastRenderedPageBreak/>
-        <w:t>cmake</w:t>
-      </w:r>
-      <w:proofErr w:type="spellEnd"/>
-      <w:proofErr w:type="gramStart"/>
-      <w:r>
-        <w:t xml:space="preserve"> ..</w:t>
-      </w:r>
-      <w:proofErr w:type="gramEnd"/>
-      <w:r>
-        <w:t xml:space="preserve"> -DCMAKE_INSTALL_PREFIX=C:\cmdtools</w:t>
-      </w:r>
-    </w:p>
-    <w:p>
-      <w:pPr>
-        <w:pStyle w:val="Code"/>
-      </w:pPr>
-      <w:proofErr w:type="spellStart"/>
-      <w:r>
         <w:t>cmake</w:t>
       </w:r>
       <w:proofErr w:type="spellEnd"/>
@@ -19546,6 +19551,7 @@
   <w:style w:type="character" w:default="1" w:styleId="DefaultParagraphFont">
     <w:name w:val="Default Paragraph Font"/>
     <w:uiPriority w:val="1"/>
+    <w:semiHidden/>
     <w:unhideWhenUsed/>
   </w:style>
   <w:style w:type="table" w:default="1" w:styleId="TableNormal">

</xml_diff>

<commit_message>
updating Windows build instructions and Helics version
git-svn-id: https://svn.code.sf.net/p/electricdss/code@3324 d8739450-1e93-4ef4-a0af-c327d92816ff
</commit_message>
<xml_diff>
--- a/trunk/Version8/Doc/OpenDSS_FPC_Build.docx
+++ b/trunk/Version8/Doc/OpenDSS_FPC_Build.docx
@@ -1,6 +1,6 @@
 
 <file path=word/document.xml><?xml version="1.0" encoding="utf-8"?>
-<w:document xmlns:wpc="http://schemas.microsoft.com/office/word/2010/wordprocessingCanvas" xmlns:cx="http://schemas.microsoft.com/office/drawing/2014/chartex" xmlns:cx1="http://schemas.microsoft.com/office/drawing/2015/9/8/chartex" xmlns:cx2="http://schemas.microsoft.com/office/drawing/2015/10/21/chartex" xmlns:cx3="http://schemas.microsoft.com/office/drawing/2016/5/9/chartex" xmlns:cx4="http://schemas.microsoft.com/office/drawing/2016/5/10/chartex" xmlns:cx5="http://schemas.microsoft.com/office/drawing/2016/5/11/chartex" xmlns:cx6="http://schemas.microsoft.com/office/drawing/2016/5/12/chartex" xmlns:cx7="http://schemas.microsoft.com/office/drawing/2016/5/13/chartex" xmlns:cx8="http://schemas.microsoft.com/office/drawing/2016/5/14/chartex" xmlns:mc="http://schemas.openxmlformats.org/markup-compatibility/2006" xmlns:aink="http://schemas.microsoft.com/office/drawing/2016/ink" xmlns:am3d="http://schemas.microsoft.com/office/drawing/2017/model3d" xmlns:o="urn:schemas-microsoft-com:office:office" xmlns:r="http://schemas.openxmlformats.org/officeDocument/2006/relationships" xmlns:m="http://schemas.openxmlformats.org/officeDocument/2006/math" xmlns:v="urn:schemas-microsoft-com:vml" xmlns:wp14="http://schemas.microsoft.com/office/word/2010/wordprocessingDrawing" xmlns:wp="http://schemas.openxmlformats.org/drawingml/2006/wordprocessingDrawing" xmlns:w10="urn:schemas-microsoft-com:office:word" xmlns:w="http://schemas.openxmlformats.org/wordprocessingml/2006/main" xmlns:w14="http://schemas.microsoft.com/office/word/2010/wordml" xmlns:w15="http://schemas.microsoft.com/office/word/2012/wordml" xmlns:w16cex="http://schemas.microsoft.com/office/word/2018/wordml/cex" xmlns:w16cid="http://schemas.microsoft.com/office/word/2016/wordml/cid" xmlns:w16="http://schemas.microsoft.com/office/word/2018/wordml" xmlns:w16se="http://schemas.microsoft.com/office/word/2015/wordml/symex" xmlns:wpg="http://schemas.microsoft.com/office/word/2010/wordprocessingGroup" xmlns:wpi="http://schemas.microsoft.com/office/word/2010/wordprocessingInk" xmlns:wne="http://schemas.microsoft.com/office/word/2006/wordml" xmlns:wps="http://schemas.microsoft.com/office/word/2010/wordprocessingShape" mc:Ignorable="w14 w15 w16se w16cid w16 w16cex wp14">
+<w:document xmlns:wpc="http://schemas.microsoft.com/office/word/2010/wordprocessingCanvas" xmlns:cx="http://schemas.microsoft.com/office/drawing/2014/chartex" xmlns:cx1="http://schemas.microsoft.com/office/drawing/2015/9/8/chartex" xmlns:cx2="http://schemas.microsoft.com/office/drawing/2015/10/21/chartex" xmlns:cx3="http://schemas.microsoft.com/office/drawing/2016/5/9/chartex" xmlns:cx4="http://schemas.microsoft.com/office/drawing/2016/5/10/chartex" xmlns:cx5="http://schemas.microsoft.com/office/drawing/2016/5/11/chartex" xmlns:cx6="http://schemas.microsoft.com/office/drawing/2016/5/12/chartex" xmlns:cx7="http://schemas.microsoft.com/office/drawing/2016/5/13/chartex" xmlns:cx8="http://schemas.microsoft.com/office/drawing/2016/5/14/chartex" xmlns:mc="http://schemas.openxmlformats.org/markup-compatibility/2006" xmlns:aink="http://schemas.microsoft.com/office/drawing/2016/ink" xmlns:am3d="http://schemas.microsoft.com/office/drawing/2017/model3d" xmlns:o="urn:schemas-microsoft-com:office:office" xmlns:r="http://schemas.openxmlformats.org/officeDocument/2006/relationships" xmlns:m="http://schemas.openxmlformats.org/officeDocument/2006/math" xmlns:v="urn:schemas-microsoft-com:vml" xmlns:wp14="http://schemas.microsoft.com/office/word/2010/wordprocessingDrawing" xmlns:wp="http://schemas.openxmlformats.org/drawingml/2006/wordprocessingDrawing" xmlns:w10="urn:schemas-microsoft-com:office:word" xmlns:w="http://schemas.openxmlformats.org/wordprocessingml/2006/main" xmlns:w14="http://schemas.microsoft.com/office/word/2010/wordml" xmlns:w15="http://schemas.microsoft.com/office/word/2012/wordml" xmlns:w16cex="http://schemas.microsoft.com/office/word/2018/wordml/cex" xmlns:w16cid="http://schemas.microsoft.com/office/word/2016/wordml/cid" xmlns:w16="http://schemas.microsoft.com/office/word/2018/wordml" xmlns:w16sdtdh="http://schemas.microsoft.com/office/word/2020/wordml/sdtdatahash" xmlns:w16se="http://schemas.microsoft.com/office/word/2015/wordml/symex" xmlns:wpg="http://schemas.microsoft.com/office/word/2010/wordprocessingGroup" xmlns:wpi="http://schemas.microsoft.com/office/word/2010/wordprocessingInk" xmlns:wne="http://schemas.microsoft.com/office/word/2006/wordml" xmlns:wps="http://schemas.microsoft.com/office/word/2010/wordprocessingShape" mc:Ignorable="w14 w15 w16se w16cid w16 w16cex w16sdtdh wp14">
   <w:body>
     <w:sdt>
       <w:sdtPr>
@@ -3394,8 +3394,13 @@
       <w:pPr>
         <w:pStyle w:val="Code"/>
       </w:pPr>
-      <w:r>
-        <w:t>./bootstrap</w:t>
+      <w:proofErr w:type="gramStart"/>
+      <w:r>
+        <w:t>./</w:t>
+      </w:r>
+      <w:proofErr w:type="gramEnd"/>
+      <w:r>
+        <w:t>bootstrap</w:t>
       </w:r>
     </w:p>
     <w:p>
@@ -4245,7 +4250,15 @@
           <w:b/>
           <w:bCs/>
         </w:rPr>
-        <w:t>svn checkout --depth immediates https://svn.code.sf.net/p/electricdss/code/trunk</w:t>
+        <w:t xml:space="preserve">svn checkout --depth immediates </w:t>
+      </w:r>
+      <w:proofErr w:type="gramStart"/>
+      <w:r>
+        <w:rPr>
+          <w:b/>
+          <w:bCs/>
+        </w:rPr>
+        <w:t>https://svn.code.sf.net/p/electricdss/code/trunk</w:t>
       </w:r>
       <w:r>
         <w:rPr>
@@ -4276,6 +4289,7 @@
         </w:rPr>
         <w:t>.</w:t>
       </w:r>
+      <w:proofErr w:type="gramEnd"/>
     </w:p>
     <w:p>
       <w:pPr>
@@ -4719,9 +4733,11 @@
       <w:r>
         <w:t xml:space="preserve"> -DCMAKE_BUILD_TYPE=Release</w:t>
       </w:r>
+      <w:proofErr w:type="gramStart"/>
       <w:r>
         <w:t xml:space="preserve"> ..</w:t>
       </w:r>
+      <w:proofErr w:type="gramEnd"/>
     </w:p>
     <w:p>
       <w:pPr>
@@ -4776,8 +4792,13 @@
         <w:pStyle w:val="Code"/>
       </w:pPr>
       <w:r>
-        <w:t>cmake -DBUILD_SHARED_LIBS=ON -DHELICS_DISABLE_BOOST=ON -DCMAKE_BUILD_TYPE=Release ..</w:t>
-      </w:r>
+        <w:t>cmake -DBUILD_SHARED_LIBS=ON -DHELICS_DISABLE_BOOST=ON -DCMAKE_BUILD_TYPE=Release</w:t>
+      </w:r>
+      <w:proofErr w:type="gramStart"/>
+      <w:r>
+        <w:t xml:space="preserve"> ..</w:t>
+      </w:r>
+      <w:proofErr w:type="gramEnd"/>
     </w:p>
     <w:p>
       <w:pPr>
@@ -4808,7 +4829,15 @@
         <w:pStyle w:val="Code"/>
       </w:pPr>
       <w:r>
-        <w:t>helics_broker -–version  # should return a version number for “pip3 install helics==version”</w:t>
+        <w:t>helics_broker -–</w:t>
+      </w:r>
+      <w:proofErr w:type="gramStart"/>
+      <w:r>
+        <w:t>version  #</w:t>
+      </w:r>
+      <w:proofErr w:type="gramEnd"/>
+      <w:r>
+        <w:t xml:space="preserve"> should return a version number for “pip3 install helics==version”</w:t>
       </w:r>
     </w:p>
     <w:p>
@@ -4848,8 +4877,13 @@
         <w:pStyle w:val="Code"/>
       </w:pPr>
       <w:r>
-        <w:t>cmake -DCMAKE_BUILD_TYPE=Release ..</w:t>
-      </w:r>
+        <w:t>cmake -DCMAKE_BUILD_TYPE=Release</w:t>
+      </w:r>
+      <w:proofErr w:type="gramStart"/>
+      <w:r>
+        <w:t xml:space="preserve"> ..</w:t>
+      </w:r>
+      <w:proofErr w:type="gramEnd"/>
     </w:p>
     <w:p>
       <w:pPr>
@@ -4907,8 +4941,13 @@
         <w:pStyle w:val="Code"/>
       </w:pPr>
       <w:r>
-        <w:t>cmake -DCMAKE_BUILD_TYPE=Release ..</w:t>
-      </w:r>
+        <w:t>cmake -DCMAKE_BUILD_TYPE=Release</w:t>
+      </w:r>
+      <w:proofErr w:type="gramStart"/>
+      <w:r>
+        <w:t xml:space="preserve"> ..</w:t>
+      </w:r>
+      <w:proofErr w:type="gramEnd"/>
     </w:p>
     <w:p>
       <w:pPr>
@@ -5014,6 +5053,7 @@
         </w:rPr>
         <w:t xml:space="preserve"> the </w:t>
       </w:r>
+      <w:proofErr w:type="gramStart"/>
       <w:r>
         <w:rPr>
           <w:rFonts w:asciiTheme="minorHAnsi" w:hAnsiTheme="minorHAnsi"/>
@@ -5024,6 +5064,7 @@
         </w:rPr>
         <w:t>/etc/ld.conf.d</w:t>
       </w:r>
+      <w:proofErr w:type="gramEnd"/>
       <w:r>
         <w:rPr>
           <w:rFonts w:asciiTheme="minorHAnsi" w:hAnsiTheme="minorHAnsi"/>
@@ -5056,122 +5097,122 @@
           <w:sz w:val="22"/>
           <w:szCs w:val="22"/>
         </w:rPr>
-        <w:t>(then logout and login)</w:t>
-      </w:r>
-    </w:p>
-    <w:p>
-      <w:pPr>
-        <w:spacing w:before="120"/>
-      </w:pPr>
-      <w:r>
-        <w:t>Build OpenDSSCmd:</w:t>
-      </w:r>
-    </w:p>
-    <w:p>
-      <w:pPr>
-        <w:pStyle w:val="Code"/>
-      </w:pPr>
-      <w:r>
-        <w:t>c</w:t>
-      </w:r>
-      <w:r>
-        <w:t>d ~/src/OpenDSS/Source/CMD</w:t>
-      </w:r>
-    </w:p>
-    <w:p>
-      <w:pPr>
-        <w:pStyle w:val="Code"/>
-      </w:pPr>
-      <w:r>
-        <w:t>mkdir units</w:t>
-      </w:r>
-      <w:r>
-        <w:t xml:space="preserve">    # only required once</w:t>
-      </w:r>
-    </w:p>
-    <w:p>
-      <w:pPr>
-        <w:pStyle w:val="Code"/>
-      </w:pPr>
-      <w:r>
-        <w:t>chmod +x *.sh</w:t>
-      </w:r>
-      <w:r>
-        <w:t xml:space="preserve">  # only required once</w:t>
-      </w:r>
-    </w:p>
-    <w:p>
-      <w:pPr>
-        <w:pStyle w:val="Code"/>
-      </w:pPr>
-      <w:r>
-        <w:t>./build.sh</w:t>
-      </w:r>
-    </w:p>
-    <w:p>
-      <w:pPr>
-        <w:pStyle w:val="Code"/>
-      </w:pPr>
-    </w:p>
-    <w:p>
-      <w:r>
-        <w:t>T</w:t>
-      </w:r>
-      <w:r>
-        <w:t>est OpenDSS</w:t>
-      </w:r>
-      <w:r>
-        <w:t>Cmd:</w:t>
-      </w:r>
-    </w:p>
-    <w:p>
-      <w:pPr>
-        <w:pStyle w:val="Code"/>
-      </w:pPr>
-      <w:r>
-        <w:t>cd test</w:t>
-      </w:r>
-    </w:p>
-    <w:p>
-      <w:pPr>
-        <w:pStyle w:val="Code"/>
-      </w:pPr>
-      <w:r>
-        <w:t>chmod +x *.sh  # only required once</w:t>
-      </w:r>
-    </w:p>
-    <w:p>
-      <w:pPr>
-        <w:pStyle w:val="Code"/>
+        <w:t>(</w:t>
+      </w:r>
+      <w:proofErr w:type="gramStart"/>
+      <w:r>
         <w:rPr>
           <w:rFonts w:asciiTheme="minorHAnsi" w:hAnsiTheme="minorHAnsi"/>
           <w:sz w:val="22"/>
           <w:szCs w:val="22"/>
         </w:rPr>
-      </w:pPr>
+        <w:t>then</w:t>
+      </w:r>
+      <w:proofErr w:type="gramEnd"/>
       <w:r>
         <w:rPr>
           <w:rFonts w:asciiTheme="minorHAnsi" w:hAnsiTheme="minorHAnsi"/>
           <w:sz w:val="22"/>
           <w:szCs w:val="22"/>
         </w:rPr>
-        <w:lastRenderedPageBreak/>
-        <w:t>See if the command history works. Type “q” or ctrl-C to exit.</w:t>
+        <w:t xml:space="preserve"> logout and login)</w:t>
+      </w:r>
+    </w:p>
+    <w:p>
+      <w:pPr>
+        <w:spacing w:before="120"/>
+      </w:pPr>
+      <w:r>
+        <w:t>Build OpenDSSCmd:</w:t>
       </w:r>
     </w:p>
     <w:p>
       <w:pPr>
         <w:pStyle w:val="Code"/>
-        <w:rPr>
-          <w:iCs/>
-        </w:rPr>
-      </w:pPr>
-      <w:r>
-        <w:rPr>
-          <w:bCs/>
-          <w:iCs/>
-        </w:rPr>
-        <w:t>./opendsscmd</w:t>
+      </w:pPr>
+      <w:r>
+        <w:t>c</w:t>
+      </w:r>
+      <w:r>
+        <w:t>d ~/src/OpenDSS/Source/CMD</w:t>
+      </w:r>
+    </w:p>
+    <w:p>
+      <w:pPr>
+        <w:pStyle w:val="Code"/>
+      </w:pPr>
+      <w:r>
+        <w:t>mkdir units</w:t>
+      </w:r>
+      <w:r>
+        <w:t xml:space="preserve">    # only required once</w:t>
+      </w:r>
+    </w:p>
+    <w:p>
+      <w:pPr>
+        <w:pStyle w:val="Code"/>
+      </w:pPr>
+      <w:r>
+        <w:t xml:space="preserve">chmod +x </w:t>
+      </w:r>
+      <w:proofErr w:type="gramStart"/>
+      <w:r>
+        <w:t>*.sh</w:t>
+      </w:r>
+      <w:r>
+        <w:t xml:space="preserve">  #</w:t>
+      </w:r>
+      <w:proofErr w:type="gramEnd"/>
+      <w:r>
+        <w:t xml:space="preserve"> only required once</w:t>
+      </w:r>
+    </w:p>
+    <w:p>
+      <w:pPr>
+        <w:pStyle w:val="Code"/>
+      </w:pPr>
+      <w:r>
+        <w:t>./build.sh</w:t>
+      </w:r>
+    </w:p>
+    <w:p>
+      <w:pPr>
+        <w:pStyle w:val="Code"/>
+      </w:pPr>
+    </w:p>
+    <w:p>
+      <w:r>
+        <w:t>T</w:t>
+      </w:r>
+      <w:r>
+        <w:t>est OpenDSS</w:t>
+      </w:r>
+      <w:r>
+        <w:t>Cmd:</w:t>
+      </w:r>
+    </w:p>
+    <w:p>
+      <w:pPr>
+        <w:pStyle w:val="Code"/>
+      </w:pPr>
+      <w:r>
+        <w:t>cd test</w:t>
+      </w:r>
+    </w:p>
+    <w:p>
+      <w:pPr>
+        <w:pStyle w:val="Code"/>
+      </w:pPr>
+      <w:r>
+        <w:t xml:space="preserve">chmod +x </w:t>
+      </w:r>
+      <w:proofErr w:type="gramStart"/>
+      <w:r>
+        <w:t>*.sh  #</w:t>
+      </w:r>
+      <w:proofErr w:type="gramEnd"/>
+      <w:r>
+        <w:t xml:space="preserve"> only required once</w:t>
       </w:r>
     </w:p>
     <w:p>
@@ -5189,14 +5230,57 @@
           <w:sz w:val="22"/>
           <w:szCs w:val="22"/>
         </w:rPr>
-        <w:t>S</w:t>
-      </w:r>
-      <w:r>
+        <w:lastRenderedPageBreak/>
+        <w:t>See if the command history works. Type “q” or ctrl-C to exit.</w:t>
+      </w:r>
+    </w:p>
+    <w:p>
+      <w:pPr>
+        <w:pStyle w:val="Code"/>
+        <w:rPr>
+          <w:iCs/>
+        </w:rPr>
+      </w:pPr>
+      <w:proofErr w:type="gramStart"/>
+      <w:r>
+        <w:rPr>
+          <w:bCs/>
+          <w:iCs/>
+        </w:rPr>
+        <w:t>./</w:t>
+      </w:r>
+      <w:proofErr w:type="gramEnd"/>
+      <w:r>
+        <w:rPr>
+          <w:bCs/>
+          <w:iCs/>
+        </w:rPr>
+        <w:t>opendsscmd</w:t>
+      </w:r>
+    </w:p>
+    <w:p>
+      <w:pPr>
+        <w:pStyle w:val="Code"/>
         <w:rPr>
           <w:rFonts w:asciiTheme="minorHAnsi" w:hAnsiTheme="minorHAnsi"/>
           <w:sz w:val="22"/>
           <w:szCs w:val="22"/>
         </w:rPr>
+      </w:pPr>
+      <w:r>
+        <w:rPr>
+          <w:rFonts w:asciiTheme="minorHAnsi" w:hAnsiTheme="minorHAnsi"/>
+          <w:sz w:val="22"/>
+          <w:szCs w:val="22"/>
+        </w:rPr>
+        <w:t>S</w:t>
+      </w:r>
+      <w:r>
+        <w:rPr>
+          <w:rFonts w:asciiTheme="minorHAnsi" w:hAnsiTheme="minorHAnsi"/>
+          <w:sz w:val="22"/>
+          <w:szCs w:val="22"/>
+        </w:rPr>
         <w:t>olve a 13-bus circuit, exit, and open a text editor on the voltage results.</w:t>
       </w:r>
     </w:p>
@@ -5208,12 +5292,21 @@
           <w:iCs/>
         </w:rPr>
       </w:pPr>
+      <w:proofErr w:type="gramStart"/>
       <w:r>
         <w:rPr>
           <w:bCs/>
           <w:iCs/>
         </w:rPr>
-        <w:t>./opendsscmd IEEE13Nodeckt.dss</w:t>
+        <w:t>./</w:t>
+      </w:r>
+      <w:proofErr w:type="gramEnd"/>
+      <w:r>
+        <w:rPr>
+          <w:bCs/>
+          <w:iCs/>
+        </w:rPr>
+        <w:t>opendsscmd IEEE13Nodeckt.dss</w:t>
       </w:r>
     </w:p>
     <w:p>
@@ -5395,7 +5488,15 @@
         <w:pStyle w:val="Code"/>
       </w:pPr>
       <w:r>
-        <w:t>cmake .. -DBUILD_STATIC=OFF -DBUILD_SHARED=ON -DZMQ_BUILD_TESTS=OFF \</w:t>
+        <w:t>cmake</w:t>
+      </w:r>
+      <w:proofErr w:type="gramStart"/>
+      <w:r>
+        <w:t xml:space="preserve"> ..</w:t>
+      </w:r>
+      <w:proofErr w:type="gramEnd"/>
+      <w:r>
+        <w:t xml:space="preserve"> -DBUILD_STATIC=OFF -DBUILD_SHARED=ON -DZMQ_BUILD_TESTS=OFF \</w:t>
       </w:r>
     </w:p>
     <w:p>
@@ -5417,7 +5518,15 @@
         <w:pStyle w:val="Code"/>
       </w:pPr>
       <w:r>
-        <w:t>cmake --build . --config Release --target install</w:t>
+        <w:t>cmake --</w:t>
+      </w:r>
+      <w:proofErr w:type="gramStart"/>
+      <w:r>
+        <w:t>build .</w:t>
+      </w:r>
+      <w:proofErr w:type="gramEnd"/>
+      <w:r>
+        <w:t xml:space="preserve"> --config Release --target install</w:t>
       </w:r>
     </w:p>
     <w:p>
@@ -5457,318 +5566,414 @@
         <w:pStyle w:val="Code"/>
       </w:pPr>
       <w:r>
-        <w:t xml:space="preserve">cmake .. -DCZMQ_BUILD_SHARED=ON -DCZMQ_BUILD_STATIC=OFF </w:t>
+        <w:t>cmake</w:t>
+      </w:r>
+      <w:proofErr w:type="gramStart"/>
+      <w:r>
+        <w:t xml:space="preserve"> ..</w:t>
+      </w:r>
+      <w:proofErr w:type="gramEnd"/>
+      <w:r>
+        <w:t xml:space="preserve"> -DCZMQ_BUILD_SHARED=ON -DCZMQ_BUILD_STATIC=OFF -DCMAKE_PREFIX_PATH=C:\cmdtools</w:t>
+      </w:r>
+      <w:r>
+        <w:t xml:space="preserve"> \</w:t>
+      </w:r>
+    </w:p>
+    <w:p>
+      <w:pPr>
+        <w:pStyle w:val="Code"/>
+      </w:pPr>
+      <w:r>
+        <w:t xml:space="preserve">        </w:t>
+      </w:r>
+      <w:r>
+        <w:t xml:space="preserve"> -DCMAKE_</w:t>
+      </w:r>
+      <w:r>
+        <w:t>INSTALL_</w:t>
+      </w:r>
+      <w:r>
+        <w:t>PREFI</w:t>
+      </w:r>
+      <w:r>
+        <w:t>X</w:t>
+      </w:r>
+      <w:r>
+        <w:t>=C:\cmdtools</w:t>
+      </w:r>
+    </w:p>
+    <w:p>
+      <w:pPr>
+        <w:pStyle w:val="Code"/>
+      </w:pPr>
+      <w:r>
+        <w:t>cmake --</w:t>
+      </w:r>
+      <w:proofErr w:type="gramStart"/>
+      <w:r>
+        <w:t>build .</w:t>
+      </w:r>
+      <w:proofErr w:type="gramEnd"/>
+      <w:r>
+        <w:t xml:space="preserve"> --config Release</w:t>
+      </w:r>
+      <w:r>
+        <w:t xml:space="preserve"> –-target install</w:t>
+      </w:r>
+    </w:p>
+    <w:p>
+      <w:pPr>
+        <w:spacing w:before="120"/>
+      </w:pPr>
+      <w:r>
+        <w:t>Build FNCS</w:t>
+      </w:r>
+      <w:r>
+        <w:t>:</w:t>
+      </w:r>
+    </w:p>
+    <w:p>
+      <w:pPr>
+        <w:pStyle w:val="Code"/>
+      </w:pPr>
+      <w:r>
+        <w:t>cd c:\src\FNCS</w:t>
+      </w:r>
+    </w:p>
+    <w:p>
+      <w:pPr>
+        <w:pStyle w:val="Code"/>
+      </w:pPr>
+      <w:r>
+        <w:t>md build</w:t>
+      </w:r>
+    </w:p>
+    <w:p>
+      <w:pPr>
+        <w:pStyle w:val="Code"/>
+      </w:pPr>
+      <w:r>
+        <w:t>cd build</w:t>
+      </w:r>
+    </w:p>
+    <w:p>
+      <w:pPr>
+        <w:pStyle w:val="Code"/>
+      </w:pPr>
+      <w:r>
+        <w:t>cmake</w:t>
+      </w:r>
+      <w:proofErr w:type="gramStart"/>
+      <w:r>
+        <w:t xml:space="preserve"> ..</w:t>
+      </w:r>
+      <w:proofErr w:type="gramEnd"/>
+      <w:r>
+        <w:t xml:space="preserve"> -DCMAKE_INSTALL_PREFIX=C:\cmdtools</w:t>
+      </w:r>
+    </w:p>
+    <w:p>
+      <w:pPr>
+        <w:pStyle w:val="Code"/>
+      </w:pPr>
+      <w:r>
+        <w:t>cmake –</w:t>
+      </w:r>
+      <w:r>
+        <w:t>-</w:t>
+      </w:r>
+      <w:proofErr w:type="gramStart"/>
+      <w:r>
+        <w:t>build .</w:t>
+      </w:r>
+      <w:proofErr w:type="gramEnd"/>
+      <w:r>
+        <w:t xml:space="preserve"> –-config Release</w:t>
+      </w:r>
+      <w:r>
+        <w:t xml:space="preserve"> –-target install</w:t>
+      </w:r>
+    </w:p>
+    <w:p>
+      <w:pPr>
+        <w:spacing w:before="120"/>
+      </w:pPr>
+      <w:r>
+        <w:t>Build HELICS:</w:t>
+      </w:r>
+    </w:p>
+    <w:p>
+      <w:pPr>
+        <w:pStyle w:val="Code"/>
+      </w:pPr>
+      <w:r>
+        <w:t>cd c:\src\HELICS-src</w:t>
+      </w:r>
+    </w:p>
+    <w:p>
+      <w:pPr>
+        <w:pStyle w:val="Code"/>
+      </w:pPr>
+      <w:r>
+        <w:t>md build</w:t>
+      </w:r>
+    </w:p>
+    <w:p>
+      <w:pPr>
+        <w:pStyle w:val="Code"/>
+      </w:pPr>
+      <w:r>
+        <w:t>cd build</w:t>
+      </w:r>
+    </w:p>
+    <w:p>
+      <w:pPr>
+        <w:pStyle w:val="Code"/>
+      </w:pPr>
+      <w:r>
+        <w:t>cmake</w:t>
+      </w:r>
+      <w:proofErr w:type="gramStart"/>
+      <w:r>
+        <w:t xml:space="preserve"> ..</w:t>
+      </w:r>
+      <w:proofErr w:type="gramEnd"/>
+      <w:r>
+        <w:t xml:space="preserve"> -DBUILD_SHARED_LIBS=ON -DHELICS_DISABLE_BOOST=ON -DHELICS_ZMQ_SUBPROJECT=OFF \</w:t>
+      </w:r>
+    </w:p>
+    <w:p>
+      <w:pPr>
+        <w:pStyle w:val="Code"/>
+      </w:pPr>
+      <w:r>
+        <w:t xml:space="preserve">         -DCMAKE_INSTALL_PREFIX=C:\cmdtools</w:t>
+      </w:r>
+    </w:p>
+    <w:p>
+      <w:pPr>
+        <w:pStyle w:val="Code"/>
+      </w:pPr>
+      <w:r>
+        <w:t>git submodule update --init</w:t>
+      </w:r>
+    </w:p>
+    <w:p>
+      <w:pPr>
+        <w:pStyle w:val="Code"/>
+      </w:pPr>
+      <w:r>
+        <w:t>cmake --</w:t>
+      </w:r>
+      <w:proofErr w:type="gramStart"/>
+      <w:r>
+        <w:t>build .</w:t>
+      </w:r>
+      <w:proofErr w:type="gramEnd"/>
+      <w:r>
+        <w:t xml:space="preserve"> --config Release --target install</w:t>
+      </w:r>
+    </w:p>
+    <w:p>
+      <w:pPr>
+        <w:pStyle w:val="Code"/>
+      </w:pPr>
+      <w:r>
+        <w:t>helics_broker -–</w:t>
+      </w:r>
+      <w:proofErr w:type="gramStart"/>
+      <w:r>
+        <w:t>version  #</w:t>
+      </w:r>
+      <w:proofErr w:type="gramEnd"/>
+      <w:r>
+        <w:t xml:space="preserve"> should return a version numbe</w:t>
+      </w:r>
+      <w:r>
+        <w:t>r for “pip install helics==version”</w:t>
+      </w:r>
+    </w:p>
+    <w:p>
+      <w:pPr>
+        <w:spacing w:before="120"/>
+      </w:pPr>
+      <w:r>
+        <w:t>Build linenoise-ng for OpenDSSCmd:</w:t>
+      </w:r>
+    </w:p>
+    <w:p>
+      <w:pPr>
+        <w:pStyle w:val="Code"/>
+      </w:pPr>
+      <w:r>
+        <w:t>cd c:\src\linenoise-ng</w:t>
+      </w:r>
+    </w:p>
+    <w:p>
+      <w:pPr>
+        <w:pStyle w:val="Code"/>
+      </w:pPr>
+      <w:r>
+        <w:t>md build</w:t>
+      </w:r>
+    </w:p>
+    <w:p>
+      <w:pPr>
+        <w:pStyle w:val="Code"/>
+      </w:pPr>
+      <w:r>
+        <w:t>cd build</w:t>
+      </w:r>
+    </w:p>
+    <w:p>
+      <w:pPr>
+        <w:pStyle w:val="Code"/>
+      </w:pPr>
+      <w:r>
+        <w:t>cmake</w:t>
+      </w:r>
+      <w:proofErr w:type="gramStart"/>
+      <w:r>
+        <w:t xml:space="preserve"> ..</w:t>
+      </w:r>
+      <w:proofErr w:type="gramEnd"/>
+      <w:r>
+        <w:t xml:space="preserve"> -DCMAKE_INSTALL_PREFIX=C:\cmdtools</w:t>
+      </w:r>
+    </w:p>
+    <w:p>
+      <w:pPr>
+        <w:pStyle w:val="Code"/>
+      </w:pPr>
+      <w:r>
+        <w:t>cmake --</w:t>
+      </w:r>
+      <w:proofErr w:type="gramStart"/>
+      <w:r>
+        <w:t>build .</w:t>
+      </w:r>
+      <w:proofErr w:type="gramEnd"/>
+      <w:r>
+        <w:t xml:space="preserve"> --config Release</w:t>
+      </w:r>
+      <w:r>
+        <w:t xml:space="preserve"> –-target install</w:t>
+      </w:r>
+    </w:p>
+    <w:p>
+      <w:pPr>
+        <w:spacing w:before="120"/>
+      </w:pPr>
+      <w:r>
+        <w:t>Build KLUSolve for OpenDSSCmd:</w:t>
+      </w:r>
+    </w:p>
+    <w:p>
+      <w:pPr>
+        <w:pStyle w:val="Code"/>
+      </w:pPr>
+      <w:r>
+        <w:t>cd c:\src\KLUSolve</w:t>
+      </w:r>
+    </w:p>
+    <w:p>
+      <w:pPr>
+        <w:pStyle w:val="Code"/>
+      </w:pPr>
+      <w:r>
+        <w:t>md build</w:t>
+      </w:r>
+    </w:p>
+    <w:p>
+      <w:pPr>
+        <w:pStyle w:val="Code"/>
+      </w:pPr>
+      <w:r>
+        <w:t>cd build</w:t>
+      </w:r>
+    </w:p>
+    <w:p>
+      <w:pPr>
+        <w:pStyle w:val="Code"/>
+      </w:pPr>
+      <w:r>
+        <w:lastRenderedPageBreak/>
+        <w:t>cmake</w:t>
+      </w:r>
+      <w:proofErr w:type="gramStart"/>
+      <w:r>
+        <w:t xml:space="preserve"> ..</w:t>
+      </w:r>
+      <w:proofErr w:type="gramEnd"/>
+      <w:r>
+        <w:t xml:space="preserve"> -DCMAKE_INSTALL_PREFIX=C:\cmdtools</w:t>
+      </w:r>
+    </w:p>
+    <w:p>
+      <w:pPr>
+        <w:pStyle w:val="Code"/>
+      </w:pPr>
+      <w:r>
+        <w:t>cmake --</w:t>
+      </w:r>
+      <w:proofErr w:type="gramStart"/>
+      <w:r>
+        <w:t>build .</w:t>
+      </w:r>
+      <w:proofErr w:type="gramEnd"/>
+      <w:r>
+        <w:t xml:space="preserve"> --config Releas</w:t>
+      </w:r>
+      <w:r>
+        <w:t>e</w:t>
+      </w:r>
+      <w:r>
+        <w:t xml:space="preserve"> –-target install</w:t>
+      </w:r>
+    </w:p>
+    <w:p>
+      <w:pPr>
+        <w:spacing w:before="120"/>
+      </w:pPr>
+      <w:r>
+        <w:t>Build OpenDSSCmd:</w:t>
+      </w:r>
+    </w:p>
+    <w:p>
+      <w:pPr>
+        <w:pStyle w:val="Code"/>
+      </w:pPr>
+      <w:r>
+        <w:t xml:space="preserve">cd </w:t>
+      </w:r>
+      <w:r>
+        <w:t>c:\src\OpenDSS</w:t>
       </w:r>
       <w:r>
         <w:t>\</w:t>
       </w:r>
+      <w:r>
+        <w:t>Source\CMD</w:t>
+      </w:r>
     </w:p>
     <w:p>
       <w:pPr>
         <w:pStyle w:val="Code"/>
       </w:pPr>
       <w:r>
-        <w:t xml:space="preserve">         </w:t>
-      </w:r>
-      <w:r>
-        <w:t>-DCMAKE_PREFIX_PATH=C:\cmdtools</w:t>
-      </w:r>
-    </w:p>
-    <w:p>
-      <w:pPr>
-        <w:pStyle w:val="Code"/>
-      </w:pPr>
-      <w:r>
-        <w:t>cmake --build . --config Release</w:t>
-      </w:r>
-      <w:r>
-        <w:t xml:space="preserve"> –-target install</w:t>
-      </w:r>
-    </w:p>
-    <w:p>
-      <w:pPr>
-        <w:spacing w:before="120"/>
-      </w:pPr>
-      <w:r>
-        <w:t>Build FNCS</w:t>
-      </w:r>
-      <w:r>
-        <w:t>:</w:t>
-      </w:r>
-    </w:p>
-    <w:p>
-      <w:pPr>
-        <w:pStyle w:val="Code"/>
-      </w:pPr>
-      <w:r>
-        <w:t>cd c:\src\FNCS</w:t>
-      </w:r>
-    </w:p>
-    <w:p>
-      <w:pPr>
-        <w:pStyle w:val="Code"/>
-      </w:pPr>
-      <w:r>
-        <w:t>md build</w:t>
-      </w:r>
-    </w:p>
-    <w:p>
-      <w:pPr>
-        <w:pStyle w:val="Code"/>
-      </w:pPr>
-      <w:r>
-        <w:t>cd build</w:t>
-      </w:r>
-    </w:p>
-    <w:p>
-      <w:pPr>
-        <w:pStyle w:val="Code"/>
-      </w:pPr>
-      <w:r>
-        <w:t>cmake ..</w:t>
-      </w:r>
-      <w:r>
-        <w:t xml:space="preserve"> -DCMAKE_INSTALL_PREFIX=C:\cmdtools</w:t>
-      </w:r>
-    </w:p>
-    <w:p>
-      <w:pPr>
-        <w:pStyle w:val="Code"/>
-      </w:pPr>
-      <w:r>
-        <w:t>cmake –</w:t>
-      </w:r>
-      <w:r>
-        <w:t>-</w:t>
-      </w:r>
-      <w:r>
-        <w:t>build . –-config Release</w:t>
-      </w:r>
-      <w:r>
-        <w:t xml:space="preserve"> –-target install</w:t>
-      </w:r>
-    </w:p>
-    <w:p>
-      <w:pPr>
-        <w:spacing w:before="120"/>
-      </w:pPr>
-      <w:r>
-        <w:t>Build HELICS:</w:t>
-      </w:r>
-    </w:p>
-    <w:p>
-      <w:pPr>
-        <w:pStyle w:val="Code"/>
-      </w:pPr>
-      <w:r>
-        <w:t>cd c:\src\HELICS-src</w:t>
-      </w:r>
-    </w:p>
-    <w:p>
-      <w:pPr>
-        <w:pStyle w:val="Code"/>
-      </w:pPr>
-      <w:r>
-        <w:t>md build</w:t>
-      </w:r>
-    </w:p>
-    <w:p>
-      <w:pPr>
-        <w:pStyle w:val="Code"/>
-      </w:pPr>
-      <w:r>
-        <w:t>cd build</w:t>
-      </w:r>
-    </w:p>
-    <w:p>
-      <w:pPr>
-        <w:pStyle w:val="Code"/>
-      </w:pPr>
-      <w:r>
-        <w:t>cmake .. -DBUILD_SHARED_LIBS=ON -DHELICS_DISABLE_BOOST=ON -DHELICS_ZMQ_SUBPROJECT=OFF \</w:t>
-      </w:r>
-    </w:p>
-    <w:p>
-      <w:pPr>
-        <w:pStyle w:val="Code"/>
-      </w:pPr>
-      <w:r>
-        <w:t xml:space="preserve">         -DCMAKE_INSTALL_PREFIX=C:\cmdtools</w:t>
-      </w:r>
-    </w:p>
-    <w:p>
-      <w:pPr>
-        <w:pStyle w:val="Code"/>
-      </w:pPr>
-      <w:r>
-        <w:t>git submodule update --init</w:t>
-      </w:r>
-    </w:p>
-    <w:p>
-      <w:pPr>
-        <w:pStyle w:val="Code"/>
-      </w:pPr>
-      <w:r>
-        <w:t>cmake --build . --config Release --target install</w:t>
-      </w:r>
-    </w:p>
-    <w:p>
-      <w:pPr>
-        <w:pStyle w:val="Code"/>
-      </w:pPr>
-      <w:r>
-        <w:t>helics_broker -–version  # should return a version numbe</w:t>
-      </w:r>
-      <w:r>
-        <w:t>r for “pip install helics==version”</w:t>
-      </w:r>
-    </w:p>
-    <w:p>
-      <w:pPr>
-        <w:spacing w:before="120"/>
-      </w:pPr>
-      <w:r>
-        <w:t>Build linenoise-ng for OpenDSSCmd:</w:t>
-      </w:r>
-    </w:p>
-    <w:p>
-      <w:pPr>
-        <w:pStyle w:val="Code"/>
-      </w:pPr>
-      <w:r>
-        <w:t>cd c:\src\linenoise-ng</w:t>
-      </w:r>
-    </w:p>
-    <w:p>
-      <w:pPr>
-        <w:pStyle w:val="Code"/>
-      </w:pPr>
-      <w:r>
-        <w:t>md build</w:t>
-      </w:r>
-    </w:p>
-    <w:p>
-      <w:pPr>
-        <w:pStyle w:val="Code"/>
-      </w:pPr>
-      <w:r>
-        <w:t>cd build</w:t>
-      </w:r>
-    </w:p>
-    <w:p>
-      <w:pPr>
-        <w:pStyle w:val="Code"/>
-      </w:pPr>
-      <w:r>
-        <w:t>cmake ..</w:t>
-      </w:r>
-      <w:r>
-        <w:t xml:space="preserve"> -DCMAKE_INSTALL_PREFIX=C:\cmdtools</w:t>
-      </w:r>
-    </w:p>
-    <w:p>
-      <w:pPr>
-        <w:pStyle w:val="Code"/>
-      </w:pPr>
-      <w:r>
-        <w:t>cmake --build . --config Release</w:t>
-      </w:r>
-      <w:r>
-        <w:t xml:space="preserve"> –-target install</w:t>
-      </w:r>
-    </w:p>
-    <w:p>
-      <w:pPr>
-        <w:spacing w:before="120"/>
-      </w:pPr>
-      <w:r>
-        <w:t>Build KLUSolve for OpenDSSCmd:</w:t>
-      </w:r>
-    </w:p>
-    <w:p>
-      <w:pPr>
-        <w:pStyle w:val="Code"/>
-      </w:pPr>
-      <w:r>
-        <w:t>cd c:\src\KLUSolve</w:t>
-      </w:r>
-    </w:p>
-    <w:p>
-      <w:pPr>
-        <w:pStyle w:val="Code"/>
-      </w:pPr>
-      <w:r>
-        <w:t>md build</w:t>
-      </w:r>
-    </w:p>
-    <w:p>
-      <w:pPr>
-        <w:pStyle w:val="Code"/>
-      </w:pPr>
-      <w:r>
-        <w:t>cd build</w:t>
-      </w:r>
-    </w:p>
-    <w:p>
-      <w:pPr>
-        <w:pStyle w:val="Code"/>
-      </w:pPr>
-      <w:r>
-        <w:lastRenderedPageBreak/>
-        <w:t>cmake ..</w:t>
-      </w:r>
-      <w:r>
-        <w:t xml:space="preserve"> -DCMAKE_INSTALL_PREFIX=C:\cmdtools</w:t>
-      </w:r>
-    </w:p>
-    <w:p>
-      <w:pPr>
-        <w:pStyle w:val="Code"/>
-      </w:pPr>
-      <w:r>
-        <w:t>cmake --build . --config Releas</w:t>
-      </w:r>
-      <w:r>
-        <w:t>e</w:t>
-      </w:r>
-      <w:r>
-        <w:t xml:space="preserve"> –-target install</w:t>
-      </w:r>
-    </w:p>
-    <w:p>
-      <w:pPr>
-        <w:spacing w:before="120"/>
-      </w:pPr>
-      <w:r>
-        <w:t>Build OpenDSSCmd:</w:t>
-      </w:r>
-    </w:p>
-    <w:p>
-      <w:pPr>
-        <w:pStyle w:val="Code"/>
-      </w:pPr>
-      <w:r>
-        <w:t xml:space="preserve">cd </w:t>
-      </w:r>
-      <w:r>
-        <w:t>c:\src\OpenDSS</w:t>
-      </w:r>
-      <w:r>
-        <w:t>\</w:t>
-      </w:r>
-      <w:r>
-        <w:t>Source\CMD</w:t>
-      </w:r>
-    </w:p>
-    <w:p>
-      <w:pPr>
-        <w:pStyle w:val="Code"/>
-      </w:pPr>
-      <w:r>
         <w:t>md units</w:t>
       </w:r>
       <w:r>
-        <w:t xml:space="preserve">    :: only required once</w:t>
+        <w:t xml:space="preserve">  </w:t>
+      </w:r>
+      <w:proofErr w:type="gramStart"/>
+      <w:r>
+        <w:t xml:space="preserve">  :</w:t>
+      </w:r>
+      <w:proofErr w:type="gramEnd"/>
+      <w:r>
+        <w:t>: only required once</w:t>
       </w:r>
     </w:p>
     <w:p>
@@ -6069,16 +6274,29 @@
           <w:i/>
           <w:iCs/>
         </w:rPr>
-        <w:t>pip install helics==2.6.1</w:t>
-      </w:r>
-      <w:r>
-        <w:t xml:space="preserve">, where 2.6.1 is the result of </w:t>
+        <w:t>pip install helics==</w:t>
       </w:r>
       <w:r>
         <w:rPr>
           <w:i/>
           <w:iCs/>
         </w:rPr>
+        <w:t>3.0.1</w:t>
+      </w:r>
+      <w:r>
+        <w:t xml:space="preserve">, where </w:t>
+      </w:r>
+      <w:r>
+        <w:t>3.0</w:t>
+      </w:r>
+      <w:r>
+        <w:t xml:space="preserve">.1 is the result of </w:t>
+      </w:r>
+      <w:r>
+        <w:rPr>
+          <w:i/>
+          <w:iCs/>
+        </w:rPr>
         <w:t>helics_broker --version</w:t>
       </w:r>
     </w:p>
@@ -6108,7 +6326,15 @@
       </w:pPr>
       <w:bookmarkStart w:id="12" w:name="_Toc87884908"/>
       <w:r>
-        <w:t>PV and Switching on IEEE 13-Bus Feeder</w:t>
+        <w:t xml:space="preserve">PV and </w:t>
+      </w:r>
+      <w:proofErr w:type="gramStart"/>
+      <w:r>
+        <w:t>Switching</w:t>
+      </w:r>
+      <w:proofErr w:type="gramEnd"/>
+      <w:r>
+        <w:t xml:space="preserve"> on IEEE 13-Bus Feeder</w:t>
       </w:r>
       <w:bookmarkEnd w:id="12"/>
     </w:p>
@@ -6247,6 +6473,7 @@
         </w:rPr>
         <w:t>(</w:t>
       </w:r>
+      <w:proofErr w:type="gramStart"/>
       <w:r>
         <w:rPr>
           <w:rFonts w:ascii="Courier New" w:eastAsia="Times New Roman" w:hAnsi="Courier New" w:cs="Courier New"/>
@@ -6256,6 +6483,7 @@
         </w:rPr>
         <w:t>exec</w:t>
       </w:r>
+      <w:proofErr w:type="gramEnd"/>
       <w:r>
         <w:rPr>
           <w:rFonts w:ascii="Courier New" w:eastAsia="Times New Roman" w:hAnsi="Courier New" w:cs="Courier New"/>
@@ -6356,7 +6584,27 @@
           <w:sz w:val="16"/>
           <w:szCs w:val="16"/>
         </w:rPr>
-        <w:t>h opendss.playerpv &amp;&gt; playerpv.log &amp;)</w:t>
+        <w:t xml:space="preserve">h </w:t>
+      </w:r>
+      <w:proofErr w:type="gramStart"/>
+      <w:r>
+        <w:rPr>
+          <w:rFonts w:ascii="Courier New" w:eastAsia="Times New Roman" w:hAnsi="Courier New" w:cs="Courier New"/>
+          <w:color w:val="000000"/>
+          <w:sz w:val="16"/>
+          <w:szCs w:val="16"/>
+        </w:rPr>
+        <w:t>opendss.playerpv</w:t>
+      </w:r>
+      <w:proofErr w:type="gramEnd"/>
+      <w:r>
+        <w:rPr>
+          <w:rFonts w:ascii="Courier New" w:eastAsia="Times New Roman" w:hAnsi="Courier New" w:cs="Courier New"/>
+          <w:color w:val="000000"/>
+          <w:sz w:val="16"/>
+          <w:szCs w:val="16"/>
+        </w:rPr>
+        <w:t xml:space="preserve"> &amp;&gt; playerpv.log &amp;)</w:t>
       </w:r>
     </w:p>
     <w:p>
@@ -6397,6 +6645,7 @@
         </w:rPr>
         <w:t>(</w:t>
       </w:r>
+      <w:proofErr w:type="gramStart"/>
       <w:r>
         <w:rPr>
           <w:rFonts w:ascii="Courier New" w:eastAsia="Times New Roman" w:hAnsi="Courier New" w:cs="Courier New"/>
@@ -6406,6 +6655,7 @@
         </w:rPr>
         <w:t>export</w:t>
       </w:r>
+      <w:proofErr w:type="gramEnd"/>
       <w:r>
         <w:rPr>
           <w:rFonts w:ascii="Courier New" w:eastAsia="Times New Roman" w:hAnsi="Courier New" w:cs="Courier New"/>
@@ -6508,6 +6758,7 @@
         </w:rPr>
         <w:t xml:space="preserve"> FNCS_CONFIG_FILE=opendss.yaml &amp;&amp; </w:t>
       </w:r>
+      <w:proofErr w:type="gramStart"/>
       <w:r>
         <w:rPr>
           <w:rFonts w:ascii="Courier New" w:eastAsia="Times New Roman" w:hAnsi="Courier New" w:cs="Courier New"/>
@@ -6524,7 +6775,17 @@
           <w:sz w:val="16"/>
           <w:szCs w:val="16"/>
         </w:rPr>
-        <w:t xml:space="preserve"> ./opendsscmd -f </w:t>
+        <w:t xml:space="preserve"> .</w:t>
+      </w:r>
+      <w:proofErr w:type="gramEnd"/>
+      <w:r>
+        <w:rPr>
+          <w:rFonts w:ascii="Courier New" w:eastAsia="Times New Roman" w:hAnsi="Courier New" w:cs="Courier New"/>
+          <w:color w:val="000000"/>
+          <w:sz w:val="16"/>
+          <w:szCs w:val="16"/>
+        </w:rPr>
+        <w:t xml:space="preserve">/opendsscmd -f </w:t>
       </w:r>
       <w:r>
         <w:rPr>
@@ -6552,6 +6813,7 @@
       <w:r>
         <w:t xml:space="preserve">The FNCS configuration file for OpenDSS, </w:t>
       </w:r>
+      <w:proofErr w:type="gramStart"/>
       <w:r>
         <w:rPr>
           <w:b/>
@@ -6561,20 +6823,9 @@
         </w:rPr>
         <w:t>opendss.yaml</w:t>
       </w:r>
-      <w:r>
-        <w:t>, is show</w:t>
-      </w:r>
-      <w:r>
-        <w:t>n</w:t>
-      </w:r>
-      <w:r>
-        <w:t xml:space="preserve"> below.</w:t>
-      </w:r>
-      <w:r>
-        <w:t xml:space="preserve"> </w:t>
-      </w:r>
-      <w:r>
-        <w:t xml:space="preserve">OpenDSS only subscribes to scripted text commands, which is enough for the GridAPPS-D and TESP use cases. The only likely changes are highlighted in </w:t>
+      <w:proofErr w:type="gramEnd"/>
+      <w:r>
+        <w:t xml:space="preserve">, is shown below. OpenDSS only subscribes to scripted text commands, which is enough for the GridAPPS-D and TESP use cases. The only likely changes are highlighted in </w:t>
       </w:r>
       <w:r>
         <w:rPr>
@@ -6909,6 +7160,7 @@
       <w:r>
         <w:t xml:space="preserve">The scripted commands are found in </w:t>
       </w:r>
+      <w:proofErr w:type="gramStart"/>
       <w:r>
         <w:rPr>
           <w:b/>
@@ -6918,6 +7170,7 @@
         </w:rPr>
         <w:t>opendss.playerpv</w:t>
       </w:r>
+      <w:proofErr w:type="gramEnd"/>
       <w:r>
         <w:t>, reproduced below. The commands from 0 to 9 ns set up the simulation according to OpenDSS syntax. See the documentation that comes with OpenDSS for more details on the syntax and features.  The command at 10 ns requests the start of an 86400s simulation, which actually begins at 1s or 1e9 ns.</w:t>
       </w:r>
@@ -6938,7 +7191,25 @@
           <w:sz w:val="16"/>
           <w:szCs w:val="16"/>
         </w:rPr>
-        <w:t>#time topic   value</w:t>
+        <w:t>#</w:t>
+      </w:r>
+      <w:proofErr w:type="gramStart"/>
+      <w:r>
+        <w:rPr>
+          <w:color w:val="000000"/>
+          <w:sz w:val="16"/>
+          <w:szCs w:val="16"/>
+        </w:rPr>
+        <w:t>time</w:t>
+      </w:r>
+      <w:proofErr w:type="gramEnd"/>
+      <w:r>
+        <w:rPr>
+          <w:color w:val="000000"/>
+          <w:sz w:val="16"/>
+          <w:szCs w:val="16"/>
+        </w:rPr>
+        <w:t xml:space="preserve"> topic   value</w:t>
       </w:r>
     </w:p>
     <w:p>
@@ -6976,7 +7247,25 @@
           <w:sz w:val="16"/>
           <w:szCs w:val="16"/>
         </w:rPr>
-        <w:t>1 command new loadshape.pvshape npts=86401 sinterval=1 mult=(file=pvshape.dat) action=normalize</w:t>
+        <w:t xml:space="preserve">1 command new </w:t>
+      </w:r>
+      <w:proofErr w:type="gramStart"/>
+      <w:r>
+        <w:rPr>
+          <w:color w:val="000000"/>
+          <w:sz w:val="16"/>
+          <w:szCs w:val="16"/>
+        </w:rPr>
+        <w:t>loadshape.pvshape</w:t>
+      </w:r>
+      <w:proofErr w:type="gramEnd"/>
+      <w:r>
+        <w:rPr>
+          <w:color w:val="000000"/>
+          <w:sz w:val="16"/>
+          <w:szCs w:val="16"/>
+        </w:rPr>
+        <w:t xml:space="preserve"> npts=86401 sinterval=1 mult=(file=pvshape.dat) action=normalize</w:t>
       </w:r>
     </w:p>
     <w:p>
@@ -7014,7 +7303,25 @@
           <w:sz w:val="16"/>
           <w:szCs w:val="16"/>
         </w:rPr>
-        <w:t>3 command new monitor.pv1v  element=pvsystem.pv1 terminal=1 mode=96</w:t>
+        <w:t xml:space="preserve">3 command new </w:t>
+      </w:r>
+      <w:proofErr w:type="gramStart"/>
+      <w:r>
+        <w:rPr>
+          <w:color w:val="000000"/>
+          <w:sz w:val="16"/>
+          <w:szCs w:val="16"/>
+        </w:rPr>
+        <w:t>monitor.pv</w:t>
+      </w:r>
+      <w:proofErr w:type="gramEnd"/>
+      <w:r>
+        <w:rPr>
+          <w:color w:val="000000"/>
+          <w:sz w:val="16"/>
+          <w:szCs w:val="16"/>
+        </w:rPr>
+        <w:t>1v  element=pvsystem.pv1 terminal=1 mode=96</w:t>
       </w:r>
     </w:p>
     <w:p>
@@ -7033,7 +7340,25 @@
           <w:sz w:val="16"/>
           <w:szCs w:val="16"/>
         </w:rPr>
-        <w:t>4 command new monitor.pv1pq element=pvsystem.pv1 terminal=1 mode=65 PPolar=NO</w:t>
+        <w:t xml:space="preserve">4 command new </w:t>
+      </w:r>
+      <w:proofErr w:type="gramStart"/>
+      <w:r>
+        <w:rPr>
+          <w:color w:val="000000"/>
+          <w:sz w:val="16"/>
+          <w:szCs w:val="16"/>
+        </w:rPr>
+        <w:t>monitor.pv</w:t>
+      </w:r>
+      <w:proofErr w:type="gramEnd"/>
+      <w:r>
+        <w:rPr>
+          <w:color w:val="000000"/>
+          <w:sz w:val="16"/>
+          <w:szCs w:val="16"/>
+        </w:rPr>
+        <w:t>1pq element=pvsystem.pv1 terminal=1 mode=65 PPolar=NO</w:t>
       </w:r>
     </w:p>
     <w:p>
@@ -7052,7 +7377,25 @@
           <w:sz w:val="16"/>
           <w:szCs w:val="16"/>
         </w:rPr>
-        <w:t>5 command new monitor.fdrpq element=line.650632 terminal=1 mode=65 PPolar=NO</w:t>
+        <w:t xml:space="preserve">5 command new </w:t>
+      </w:r>
+      <w:proofErr w:type="gramStart"/>
+      <w:r>
+        <w:rPr>
+          <w:color w:val="000000"/>
+          <w:sz w:val="16"/>
+          <w:szCs w:val="16"/>
+        </w:rPr>
+        <w:t>monitor.fdrpq</w:t>
+      </w:r>
+      <w:proofErr w:type="gramEnd"/>
+      <w:r>
+        <w:rPr>
+          <w:color w:val="000000"/>
+          <w:sz w:val="16"/>
+          <w:szCs w:val="16"/>
+        </w:rPr>
+        <w:t xml:space="preserve"> element=line.650632 terminal=1 mode=65 PPolar=NO</w:t>
       </w:r>
     </w:p>
     <w:p>
@@ -7071,7 +7414,25 @@
           <w:sz w:val="16"/>
           <w:szCs w:val="16"/>
         </w:rPr>
-        <w:t>6 command solve</w:t>
+        <w:t xml:space="preserve">6 </w:t>
+      </w:r>
+      <w:proofErr w:type="gramStart"/>
+      <w:r>
+        <w:rPr>
+          <w:color w:val="000000"/>
+          <w:sz w:val="16"/>
+          <w:szCs w:val="16"/>
+        </w:rPr>
+        <w:t>command</w:t>
+      </w:r>
+      <w:proofErr w:type="gramEnd"/>
+      <w:r>
+        <w:rPr>
+          <w:color w:val="000000"/>
+          <w:sz w:val="16"/>
+          <w:szCs w:val="16"/>
+        </w:rPr>
+        <w:t xml:space="preserve"> solve</w:t>
       </w:r>
     </w:p>
     <w:p>
@@ -7090,7 +7451,25 @@
           <w:sz w:val="16"/>
           <w:szCs w:val="16"/>
         </w:rPr>
-        <w:t>7 command export summary pvsnap_summary.csv</w:t>
+        <w:t xml:space="preserve">7 command export </w:t>
+      </w:r>
+      <w:proofErr w:type="gramStart"/>
+      <w:r>
+        <w:rPr>
+          <w:color w:val="000000"/>
+          <w:sz w:val="16"/>
+          <w:szCs w:val="16"/>
+        </w:rPr>
+        <w:t>summary</w:t>
+      </w:r>
+      <w:proofErr w:type="gramEnd"/>
+      <w:r>
+        <w:rPr>
+          <w:color w:val="000000"/>
+          <w:sz w:val="16"/>
+          <w:szCs w:val="16"/>
+        </w:rPr>
+        <w:t xml:space="preserve"> pvsnap_summary.csv</w:t>
       </w:r>
     </w:p>
     <w:p>
@@ -7109,7 +7488,25 @@
           <w:sz w:val="16"/>
           <w:szCs w:val="16"/>
         </w:rPr>
-        <w:t>8 command set controlmode=static</w:t>
+        <w:t xml:space="preserve">8 </w:t>
+      </w:r>
+      <w:proofErr w:type="gramStart"/>
+      <w:r>
+        <w:rPr>
+          <w:color w:val="000000"/>
+          <w:sz w:val="16"/>
+          <w:szCs w:val="16"/>
+        </w:rPr>
+        <w:t>command</w:t>
+      </w:r>
+      <w:proofErr w:type="gramEnd"/>
+      <w:r>
+        <w:rPr>
+          <w:color w:val="000000"/>
+          <w:sz w:val="16"/>
+          <w:szCs w:val="16"/>
+        </w:rPr>
+        <w:t xml:space="preserve"> set controlmode=static</w:t>
       </w:r>
     </w:p>
     <w:p>
@@ -7128,7 +7525,25 @@
           <w:sz w:val="16"/>
           <w:szCs w:val="16"/>
         </w:rPr>
-        <w:t>9 command set maxcontroliter=1000</w:t>
+        <w:t xml:space="preserve">9 </w:t>
+      </w:r>
+      <w:proofErr w:type="gramStart"/>
+      <w:r>
+        <w:rPr>
+          <w:color w:val="000000"/>
+          <w:sz w:val="16"/>
+          <w:szCs w:val="16"/>
+        </w:rPr>
+        <w:t>command</w:t>
+      </w:r>
+      <w:proofErr w:type="gramEnd"/>
+      <w:r>
+        <w:rPr>
+          <w:color w:val="000000"/>
+          <w:sz w:val="16"/>
+          <w:szCs w:val="16"/>
+        </w:rPr>
+        <w:t xml:space="preserve"> set maxcontroliter=1000</w:t>
       </w:r>
     </w:p>
     <w:p>
@@ -7147,7 +7562,25 @@
           <w:sz w:val="16"/>
           <w:szCs w:val="16"/>
         </w:rPr>
-        <w:t>10 command  solve mode=daily stepsize=1s number=86400</w:t>
+        <w:t xml:space="preserve">10 </w:t>
+      </w:r>
+      <w:proofErr w:type="gramStart"/>
+      <w:r>
+        <w:rPr>
+          <w:color w:val="000000"/>
+          <w:sz w:val="16"/>
+          <w:szCs w:val="16"/>
+        </w:rPr>
+        <w:t>command  solve</w:t>
+      </w:r>
+      <w:proofErr w:type="gramEnd"/>
+      <w:r>
+        <w:rPr>
+          <w:color w:val="000000"/>
+          <w:sz w:val="16"/>
+          <w:szCs w:val="16"/>
+        </w:rPr>
+        <w:t xml:space="preserve"> mode=daily stepsize=1s number=86400</w:t>
       </w:r>
     </w:p>
     <w:p>
@@ -7240,7 +7673,25 @@
           <w:sz w:val="16"/>
           <w:szCs w:val="16"/>
         </w:rPr>
-        <w:t>86401000000000 command quit</w:t>
+        <w:t xml:space="preserve">86401000000000 </w:t>
+      </w:r>
+      <w:proofErr w:type="gramStart"/>
+      <w:r>
+        <w:rPr>
+          <w:color w:val="000000"/>
+          <w:sz w:val="16"/>
+          <w:szCs w:val="16"/>
+        </w:rPr>
+        <w:t>command</w:t>
+      </w:r>
+      <w:proofErr w:type="gramEnd"/>
+      <w:r>
+        <w:rPr>
+          <w:color w:val="000000"/>
+          <w:sz w:val="16"/>
+          <w:szCs w:val="16"/>
+        </w:rPr>
+        <w:t xml:space="preserve"> quit</w:t>
       </w:r>
     </w:p>
     <w:p>
@@ -7347,6 +7798,7 @@
           <w:iCs/>
         </w:rPr>
       </w:pPr>
+      <w:proofErr w:type="gramStart"/>
       <w:r>
         <w:rPr>
           <w:b/>
@@ -7356,6 +7808,7 @@
         </w:rPr>
         <w:t>gldopendsshelics.playergld</w:t>
       </w:r>
+      <w:proofErr w:type="gramEnd"/>
     </w:p>
     <w:p>
       <w:pPr>
@@ -7452,7 +7905,25 @@
           <w:sz w:val="16"/>
           <w:szCs w:val="16"/>
         </w:rPr>
-        <w:t>1 command "new XfmrCode.CT5  phases=1 windings=3 kvs=[2.4 0.12 0.12] kVAs=[5.0 5.0 5.0] %imag=0.5 %Rs=[0.6 1.2 1.2] %noloadloss=0.2 Xhl=2.04 Xht=2.04 Xlt=1.36"</w:t>
+        <w:t xml:space="preserve">1 command "new </w:t>
+      </w:r>
+      <w:proofErr w:type="gramStart"/>
+      <w:r>
+        <w:rPr>
+          <w:rFonts w:ascii="Courier New" w:hAnsi="Courier New" w:cs="Courier New"/>
+          <w:sz w:val="16"/>
+          <w:szCs w:val="16"/>
+        </w:rPr>
+        <w:t>XfmrCode.CT5  phases</w:t>
+      </w:r>
+      <w:proofErr w:type="gramEnd"/>
+      <w:r>
+        <w:rPr>
+          <w:rFonts w:ascii="Courier New" w:hAnsi="Courier New" w:cs="Courier New"/>
+          <w:sz w:val="16"/>
+          <w:szCs w:val="16"/>
+        </w:rPr>
+        <w:t>=1 windings=3 kvs=[2.4 0.12 0.12] kVAs=[5.0 5.0 5.0] %imag=0.5 %Rs=[0.6 1.2 1.2] %noloadloss=0.2 Xhl=2.04 Xht=2.04 Xlt=1.36"</w:t>
       </w:r>
     </w:p>
     <w:p>
@@ -7470,7 +7941,25 @@
           <w:sz w:val="16"/>
           <w:szCs w:val="16"/>
         </w:rPr>
-        <w:t>2 command "new Transformer.Tpoletop XfmrCode=CT5 buses=[680.1 house.1.0 house.0.2]"</w:t>
+        <w:t>2 command "new Transformer.Tpoletop XfmrCode=CT5 buses</w:t>
+      </w:r>
+      <w:proofErr w:type="gramStart"/>
+      <w:r>
+        <w:rPr>
+          <w:rFonts w:ascii="Courier New" w:hAnsi="Courier New" w:cs="Courier New"/>
+          <w:sz w:val="16"/>
+          <w:szCs w:val="16"/>
+        </w:rPr>
+        <w:t>=[</w:t>
+      </w:r>
+      <w:proofErr w:type="gramEnd"/>
+      <w:r>
+        <w:rPr>
+          <w:rFonts w:ascii="Courier New" w:hAnsi="Courier New" w:cs="Courier New"/>
+          <w:sz w:val="16"/>
+          <w:szCs w:val="16"/>
+        </w:rPr>
+        <w:t>680.1 house.1.0 house.0.2]"</w:t>
       </w:r>
     </w:p>
     <w:p>
@@ -7542,7 +8031,25 @@
           <w:sz w:val="16"/>
           <w:szCs w:val="16"/>
         </w:rPr>
-        <w:t>5 command "new monitor.pv1v  element=pvsystem.pv1 terminal=1 mode=96"</w:t>
+        <w:t xml:space="preserve">5 command "new </w:t>
+      </w:r>
+      <w:proofErr w:type="gramStart"/>
+      <w:r>
+        <w:rPr>
+          <w:rFonts w:ascii="Courier New" w:hAnsi="Courier New" w:cs="Courier New"/>
+          <w:sz w:val="16"/>
+          <w:szCs w:val="16"/>
+        </w:rPr>
+        <w:t>monitor.pv</w:t>
+      </w:r>
+      <w:proofErr w:type="gramEnd"/>
+      <w:r>
+        <w:rPr>
+          <w:rFonts w:ascii="Courier New" w:hAnsi="Courier New" w:cs="Courier New"/>
+          <w:sz w:val="16"/>
+          <w:szCs w:val="16"/>
+        </w:rPr>
+        <w:t>1v  element=pvsystem.pv1 terminal=1 mode=96"</w:t>
       </w:r>
     </w:p>
     <w:p>
@@ -7560,7 +8067,25 @@
           <w:sz w:val="16"/>
           <w:szCs w:val="16"/>
         </w:rPr>
-        <w:t>6 command "new monitor.pv1pq element=pvsystem.pv1 terminal=1 mode=65 PPolar=NO"</w:t>
+        <w:t xml:space="preserve">6 command "new </w:t>
+      </w:r>
+      <w:proofErr w:type="gramStart"/>
+      <w:r>
+        <w:rPr>
+          <w:rFonts w:ascii="Courier New" w:hAnsi="Courier New" w:cs="Courier New"/>
+          <w:sz w:val="16"/>
+          <w:szCs w:val="16"/>
+        </w:rPr>
+        <w:t>monitor.pv</w:t>
+      </w:r>
+      <w:proofErr w:type="gramEnd"/>
+      <w:r>
+        <w:rPr>
+          <w:rFonts w:ascii="Courier New" w:hAnsi="Courier New" w:cs="Courier New"/>
+          <w:sz w:val="16"/>
+          <w:szCs w:val="16"/>
+        </w:rPr>
+        <w:t>1pq element=pvsystem.pv1 terminal=1 mode=65 PPolar=NO"</w:t>
       </w:r>
     </w:p>
     <w:p>
@@ -7578,7 +8103,25 @@
           <w:sz w:val="16"/>
           <w:szCs w:val="16"/>
         </w:rPr>
-        <w:t>7 command "new monitor.fdrpq element=line.650632 terminal=1 mode=65 PPolar=NO"</w:t>
+        <w:t xml:space="preserve">7 command "new </w:t>
+      </w:r>
+      <w:proofErr w:type="gramStart"/>
+      <w:r>
+        <w:rPr>
+          <w:rFonts w:ascii="Courier New" w:hAnsi="Courier New" w:cs="Courier New"/>
+          <w:sz w:val="16"/>
+          <w:szCs w:val="16"/>
+        </w:rPr>
+        <w:t>monitor.fdrpq</w:t>
+      </w:r>
+      <w:proofErr w:type="gramEnd"/>
+      <w:r>
+        <w:rPr>
+          <w:rFonts w:ascii="Courier New" w:hAnsi="Courier New" w:cs="Courier New"/>
+          <w:sz w:val="16"/>
+          <w:szCs w:val="16"/>
+        </w:rPr>
+        <w:t xml:space="preserve"> element=line.650632 terminal=1 mode=65 PPolar=NO"</w:t>
       </w:r>
     </w:p>
     <w:p>
@@ -7596,7 +8139,25 @@
           <w:sz w:val="16"/>
           <w:szCs w:val="16"/>
         </w:rPr>
-        <w:t>8 command "new monitor.hsepq element=load.F1_house_B0 terminal=1 mode=65 PPolar=NO"</w:t>
+        <w:t xml:space="preserve">8 command "new </w:t>
+      </w:r>
+      <w:proofErr w:type="gramStart"/>
+      <w:r>
+        <w:rPr>
+          <w:rFonts w:ascii="Courier New" w:hAnsi="Courier New" w:cs="Courier New"/>
+          <w:sz w:val="16"/>
+          <w:szCs w:val="16"/>
+        </w:rPr>
+        <w:t>monitor.hsepq</w:t>
+      </w:r>
+      <w:proofErr w:type="gramEnd"/>
+      <w:r>
+        <w:rPr>
+          <w:rFonts w:ascii="Courier New" w:hAnsi="Courier New" w:cs="Courier New"/>
+          <w:sz w:val="16"/>
+          <w:szCs w:val="16"/>
+        </w:rPr>
+        <w:t xml:space="preserve"> element=load.F1_house_B0 terminal=1 mode=65 PPolar=NO"</w:t>
       </w:r>
     </w:p>
     <w:p>
@@ -7614,7 +8175,25 @@
           <w:sz w:val="16"/>
           <w:szCs w:val="16"/>
         </w:rPr>
-        <w:t>9 command solve</w:t>
+        <w:t xml:space="preserve">9 </w:t>
+      </w:r>
+      <w:proofErr w:type="gramStart"/>
+      <w:r>
+        <w:rPr>
+          <w:rFonts w:ascii="Courier New" w:hAnsi="Courier New" w:cs="Courier New"/>
+          <w:sz w:val="16"/>
+          <w:szCs w:val="16"/>
+        </w:rPr>
+        <w:t>command</w:t>
+      </w:r>
+      <w:proofErr w:type="gramEnd"/>
+      <w:r>
+        <w:rPr>
+          <w:rFonts w:ascii="Courier New" w:hAnsi="Courier New" w:cs="Courier New"/>
+          <w:sz w:val="16"/>
+          <w:szCs w:val="16"/>
+        </w:rPr>
+        <w:t xml:space="preserve"> solve</w:t>
       </w:r>
     </w:p>
     <w:p>
@@ -7722,7 +8301,25 @@
           <w:szCs w:val="16"/>
         </w:rPr>
         <w:tab/>
-        <w:t xml:space="preserve"> "helicspub fname=houses.json"</w:t>
+        <w:t xml:space="preserve"> "helicspub fname=</w:t>
+      </w:r>
+      <w:proofErr w:type="gramStart"/>
+      <w:r>
+        <w:rPr>
+          <w:rFonts w:ascii="Courier New" w:hAnsi="Courier New" w:cs="Courier New"/>
+          <w:sz w:val="16"/>
+          <w:szCs w:val="16"/>
+        </w:rPr>
+        <w:t>houses.json</w:t>
+      </w:r>
+      <w:proofErr w:type="gramEnd"/>
+      <w:r>
+        <w:rPr>
+          <w:rFonts w:ascii="Courier New" w:hAnsi="Courier New" w:cs="Courier New"/>
+          <w:sz w:val="16"/>
+          <w:szCs w:val="16"/>
+        </w:rPr>
+        <w:t>"</w:t>
       </w:r>
     </w:p>
     <w:p>
@@ -7857,7 +8454,25 @@
           <w:sz w:val="16"/>
           <w:szCs w:val="16"/>
         </w:rPr>
-        <w:t>86401000000000 command quit</w:t>
+        <w:t xml:space="preserve">86401000000000 </w:t>
+      </w:r>
+      <w:proofErr w:type="gramStart"/>
+      <w:r>
+        <w:rPr>
+          <w:rFonts w:ascii="Courier New" w:hAnsi="Courier New" w:cs="Courier New"/>
+          <w:sz w:val="16"/>
+          <w:szCs w:val="16"/>
+        </w:rPr>
+        <w:t>command</w:t>
+      </w:r>
+      <w:proofErr w:type="gramEnd"/>
+      <w:r>
+        <w:rPr>
+          <w:rFonts w:ascii="Courier New" w:hAnsi="Courier New" w:cs="Courier New"/>
+          <w:sz w:val="16"/>
+          <w:szCs w:val="16"/>
+        </w:rPr>
+        <w:t xml:space="preserve"> quit</w:t>
       </w:r>
     </w:p>
     <w:p>
@@ -8013,6 +8628,7 @@
           <w:iCs/>
         </w:rPr>
       </w:pPr>
+      <w:proofErr w:type="gramStart"/>
       <w:r>
         <w:rPr>
           <w:b/>
@@ -8032,6 +8648,7 @@
         </w:rPr>
         <w:t>ldhouseshelics.json</w:t>
       </w:r>
+      <w:proofErr w:type="gramEnd"/>
       <w:r>
         <w:rPr>
           <w:b/>
@@ -8075,7 +8692,25 @@
           <w:sz w:val="16"/>
           <w:szCs w:val="16"/>
         </w:rPr>
-        <w:t xml:space="preserve">  "coreType" : "zmq",</w:t>
+        <w:t xml:space="preserve">  "coreType</w:t>
+      </w:r>
+      <w:proofErr w:type="gramStart"/>
+      <w:r>
+        <w:rPr>
+          <w:rFonts w:ascii="Courier New" w:hAnsi="Courier New" w:cs="Courier New"/>
+          <w:sz w:val="16"/>
+          <w:szCs w:val="16"/>
+        </w:rPr>
+        <w:t>" :</w:t>
+      </w:r>
+      <w:proofErr w:type="gramEnd"/>
+      <w:r>
+        <w:rPr>
+          <w:rFonts w:ascii="Courier New" w:hAnsi="Courier New" w:cs="Courier New"/>
+          <w:sz w:val="16"/>
+          <w:szCs w:val="16"/>
+        </w:rPr>
+        <w:t xml:space="preserve"> "zmq",</w:t>
       </w:r>
     </w:p>
     <w:p>
@@ -8093,7 +8728,25 @@
           <w:sz w:val="16"/>
           <w:szCs w:val="16"/>
         </w:rPr>
-        <w:t xml:space="preserve">  "name" : "gridlabd",</w:t>
+        <w:t xml:space="preserve">  "name</w:t>
+      </w:r>
+      <w:proofErr w:type="gramStart"/>
+      <w:r>
+        <w:rPr>
+          <w:rFonts w:ascii="Courier New" w:hAnsi="Courier New" w:cs="Courier New"/>
+          <w:sz w:val="16"/>
+          <w:szCs w:val="16"/>
+        </w:rPr>
+        <w:t>" :</w:t>
+      </w:r>
+      <w:proofErr w:type="gramEnd"/>
+      <w:r>
+        <w:rPr>
+          <w:rFonts w:ascii="Courier New" w:hAnsi="Courier New" w:cs="Courier New"/>
+          <w:sz w:val="16"/>
+          <w:szCs w:val="16"/>
+        </w:rPr>
+        <w:t xml:space="preserve"> "gridlabd",</w:t>
       </w:r>
     </w:p>
     <w:p>
@@ -8111,7 +8764,25 @@
           <w:sz w:val="16"/>
           <w:szCs w:val="16"/>
         </w:rPr>
-        <w:t xml:space="preserve">  "period" : 1,</w:t>
+        <w:t xml:space="preserve">  "period</w:t>
+      </w:r>
+      <w:proofErr w:type="gramStart"/>
+      <w:r>
+        <w:rPr>
+          <w:rFonts w:ascii="Courier New" w:hAnsi="Courier New" w:cs="Courier New"/>
+          <w:sz w:val="16"/>
+          <w:szCs w:val="16"/>
+        </w:rPr>
+        <w:t>" :</w:t>
+      </w:r>
+      <w:proofErr w:type="gramEnd"/>
+      <w:r>
+        <w:rPr>
+          <w:rFonts w:ascii="Courier New" w:hAnsi="Courier New" w:cs="Courier New"/>
+          <w:sz w:val="16"/>
+          <w:szCs w:val="16"/>
+        </w:rPr>
+        <w:t xml:space="preserve"> 1,</w:t>
       </w:r>
     </w:p>
     <w:p>
@@ -8129,7 +8800,25 @@
           <w:sz w:val="16"/>
           <w:szCs w:val="16"/>
         </w:rPr>
-        <w:t xml:space="preserve">  "loglevel" : 7,</w:t>
+        <w:t xml:space="preserve">  "loglevel</w:t>
+      </w:r>
+      <w:proofErr w:type="gramStart"/>
+      <w:r>
+        <w:rPr>
+          <w:rFonts w:ascii="Courier New" w:hAnsi="Courier New" w:cs="Courier New"/>
+          <w:sz w:val="16"/>
+          <w:szCs w:val="16"/>
+        </w:rPr>
+        <w:t>" :</w:t>
+      </w:r>
+      <w:proofErr w:type="gramEnd"/>
+      <w:r>
+        <w:rPr>
+          <w:rFonts w:ascii="Courier New" w:hAnsi="Courier New" w:cs="Courier New"/>
+          <w:sz w:val="16"/>
+          <w:szCs w:val="16"/>
+        </w:rPr>
+        <w:t xml:space="preserve"> 7,</w:t>
       </w:r>
     </w:p>
     <w:p>
@@ -8147,7 +8836,25 @@
           <w:sz w:val="16"/>
           <w:szCs w:val="16"/>
         </w:rPr>
-        <w:t xml:space="preserve">  "publications" : [</w:t>
+        <w:t xml:space="preserve">  "publications</w:t>
+      </w:r>
+      <w:proofErr w:type="gramStart"/>
+      <w:r>
+        <w:rPr>
+          <w:rFonts w:ascii="Courier New" w:hAnsi="Courier New" w:cs="Courier New"/>
+          <w:sz w:val="16"/>
+          <w:szCs w:val="16"/>
+        </w:rPr>
+        <w:t>" :</w:t>
+      </w:r>
+      <w:proofErr w:type="gramEnd"/>
+      <w:r>
+        <w:rPr>
+          <w:rFonts w:ascii="Courier New" w:hAnsi="Courier New" w:cs="Courier New"/>
+          <w:sz w:val="16"/>
+          <w:szCs w:val="16"/>
+        </w:rPr>
+        <w:t xml:space="preserve"> [</w:t>
       </w:r>
     </w:p>
     <w:p>
@@ -8183,7 +8890,25 @@
           <w:sz w:val="16"/>
           <w:szCs w:val="16"/>
         </w:rPr>
-        <w:t xml:space="preserve">      "global" : false,</w:t>
+        <w:t xml:space="preserve">      "global</w:t>
+      </w:r>
+      <w:proofErr w:type="gramStart"/>
+      <w:r>
+        <w:rPr>
+          <w:rFonts w:ascii="Courier New" w:hAnsi="Courier New" w:cs="Courier New"/>
+          <w:sz w:val="16"/>
+          <w:szCs w:val="16"/>
+        </w:rPr>
+        <w:t>" :</w:t>
+      </w:r>
+      <w:proofErr w:type="gramEnd"/>
+      <w:r>
+        <w:rPr>
+          <w:rFonts w:ascii="Courier New" w:hAnsi="Courier New" w:cs="Courier New"/>
+          <w:sz w:val="16"/>
+          <w:szCs w:val="16"/>
+        </w:rPr>
+        <w:t xml:space="preserve"> false,</w:t>
       </w:r>
     </w:p>
     <w:p>
@@ -8201,7 +8926,25 @@
           <w:sz w:val="16"/>
           <w:szCs w:val="16"/>
         </w:rPr>
-        <w:t xml:space="preserve">      "key" : "F1_house_B0/load", </w:t>
+        <w:t xml:space="preserve">      "key</w:t>
+      </w:r>
+      <w:proofErr w:type="gramStart"/>
+      <w:r>
+        <w:rPr>
+          <w:rFonts w:ascii="Courier New" w:hAnsi="Courier New" w:cs="Courier New"/>
+          <w:sz w:val="16"/>
+          <w:szCs w:val="16"/>
+        </w:rPr>
+        <w:t>" :</w:t>
+      </w:r>
+      <w:proofErr w:type="gramEnd"/>
+      <w:r>
+        <w:rPr>
+          <w:rFonts w:ascii="Courier New" w:hAnsi="Courier New" w:cs="Courier New"/>
+          <w:sz w:val="16"/>
+          <w:szCs w:val="16"/>
+        </w:rPr>
+        <w:t xml:space="preserve"> "F1_house_B0/load", </w:t>
       </w:r>
     </w:p>
     <w:p>
@@ -8219,7 +8962,25 @@
           <w:sz w:val="16"/>
           <w:szCs w:val="16"/>
         </w:rPr>
-        <w:t xml:space="preserve">      "type" : "complex",</w:t>
+        <w:t xml:space="preserve">      "type</w:t>
+      </w:r>
+      <w:proofErr w:type="gramStart"/>
+      <w:r>
+        <w:rPr>
+          <w:rFonts w:ascii="Courier New" w:hAnsi="Courier New" w:cs="Courier New"/>
+          <w:sz w:val="16"/>
+          <w:szCs w:val="16"/>
+        </w:rPr>
+        <w:t>" :</w:t>
+      </w:r>
+      <w:proofErr w:type="gramEnd"/>
+      <w:r>
+        <w:rPr>
+          <w:rFonts w:ascii="Courier New" w:hAnsi="Courier New" w:cs="Courier New"/>
+          <w:sz w:val="16"/>
+          <w:szCs w:val="16"/>
+        </w:rPr>
+        <w:t xml:space="preserve"> "complex",</w:t>
       </w:r>
     </w:p>
     <w:p>
@@ -8237,7 +8998,25 @@
           <w:sz w:val="16"/>
           <w:szCs w:val="16"/>
         </w:rPr>
-        <w:t xml:space="preserve">      "info" : "{\"object\":\"F1_house_B0\",\"property\":\"power\"}"</w:t>
+        <w:t xml:space="preserve">      "info</w:t>
+      </w:r>
+      <w:proofErr w:type="gramStart"/>
+      <w:r>
+        <w:rPr>
+          <w:rFonts w:ascii="Courier New" w:hAnsi="Courier New" w:cs="Courier New"/>
+          <w:sz w:val="16"/>
+          <w:szCs w:val="16"/>
+        </w:rPr>
+        <w:t>" :</w:t>
+      </w:r>
+      <w:proofErr w:type="gramEnd"/>
+      <w:r>
+        <w:rPr>
+          <w:rFonts w:ascii="Courier New" w:hAnsi="Courier New" w:cs="Courier New"/>
+          <w:sz w:val="16"/>
+          <w:szCs w:val="16"/>
+        </w:rPr>
+        <w:t xml:space="preserve"> "{\"object\":\"F1_house_B0\",\"property\":\"power\"}"</w:t>
       </w:r>
     </w:p>
     <w:p>
@@ -8291,7 +9070,25 @@
           <w:sz w:val="16"/>
           <w:szCs w:val="16"/>
         </w:rPr>
-        <w:t xml:space="preserve">  "subscriptions" : [</w:t>
+        <w:t xml:space="preserve">  "subscriptions</w:t>
+      </w:r>
+      <w:proofErr w:type="gramStart"/>
+      <w:r>
+        <w:rPr>
+          <w:rFonts w:ascii="Courier New" w:hAnsi="Courier New" w:cs="Courier New"/>
+          <w:sz w:val="16"/>
+          <w:szCs w:val="16"/>
+        </w:rPr>
+        <w:t>" :</w:t>
+      </w:r>
+      <w:proofErr w:type="gramEnd"/>
+      <w:r>
+        <w:rPr>
+          <w:rFonts w:ascii="Courier New" w:hAnsi="Courier New" w:cs="Courier New"/>
+          <w:sz w:val="16"/>
+          <w:szCs w:val="16"/>
+        </w:rPr>
+        <w:t xml:space="preserve"> [</w:t>
       </w:r>
     </w:p>
     <w:p>
@@ -8327,7 +9124,25 @@
           <w:sz w:val="16"/>
           <w:szCs w:val="16"/>
         </w:rPr>
-        <w:t xml:space="preserve">      "key" : "opendss/bus/house/voltage/A", </w:t>
+        <w:t xml:space="preserve">      "key</w:t>
+      </w:r>
+      <w:proofErr w:type="gramStart"/>
+      <w:r>
+        <w:rPr>
+          <w:rFonts w:ascii="Courier New" w:hAnsi="Courier New" w:cs="Courier New"/>
+          <w:sz w:val="16"/>
+          <w:szCs w:val="16"/>
+        </w:rPr>
+        <w:t>" :</w:t>
+      </w:r>
+      <w:proofErr w:type="gramEnd"/>
+      <w:r>
+        <w:rPr>
+          <w:rFonts w:ascii="Courier New" w:hAnsi="Courier New" w:cs="Courier New"/>
+          <w:sz w:val="16"/>
+          <w:szCs w:val="16"/>
+        </w:rPr>
+        <w:t xml:space="preserve"> "opendss/bus/house/voltage/A", </w:t>
       </w:r>
     </w:p>
     <w:p>
@@ -8345,7 +9160,25 @@
           <w:sz w:val="16"/>
           <w:szCs w:val="16"/>
         </w:rPr>
-        <w:t xml:space="preserve">      "type" : "complex",</w:t>
+        <w:t xml:space="preserve">      "type</w:t>
+      </w:r>
+      <w:proofErr w:type="gramStart"/>
+      <w:r>
+        <w:rPr>
+          <w:rFonts w:ascii="Courier New" w:hAnsi="Courier New" w:cs="Courier New"/>
+          <w:sz w:val="16"/>
+          <w:szCs w:val="16"/>
+        </w:rPr>
+        <w:t>" :</w:t>
+      </w:r>
+      <w:proofErr w:type="gramEnd"/>
+      <w:r>
+        <w:rPr>
+          <w:rFonts w:ascii="Courier New" w:hAnsi="Courier New" w:cs="Courier New"/>
+          <w:sz w:val="16"/>
+          <w:szCs w:val="16"/>
+        </w:rPr>
+        <w:t xml:space="preserve"> "complex",</w:t>
       </w:r>
     </w:p>
     <w:p>
@@ -8363,7 +9196,25 @@
           <w:sz w:val="16"/>
           <w:szCs w:val="16"/>
         </w:rPr>
-        <w:t xml:space="preserve">      "required" : true,</w:t>
+        <w:t xml:space="preserve">      "required</w:t>
+      </w:r>
+      <w:proofErr w:type="gramStart"/>
+      <w:r>
+        <w:rPr>
+          <w:rFonts w:ascii="Courier New" w:hAnsi="Courier New" w:cs="Courier New"/>
+          <w:sz w:val="16"/>
+          <w:szCs w:val="16"/>
+        </w:rPr>
+        <w:t>" :</w:t>
+      </w:r>
+      <w:proofErr w:type="gramEnd"/>
+      <w:r>
+        <w:rPr>
+          <w:rFonts w:ascii="Courier New" w:hAnsi="Courier New" w:cs="Courier New"/>
+          <w:sz w:val="16"/>
+          <w:szCs w:val="16"/>
+        </w:rPr>
+        <w:t xml:space="preserve"> true,</w:t>
       </w:r>
     </w:p>
     <w:p>
@@ -8381,7 +9232,25 @@
           <w:sz w:val="16"/>
           <w:szCs w:val="16"/>
         </w:rPr>
-        <w:t xml:space="preserve">      "info" : "{\"object\":\"F1_house_B0\",\"property\":\"external_v1N\"}"</w:t>
+        <w:t xml:space="preserve">      "info</w:t>
+      </w:r>
+      <w:proofErr w:type="gramStart"/>
+      <w:r>
+        <w:rPr>
+          <w:rFonts w:ascii="Courier New" w:hAnsi="Courier New" w:cs="Courier New"/>
+          <w:sz w:val="16"/>
+          <w:szCs w:val="16"/>
+        </w:rPr>
+        <w:t>" :</w:t>
+      </w:r>
+      <w:proofErr w:type="gramEnd"/>
+      <w:r>
+        <w:rPr>
+          <w:rFonts w:ascii="Courier New" w:hAnsi="Courier New" w:cs="Courier New"/>
+          <w:sz w:val="16"/>
+          <w:szCs w:val="16"/>
+        </w:rPr>
+        <w:t xml:space="preserve"> "{\"object\":\"F1_house_B0\",\"property\":\"external_v1N\"}"</w:t>
       </w:r>
     </w:p>
     <w:p>
@@ -8435,7 +9304,25 @@
           <w:sz w:val="16"/>
           <w:szCs w:val="16"/>
         </w:rPr>
-        <w:t xml:space="preserve">      "key" : "opendss/bus/house/voltage/B", </w:t>
+        <w:t xml:space="preserve">      "key</w:t>
+      </w:r>
+      <w:proofErr w:type="gramStart"/>
+      <w:r>
+        <w:rPr>
+          <w:rFonts w:ascii="Courier New" w:hAnsi="Courier New" w:cs="Courier New"/>
+          <w:sz w:val="16"/>
+          <w:szCs w:val="16"/>
+        </w:rPr>
+        <w:t>" :</w:t>
+      </w:r>
+      <w:proofErr w:type="gramEnd"/>
+      <w:r>
+        <w:rPr>
+          <w:rFonts w:ascii="Courier New" w:hAnsi="Courier New" w:cs="Courier New"/>
+          <w:sz w:val="16"/>
+          <w:szCs w:val="16"/>
+        </w:rPr>
+        <w:t xml:space="preserve"> "opendss/bus/house/voltage/B", </w:t>
       </w:r>
     </w:p>
     <w:p>
@@ -8453,7 +9340,25 @@
           <w:sz w:val="16"/>
           <w:szCs w:val="16"/>
         </w:rPr>
-        <w:t xml:space="preserve">      "type" : "complex",</w:t>
+        <w:t xml:space="preserve">      "type</w:t>
+      </w:r>
+      <w:proofErr w:type="gramStart"/>
+      <w:r>
+        <w:rPr>
+          <w:rFonts w:ascii="Courier New" w:hAnsi="Courier New" w:cs="Courier New"/>
+          <w:sz w:val="16"/>
+          <w:szCs w:val="16"/>
+        </w:rPr>
+        <w:t>" :</w:t>
+      </w:r>
+      <w:proofErr w:type="gramEnd"/>
+      <w:r>
+        <w:rPr>
+          <w:rFonts w:ascii="Courier New" w:hAnsi="Courier New" w:cs="Courier New"/>
+          <w:sz w:val="16"/>
+          <w:szCs w:val="16"/>
+        </w:rPr>
+        <w:t xml:space="preserve"> "complex",</w:t>
       </w:r>
     </w:p>
     <w:p>
@@ -8471,7 +9376,25 @@
           <w:sz w:val="16"/>
           <w:szCs w:val="16"/>
         </w:rPr>
-        <w:t xml:space="preserve">      "required" : true,</w:t>
+        <w:t xml:space="preserve">      "required</w:t>
+      </w:r>
+      <w:proofErr w:type="gramStart"/>
+      <w:r>
+        <w:rPr>
+          <w:rFonts w:ascii="Courier New" w:hAnsi="Courier New" w:cs="Courier New"/>
+          <w:sz w:val="16"/>
+          <w:szCs w:val="16"/>
+        </w:rPr>
+        <w:t>" :</w:t>
+      </w:r>
+      <w:proofErr w:type="gramEnd"/>
+      <w:r>
+        <w:rPr>
+          <w:rFonts w:ascii="Courier New" w:hAnsi="Courier New" w:cs="Courier New"/>
+          <w:sz w:val="16"/>
+          <w:szCs w:val="16"/>
+        </w:rPr>
+        <w:t xml:space="preserve"> true,</w:t>
       </w:r>
     </w:p>
     <w:p>
@@ -8489,7 +9412,25 @@
           <w:sz w:val="16"/>
           <w:szCs w:val="16"/>
         </w:rPr>
-        <w:t xml:space="preserve">      "info" : "{\"object\":\"F1_house_B0\",\"property\":\"external_v2N\"}"</w:t>
+        <w:t xml:space="preserve">      "info</w:t>
+      </w:r>
+      <w:proofErr w:type="gramStart"/>
+      <w:r>
+        <w:rPr>
+          <w:rFonts w:ascii="Courier New" w:hAnsi="Courier New" w:cs="Courier New"/>
+          <w:sz w:val="16"/>
+          <w:szCs w:val="16"/>
+        </w:rPr>
+        <w:t>" :</w:t>
+      </w:r>
+      <w:proofErr w:type="gramEnd"/>
+      <w:r>
+        <w:rPr>
+          <w:rFonts w:ascii="Courier New" w:hAnsi="Courier New" w:cs="Courier New"/>
+          <w:sz w:val="16"/>
+          <w:szCs w:val="16"/>
+        </w:rPr>
+        <w:t xml:space="preserve"> "{\"object\":\"F1_house_B0\",\"property\":\"external_v2N\"}"</w:t>
       </w:r>
     </w:p>
     <w:p>
@@ -8556,6 +9497,7 @@
           <w:iCs/>
         </w:rPr>
       </w:pPr>
+      <w:proofErr w:type="gramStart"/>
       <w:r>
         <w:rPr>
           <w:b/>
@@ -8592,6 +9534,7 @@
         </w:rPr>
         <w:t>houseshelics.json</w:t>
       </w:r>
+      <w:proofErr w:type="gramEnd"/>
       <w:r>
         <w:rPr>
           <w:b/>
@@ -8635,7 +9578,25 @@
           <w:sz w:val="16"/>
           <w:szCs w:val="16"/>
         </w:rPr>
-        <w:t xml:space="preserve">  "coreType" : "zmq",</w:t>
+        <w:t xml:space="preserve">  "coreType</w:t>
+      </w:r>
+      <w:proofErr w:type="gramStart"/>
+      <w:r>
+        <w:rPr>
+          <w:rFonts w:ascii="Courier New" w:hAnsi="Courier New" w:cs="Courier New"/>
+          <w:sz w:val="16"/>
+          <w:szCs w:val="16"/>
+        </w:rPr>
+        <w:t>" :</w:t>
+      </w:r>
+      <w:proofErr w:type="gramEnd"/>
+      <w:r>
+        <w:rPr>
+          <w:rFonts w:ascii="Courier New" w:hAnsi="Courier New" w:cs="Courier New"/>
+          <w:sz w:val="16"/>
+          <w:szCs w:val="16"/>
+        </w:rPr>
+        <w:t xml:space="preserve"> "zmq",</w:t>
       </w:r>
     </w:p>
     <w:p>
@@ -8653,7 +9614,25 @@
           <w:sz w:val="16"/>
           <w:szCs w:val="16"/>
         </w:rPr>
-        <w:t xml:space="preserve">  "name" : "opendss",</w:t>
+        <w:t xml:space="preserve">  "name</w:t>
+      </w:r>
+      <w:proofErr w:type="gramStart"/>
+      <w:r>
+        <w:rPr>
+          <w:rFonts w:ascii="Courier New" w:hAnsi="Courier New" w:cs="Courier New"/>
+          <w:sz w:val="16"/>
+          <w:szCs w:val="16"/>
+        </w:rPr>
+        <w:t>" :</w:t>
+      </w:r>
+      <w:proofErr w:type="gramEnd"/>
+      <w:r>
+        <w:rPr>
+          <w:rFonts w:ascii="Courier New" w:hAnsi="Courier New" w:cs="Courier New"/>
+          <w:sz w:val="16"/>
+          <w:szCs w:val="16"/>
+        </w:rPr>
+        <w:t xml:space="preserve"> "opendss",</w:t>
       </w:r>
     </w:p>
     <w:p>
@@ -8671,7 +9650,25 @@
           <w:sz w:val="16"/>
           <w:szCs w:val="16"/>
         </w:rPr>
-        <w:t xml:space="preserve">  "period" : 0.000000001,</w:t>
+        <w:t xml:space="preserve">  "period</w:t>
+      </w:r>
+      <w:proofErr w:type="gramStart"/>
+      <w:r>
+        <w:rPr>
+          <w:rFonts w:ascii="Courier New" w:hAnsi="Courier New" w:cs="Courier New"/>
+          <w:sz w:val="16"/>
+          <w:szCs w:val="16"/>
+        </w:rPr>
+        <w:t>" :</w:t>
+      </w:r>
+      <w:proofErr w:type="gramEnd"/>
+      <w:r>
+        <w:rPr>
+          <w:rFonts w:ascii="Courier New" w:hAnsi="Courier New" w:cs="Courier New"/>
+          <w:sz w:val="16"/>
+          <w:szCs w:val="16"/>
+        </w:rPr>
+        <w:t xml:space="preserve"> 0.000000001,</w:t>
       </w:r>
     </w:p>
     <w:p>
@@ -8689,7 +9686,25 @@
           <w:sz w:val="16"/>
           <w:szCs w:val="16"/>
         </w:rPr>
-        <w:t xml:space="preserve">  "loglevel" : 7,</w:t>
+        <w:t xml:space="preserve">  "loglevel</w:t>
+      </w:r>
+      <w:proofErr w:type="gramStart"/>
+      <w:r>
+        <w:rPr>
+          <w:rFonts w:ascii="Courier New" w:hAnsi="Courier New" w:cs="Courier New"/>
+          <w:sz w:val="16"/>
+          <w:szCs w:val="16"/>
+        </w:rPr>
+        <w:t>" :</w:t>
+      </w:r>
+      <w:proofErr w:type="gramEnd"/>
+      <w:r>
+        <w:rPr>
+          <w:rFonts w:ascii="Courier New" w:hAnsi="Courier New" w:cs="Courier New"/>
+          <w:sz w:val="16"/>
+          <w:szCs w:val="16"/>
+        </w:rPr>
+        <w:t xml:space="preserve"> 7,</w:t>
       </w:r>
     </w:p>
     <w:p>
@@ -8707,7 +9722,25 @@
           <w:sz w:val="16"/>
           <w:szCs w:val="16"/>
         </w:rPr>
-        <w:t xml:space="preserve">  "publications" : [</w:t>
+        <w:t xml:space="preserve">  "publications</w:t>
+      </w:r>
+      <w:proofErr w:type="gramStart"/>
+      <w:r>
+        <w:rPr>
+          <w:rFonts w:ascii="Courier New" w:hAnsi="Courier New" w:cs="Courier New"/>
+          <w:sz w:val="16"/>
+          <w:szCs w:val="16"/>
+        </w:rPr>
+        <w:t>" :</w:t>
+      </w:r>
+      <w:proofErr w:type="gramEnd"/>
+      <w:r>
+        <w:rPr>
+          <w:rFonts w:ascii="Courier New" w:hAnsi="Courier New" w:cs="Courier New"/>
+          <w:sz w:val="16"/>
+          <w:szCs w:val="16"/>
+        </w:rPr>
+        <w:t xml:space="preserve"> [</w:t>
       </w:r>
     </w:p>
     <w:p>
@@ -8743,7 +9776,25 @@
           <w:sz w:val="16"/>
           <w:szCs w:val="16"/>
         </w:rPr>
-        <w:t xml:space="preserve">      "global" : false,</w:t>
+        <w:t xml:space="preserve">      "global</w:t>
+      </w:r>
+      <w:proofErr w:type="gramStart"/>
+      <w:r>
+        <w:rPr>
+          <w:rFonts w:ascii="Courier New" w:hAnsi="Courier New" w:cs="Courier New"/>
+          <w:sz w:val="16"/>
+          <w:szCs w:val="16"/>
+        </w:rPr>
+        <w:t>" :</w:t>
+      </w:r>
+      <w:proofErr w:type="gramEnd"/>
+      <w:r>
+        <w:rPr>
+          <w:rFonts w:ascii="Courier New" w:hAnsi="Courier New" w:cs="Courier New"/>
+          <w:sz w:val="16"/>
+          <w:szCs w:val="16"/>
+        </w:rPr>
+        <w:t xml:space="preserve"> false,</w:t>
       </w:r>
     </w:p>
     <w:p>
@@ -8761,7 +9812,25 @@
           <w:sz w:val="16"/>
           <w:szCs w:val="16"/>
         </w:rPr>
-        <w:t xml:space="preserve">      "key" : "bus/house/voltage/A", </w:t>
+        <w:t xml:space="preserve">      "key</w:t>
+      </w:r>
+      <w:proofErr w:type="gramStart"/>
+      <w:r>
+        <w:rPr>
+          <w:rFonts w:ascii="Courier New" w:hAnsi="Courier New" w:cs="Courier New"/>
+          <w:sz w:val="16"/>
+          <w:szCs w:val="16"/>
+        </w:rPr>
+        <w:t>" :</w:t>
+      </w:r>
+      <w:proofErr w:type="gramEnd"/>
+      <w:r>
+        <w:rPr>
+          <w:rFonts w:ascii="Courier New" w:hAnsi="Courier New" w:cs="Courier New"/>
+          <w:sz w:val="16"/>
+          <w:szCs w:val="16"/>
+        </w:rPr>
+        <w:t xml:space="preserve"> "bus/house/voltage/A", </w:t>
       </w:r>
     </w:p>
     <w:p>
@@ -8779,7 +9848,25 @@
           <w:sz w:val="16"/>
           <w:szCs w:val="16"/>
         </w:rPr>
-        <w:t xml:space="preserve">      "type" : "complex"</w:t>
+        <w:t xml:space="preserve">      "type</w:t>
+      </w:r>
+      <w:proofErr w:type="gramStart"/>
+      <w:r>
+        <w:rPr>
+          <w:rFonts w:ascii="Courier New" w:hAnsi="Courier New" w:cs="Courier New"/>
+          <w:sz w:val="16"/>
+          <w:szCs w:val="16"/>
+        </w:rPr>
+        <w:t>" :</w:t>
+      </w:r>
+      <w:proofErr w:type="gramEnd"/>
+      <w:r>
+        <w:rPr>
+          <w:rFonts w:ascii="Courier New" w:hAnsi="Courier New" w:cs="Courier New"/>
+          <w:sz w:val="16"/>
+          <w:szCs w:val="16"/>
+        </w:rPr>
+        <w:t xml:space="preserve"> "complex"</w:t>
       </w:r>
     </w:p>
     <w:p>
@@ -8833,7 +9920,25 @@
           <w:sz w:val="16"/>
           <w:szCs w:val="16"/>
         </w:rPr>
-        <w:t xml:space="preserve">      "global" : false,</w:t>
+        <w:t xml:space="preserve">      "global</w:t>
+      </w:r>
+      <w:proofErr w:type="gramStart"/>
+      <w:r>
+        <w:rPr>
+          <w:rFonts w:ascii="Courier New" w:hAnsi="Courier New" w:cs="Courier New"/>
+          <w:sz w:val="16"/>
+          <w:szCs w:val="16"/>
+        </w:rPr>
+        <w:t>" :</w:t>
+      </w:r>
+      <w:proofErr w:type="gramEnd"/>
+      <w:r>
+        <w:rPr>
+          <w:rFonts w:ascii="Courier New" w:hAnsi="Courier New" w:cs="Courier New"/>
+          <w:sz w:val="16"/>
+          <w:szCs w:val="16"/>
+        </w:rPr>
+        <w:t xml:space="preserve"> false,</w:t>
       </w:r>
     </w:p>
     <w:p>
@@ -8851,7 +9956,25 @@
           <w:sz w:val="16"/>
           <w:szCs w:val="16"/>
         </w:rPr>
-        <w:t xml:space="preserve">      "key" : "bus/house/voltage/B", </w:t>
+        <w:t xml:space="preserve">      "key</w:t>
+      </w:r>
+      <w:proofErr w:type="gramStart"/>
+      <w:r>
+        <w:rPr>
+          <w:rFonts w:ascii="Courier New" w:hAnsi="Courier New" w:cs="Courier New"/>
+          <w:sz w:val="16"/>
+          <w:szCs w:val="16"/>
+        </w:rPr>
+        <w:t>" :</w:t>
+      </w:r>
+      <w:proofErr w:type="gramEnd"/>
+      <w:r>
+        <w:rPr>
+          <w:rFonts w:ascii="Courier New" w:hAnsi="Courier New" w:cs="Courier New"/>
+          <w:sz w:val="16"/>
+          <w:szCs w:val="16"/>
+        </w:rPr>
+        <w:t xml:space="preserve"> "bus/house/voltage/B", </w:t>
       </w:r>
     </w:p>
     <w:p>
@@ -8869,7 +9992,25 @@
           <w:sz w:val="16"/>
           <w:szCs w:val="16"/>
         </w:rPr>
-        <w:t xml:space="preserve">      "type" : "complex"</w:t>
+        <w:t xml:space="preserve">      "type</w:t>
+      </w:r>
+      <w:proofErr w:type="gramStart"/>
+      <w:r>
+        <w:rPr>
+          <w:rFonts w:ascii="Courier New" w:hAnsi="Courier New" w:cs="Courier New"/>
+          <w:sz w:val="16"/>
+          <w:szCs w:val="16"/>
+        </w:rPr>
+        <w:t>" :</w:t>
+      </w:r>
+      <w:proofErr w:type="gramEnd"/>
+      <w:r>
+        <w:rPr>
+          <w:rFonts w:ascii="Courier New" w:hAnsi="Courier New" w:cs="Courier New"/>
+          <w:sz w:val="16"/>
+          <w:szCs w:val="16"/>
+        </w:rPr>
+        <w:t xml:space="preserve"> "complex"</w:t>
       </w:r>
     </w:p>
     <w:p>
@@ -8923,7 +10064,25 @@
           <w:sz w:val="16"/>
           <w:szCs w:val="16"/>
         </w:rPr>
-        <w:t xml:space="preserve">  "subscriptions" : [</w:t>
+        <w:t xml:space="preserve">  "subscriptions</w:t>
+      </w:r>
+      <w:proofErr w:type="gramStart"/>
+      <w:r>
+        <w:rPr>
+          <w:rFonts w:ascii="Courier New" w:hAnsi="Courier New" w:cs="Courier New"/>
+          <w:sz w:val="16"/>
+          <w:szCs w:val="16"/>
+        </w:rPr>
+        <w:t>" :</w:t>
+      </w:r>
+      <w:proofErr w:type="gramEnd"/>
+      <w:r>
+        <w:rPr>
+          <w:rFonts w:ascii="Courier New" w:hAnsi="Courier New" w:cs="Courier New"/>
+          <w:sz w:val="16"/>
+          <w:szCs w:val="16"/>
+        </w:rPr>
+        <w:t xml:space="preserve"> [</w:t>
       </w:r>
     </w:p>
     <w:p>
@@ -8959,7 +10118,25 @@
           <w:sz w:val="16"/>
           <w:szCs w:val="16"/>
         </w:rPr>
-        <w:t xml:space="preserve">      "key" : "player/command", </w:t>
+        <w:t xml:space="preserve">      "key</w:t>
+      </w:r>
+      <w:proofErr w:type="gramStart"/>
+      <w:r>
+        <w:rPr>
+          <w:rFonts w:ascii="Courier New" w:hAnsi="Courier New" w:cs="Courier New"/>
+          <w:sz w:val="16"/>
+          <w:szCs w:val="16"/>
+        </w:rPr>
+        <w:t>" :</w:t>
+      </w:r>
+      <w:proofErr w:type="gramEnd"/>
+      <w:r>
+        <w:rPr>
+          <w:rFonts w:ascii="Courier New" w:hAnsi="Courier New" w:cs="Courier New"/>
+          <w:sz w:val="16"/>
+          <w:szCs w:val="16"/>
+        </w:rPr>
+        <w:t xml:space="preserve"> "player/command", </w:t>
       </w:r>
     </w:p>
     <w:p>
@@ -8977,7 +10154,25 @@
           <w:sz w:val="16"/>
           <w:szCs w:val="16"/>
         </w:rPr>
-        <w:t xml:space="preserve">      "type" : "string",</w:t>
+        <w:t xml:space="preserve">      "type</w:t>
+      </w:r>
+      <w:proofErr w:type="gramStart"/>
+      <w:r>
+        <w:rPr>
+          <w:rFonts w:ascii="Courier New" w:hAnsi="Courier New" w:cs="Courier New"/>
+          <w:sz w:val="16"/>
+          <w:szCs w:val="16"/>
+        </w:rPr>
+        <w:t>" :</w:t>
+      </w:r>
+      <w:proofErr w:type="gramEnd"/>
+      <w:r>
+        <w:rPr>
+          <w:rFonts w:ascii="Courier New" w:hAnsi="Courier New" w:cs="Courier New"/>
+          <w:sz w:val="16"/>
+          <w:szCs w:val="16"/>
+        </w:rPr>
+        <w:t xml:space="preserve"> "string",</w:t>
       </w:r>
     </w:p>
     <w:p>
@@ -8995,7 +10190,25 @@
           <w:sz w:val="16"/>
           <w:szCs w:val="16"/>
         </w:rPr>
-        <w:t xml:space="preserve">      "required" : true</w:t>
+        <w:t xml:space="preserve">      "required</w:t>
+      </w:r>
+      <w:proofErr w:type="gramStart"/>
+      <w:r>
+        <w:rPr>
+          <w:rFonts w:ascii="Courier New" w:hAnsi="Courier New" w:cs="Courier New"/>
+          <w:sz w:val="16"/>
+          <w:szCs w:val="16"/>
+        </w:rPr>
+        <w:t>" :</w:t>
+      </w:r>
+      <w:proofErr w:type="gramEnd"/>
+      <w:r>
+        <w:rPr>
+          <w:rFonts w:ascii="Courier New" w:hAnsi="Courier New" w:cs="Courier New"/>
+          <w:sz w:val="16"/>
+          <w:szCs w:val="16"/>
+        </w:rPr>
+        <w:t xml:space="preserve"> true</w:t>
       </w:r>
     </w:p>
     <w:p>
@@ -9049,7 +10262,25 @@
           <w:sz w:val="16"/>
           <w:szCs w:val="16"/>
         </w:rPr>
-        <w:t xml:space="preserve">      "key" : "gridlabd/F1_house_B0/load", </w:t>
+        <w:t xml:space="preserve">      "key</w:t>
+      </w:r>
+      <w:proofErr w:type="gramStart"/>
+      <w:r>
+        <w:rPr>
+          <w:rFonts w:ascii="Courier New" w:hAnsi="Courier New" w:cs="Courier New"/>
+          <w:sz w:val="16"/>
+          <w:szCs w:val="16"/>
+        </w:rPr>
+        <w:t>" :</w:t>
+      </w:r>
+      <w:proofErr w:type="gramEnd"/>
+      <w:r>
+        <w:rPr>
+          <w:rFonts w:ascii="Courier New" w:hAnsi="Courier New" w:cs="Courier New"/>
+          <w:sz w:val="16"/>
+          <w:szCs w:val="16"/>
+        </w:rPr>
+        <w:t xml:space="preserve"> "gridlabd/F1_house_B0/load", </w:t>
       </w:r>
     </w:p>
     <w:p>
@@ -9067,7 +10298,25 @@
           <w:sz w:val="16"/>
           <w:szCs w:val="16"/>
         </w:rPr>
-        <w:t xml:space="preserve">      "type" : "complex",</w:t>
+        <w:t xml:space="preserve">      "type</w:t>
+      </w:r>
+      <w:proofErr w:type="gramStart"/>
+      <w:r>
+        <w:rPr>
+          <w:rFonts w:ascii="Courier New" w:hAnsi="Courier New" w:cs="Courier New"/>
+          <w:sz w:val="16"/>
+          <w:szCs w:val="16"/>
+        </w:rPr>
+        <w:t>" :</w:t>
+      </w:r>
+      <w:proofErr w:type="gramEnd"/>
+      <w:r>
+        <w:rPr>
+          <w:rFonts w:ascii="Courier New" w:hAnsi="Courier New" w:cs="Courier New"/>
+          <w:sz w:val="16"/>
+          <w:szCs w:val="16"/>
+        </w:rPr>
+        <w:t xml:space="preserve"> "complex",</w:t>
       </w:r>
     </w:p>
     <w:p>
@@ -9085,7 +10334,25 @@
           <w:sz w:val="16"/>
           <w:szCs w:val="16"/>
         </w:rPr>
-        <w:t xml:space="preserve">      "required" : true</w:t>
+        <w:t xml:space="preserve">      "required</w:t>
+      </w:r>
+      <w:proofErr w:type="gramStart"/>
+      <w:r>
+        <w:rPr>
+          <w:rFonts w:ascii="Courier New" w:hAnsi="Courier New" w:cs="Courier New"/>
+          <w:sz w:val="16"/>
+          <w:szCs w:val="16"/>
+        </w:rPr>
+        <w:t>" :</w:t>
+      </w:r>
+      <w:proofErr w:type="gramEnd"/>
+      <w:r>
+        <w:rPr>
+          <w:rFonts w:ascii="Courier New" w:hAnsi="Courier New" w:cs="Courier New"/>
+          <w:sz w:val="16"/>
+          <w:szCs w:val="16"/>
+        </w:rPr>
+        <w:t xml:space="preserve"> true</w:t>
       </w:r>
     </w:p>
     <w:p>
@@ -10142,7 +11409,15 @@
         <w:ind w:left="1080"/>
       </w:pPr>
       <w:r>
-        <w:t>The TlHelp32 library may be supported in a FPC/Lazarus add-on called JEDI Windows API.</w:t>
+        <w:t xml:space="preserve">The TlHelp32 library may be supported in </w:t>
+      </w:r>
+      <w:proofErr w:type="gramStart"/>
+      <w:r>
+        <w:t>a</w:t>
+      </w:r>
+      <w:proofErr w:type="gramEnd"/>
+      <w:r>
+        <w:t xml:space="preserve"> FPC/Lazarus add-on called JEDI Windows API.</w:t>
       </w:r>
     </w:p>
     <w:p>
@@ -10608,7 +11883,7 @@
 </file>
 
 <file path=word/endnotes.xml><?xml version="1.0" encoding="utf-8"?>
-<w:endnotes xmlns:wpc="http://schemas.microsoft.com/office/word/2010/wordprocessingCanvas" xmlns:cx="http://schemas.microsoft.com/office/drawing/2014/chartex" xmlns:cx1="http://schemas.microsoft.com/office/drawing/2015/9/8/chartex" xmlns:cx2="http://schemas.microsoft.com/office/drawing/2015/10/21/chartex" xmlns:cx3="http://schemas.microsoft.com/office/drawing/2016/5/9/chartex" xmlns:cx4="http://schemas.microsoft.com/office/drawing/2016/5/10/chartex" xmlns:cx5="http://schemas.microsoft.com/office/drawing/2016/5/11/chartex" xmlns:cx6="http://schemas.microsoft.com/office/drawing/2016/5/12/chartex" xmlns:cx7="http://schemas.microsoft.com/office/drawing/2016/5/13/chartex" xmlns:cx8="http://schemas.microsoft.com/office/drawing/2016/5/14/chartex" xmlns:mc="http://schemas.openxmlformats.org/markup-compatibility/2006" xmlns:aink="http://schemas.microsoft.com/office/drawing/2016/ink" xmlns:am3d="http://schemas.microsoft.com/office/drawing/2017/model3d" xmlns:o="urn:schemas-microsoft-com:office:office" xmlns:r="http://schemas.openxmlformats.org/officeDocument/2006/relationships" xmlns:m="http://schemas.openxmlformats.org/officeDocument/2006/math" xmlns:v="urn:schemas-microsoft-com:vml" xmlns:wp14="http://schemas.microsoft.com/office/word/2010/wordprocessingDrawing" xmlns:wp="http://schemas.openxmlformats.org/drawingml/2006/wordprocessingDrawing" xmlns:w10="urn:schemas-microsoft-com:office:word" xmlns:w="http://schemas.openxmlformats.org/wordprocessingml/2006/main" xmlns:w14="http://schemas.microsoft.com/office/word/2010/wordml" xmlns:w15="http://schemas.microsoft.com/office/word/2012/wordml" xmlns:w16cex="http://schemas.microsoft.com/office/word/2018/wordml/cex" xmlns:w16cid="http://schemas.microsoft.com/office/word/2016/wordml/cid" xmlns:w16="http://schemas.microsoft.com/office/word/2018/wordml" xmlns:w16se="http://schemas.microsoft.com/office/word/2015/wordml/symex" xmlns:wpg="http://schemas.microsoft.com/office/word/2010/wordprocessingGroup" xmlns:wpi="http://schemas.microsoft.com/office/word/2010/wordprocessingInk" xmlns:wne="http://schemas.microsoft.com/office/word/2006/wordml" xmlns:wps="http://schemas.microsoft.com/office/word/2010/wordprocessingShape" mc:Ignorable="w14 w15 w16se w16cid w16 w16cex wp14">
+<w:endnotes xmlns:wpc="http://schemas.microsoft.com/office/word/2010/wordprocessingCanvas" xmlns:cx="http://schemas.microsoft.com/office/drawing/2014/chartex" xmlns:cx1="http://schemas.microsoft.com/office/drawing/2015/9/8/chartex" xmlns:cx2="http://schemas.microsoft.com/office/drawing/2015/10/21/chartex" xmlns:cx3="http://schemas.microsoft.com/office/drawing/2016/5/9/chartex" xmlns:cx4="http://schemas.microsoft.com/office/drawing/2016/5/10/chartex" xmlns:cx5="http://schemas.microsoft.com/office/drawing/2016/5/11/chartex" xmlns:cx6="http://schemas.microsoft.com/office/drawing/2016/5/12/chartex" xmlns:cx7="http://schemas.microsoft.com/office/drawing/2016/5/13/chartex" xmlns:cx8="http://schemas.microsoft.com/office/drawing/2016/5/14/chartex" xmlns:mc="http://schemas.openxmlformats.org/markup-compatibility/2006" xmlns:aink="http://schemas.microsoft.com/office/drawing/2016/ink" xmlns:am3d="http://schemas.microsoft.com/office/drawing/2017/model3d" xmlns:o="urn:schemas-microsoft-com:office:office" xmlns:r="http://schemas.openxmlformats.org/officeDocument/2006/relationships" xmlns:m="http://schemas.openxmlformats.org/officeDocument/2006/math" xmlns:v="urn:schemas-microsoft-com:vml" xmlns:wp14="http://schemas.microsoft.com/office/word/2010/wordprocessingDrawing" xmlns:wp="http://schemas.openxmlformats.org/drawingml/2006/wordprocessingDrawing" xmlns:w10="urn:schemas-microsoft-com:office:word" xmlns:w="http://schemas.openxmlformats.org/wordprocessingml/2006/main" xmlns:w14="http://schemas.microsoft.com/office/word/2010/wordml" xmlns:w15="http://schemas.microsoft.com/office/word/2012/wordml" xmlns:w16cex="http://schemas.microsoft.com/office/word/2018/wordml/cex" xmlns:w16cid="http://schemas.microsoft.com/office/word/2016/wordml/cid" xmlns:w16="http://schemas.microsoft.com/office/word/2018/wordml" xmlns:w16sdtdh="http://schemas.microsoft.com/office/word/2020/wordml/sdtdatahash" xmlns:w16se="http://schemas.microsoft.com/office/word/2015/wordml/symex" xmlns:wpg="http://schemas.microsoft.com/office/word/2010/wordprocessingGroup" xmlns:wpi="http://schemas.microsoft.com/office/word/2010/wordprocessingInk" xmlns:wne="http://schemas.microsoft.com/office/word/2006/wordml" xmlns:wps="http://schemas.microsoft.com/office/word/2010/wordprocessingShape" mc:Ignorable="w14 w15 w16se w16cid w16 w16cex w16sdtdh wp14">
   <w:endnote w:type="separator" w:id="-1">
     <w:p>
       <w:pPr>
@@ -10633,7 +11908,7 @@
 </file>
 
 <file path=word/footer1.xml><?xml version="1.0" encoding="utf-8"?>
-<w:ftr xmlns:wpc="http://schemas.microsoft.com/office/word/2010/wordprocessingCanvas" xmlns:cx="http://schemas.microsoft.com/office/drawing/2014/chartex" xmlns:cx1="http://schemas.microsoft.com/office/drawing/2015/9/8/chartex" xmlns:cx2="http://schemas.microsoft.com/office/drawing/2015/10/21/chartex" xmlns:cx3="http://schemas.microsoft.com/office/drawing/2016/5/9/chartex" xmlns:cx4="http://schemas.microsoft.com/office/drawing/2016/5/10/chartex" xmlns:cx5="http://schemas.microsoft.com/office/drawing/2016/5/11/chartex" xmlns:cx6="http://schemas.microsoft.com/office/drawing/2016/5/12/chartex" xmlns:cx7="http://schemas.microsoft.com/office/drawing/2016/5/13/chartex" xmlns:cx8="http://schemas.microsoft.com/office/drawing/2016/5/14/chartex" xmlns:mc="http://schemas.openxmlformats.org/markup-compatibility/2006" xmlns:aink="http://schemas.microsoft.com/office/drawing/2016/ink" xmlns:am3d="http://schemas.microsoft.com/office/drawing/2017/model3d" xmlns:o="urn:schemas-microsoft-com:office:office" xmlns:r="http://schemas.openxmlformats.org/officeDocument/2006/relationships" xmlns:m="http://schemas.openxmlformats.org/officeDocument/2006/math" xmlns:v="urn:schemas-microsoft-com:vml" xmlns:wp14="http://schemas.microsoft.com/office/word/2010/wordprocessingDrawing" xmlns:wp="http://schemas.openxmlformats.org/drawingml/2006/wordprocessingDrawing" xmlns:w10="urn:schemas-microsoft-com:office:word" xmlns:w="http://schemas.openxmlformats.org/wordprocessingml/2006/main" xmlns:w14="http://schemas.microsoft.com/office/word/2010/wordml" xmlns:w15="http://schemas.microsoft.com/office/word/2012/wordml" xmlns:w16cex="http://schemas.microsoft.com/office/word/2018/wordml/cex" xmlns:w16cid="http://schemas.microsoft.com/office/word/2016/wordml/cid" xmlns:w16="http://schemas.microsoft.com/office/word/2018/wordml" xmlns:w16se="http://schemas.microsoft.com/office/word/2015/wordml/symex" xmlns:wpg="http://schemas.microsoft.com/office/word/2010/wordprocessingGroup" xmlns:wpi="http://schemas.microsoft.com/office/word/2010/wordprocessingInk" xmlns:wne="http://schemas.microsoft.com/office/word/2006/wordml" xmlns:wps="http://schemas.microsoft.com/office/word/2010/wordprocessingShape" mc:Ignorable="w14 w15 w16se w16cid w16 w16cex wp14">
+<w:ftr xmlns:wpc="http://schemas.microsoft.com/office/word/2010/wordprocessingCanvas" xmlns:cx="http://schemas.microsoft.com/office/drawing/2014/chartex" xmlns:cx1="http://schemas.microsoft.com/office/drawing/2015/9/8/chartex" xmlns:cx2="http://schemas.microsoft.com/office/drawing/2015/10/21/chartex" xmlns:cx3="http://schemas.microsoft.com/office/drawing/2016/5/9/chartex" xmlns:cx4="http://schemas.microsoft.com/office/drawing/2016/5/10/chartex" xmlns:cx5="http://schemas.microsoft.com/office/drawing/2016/5/11/chartex" xmlns:cx6="http://schemas.microsoft.com/office/drawing/2016/5/12/chartex" xmlns:cx7="http://schemas.microsoft.com/office/drawing/2016/5/13/chartex" xmlns:cx8="http://schemas.microsoft.com/office/drawing/2016/5/14/chartex" xmlns:mc="http://schemas.openxmlformats.org/markup-compatibility/2006" xmlns:aink="http://schemas.microsoft.com/office/drawing/2016/ink" xmlns:am3d="http://schemas.microsoft.com/office/drawing/2017/model3d" xmlns:o="urn:schemas-microsoft-com:office:office" xmlns:r="http://schemas.openxmlformats.org/officeDocument/2006/relationships" xmlns:m="http://schemas.openxmlformats.org/officeDocument/2006/math" xmlns:v="urn:schemas-microsoft-com:vml" xmlns:wp14="http://schemas.microsoft.com/office/word/2010/wordprocessingDrawing" xmlns:wp="http://schemas.openxmlformats.org/drawingml/2006/wordprocessingDrawing" xmlns:w10="urn:schemas-microsoft-com:office:word" xmlns:w="http://schemas.openxmlformats.org/wordprocessingml/2006/main" xmlns:w14="http://schemas.microsoft.com/office/word/2010/wordml" xmlns:w15="http://schemas.microsoft.com/office/word/2012/wordml" xmlns:w16cex="http://schemas.microsoft.com/office/word/2018/wordml/cex" xmlns:w16cid="http://schemas.microsoft.com/office/word/2016/wordml/cid" xmlns:w16="http://schemas.microsoft.com/office/word/2018/wordml" xmlns:w16sdtdh="http://schemas.microsoft.com/office/word/2020/wordml/sdtdatahash" xmlns:w16se="http://schemas.microsoft.com/office/word/2015/wordml/symex" xmlns:wpg="http://schemas.microsoft.com/office/word/2010/wordprocessingGroup" xmlns:wpi="http://schemas.microsoft.com/office/word/2010/wordprocessingInk" xmlns:wne="http://schemas.microsoft.com/office/word/2006/wordml" xmlns:wps="http://schemas.microsoft.com/office/word/2010/wordprocessingShape" mc:Ignorable="w14 w15 w16se w16cid w16 w16cex w16sdtdh wp14">
   <w:p>
     <w:pPr>
       <w:pStyle w:val="Footer"/>
@@ -10690,7 +11965,7 @@
       <w:rPr>
         <w:noProof/>
       </w:rPr>
-      <w:t>11/19/2021</w:t>
+      <w:t>11/20/2021</w:t>
     </w:r>
     <w:r>
       <w:rPr>
@@ -10703,7 +11978,7 @@
 </file>
 
 <file path=word/footnotes.xml><?xml version="1.0" encoding="utf-8"?>
-<w:footnotes xmlns:wpc="http://schemas.microsoft.com/office/word/2010/wordprocessingCanvas" xmlns:cx="http://schemas.microsoft.com/office/drawing/2014/chartex" xmlns:cx1="http://schemas.microsoft.com/office/drawing/2015/9/8/chartex" xmlns:cx2="http://schemas.microsoft.com/office/drawing/2015/10/21/chartex" xmlns:cx3="http://schemas.microsoft.com/office/drawing/2016/5/9/chartex" xmlns:cx4="http://schemas.microsoft.com/office/drawing/2016/5/10/chartex" xmlns:cx5="http://schemas.microsoft.com/office/drawing/2016/5/11/chartex" xmlns:cx6="http://schemas.microsoft.com/office/drawing/2016/5/12/chartex" xmlns:cx7="http://schemas.microsoft.com/office/drawing/2016/5/13/chartex" xmlns:cx8="http://schemas.microsoft.com/office/drawing/2016/5/14/chartex" xmlns:mc="http://schemas.openxmlformats.org/markup-compatibility/2006" xmlns:aink="http://schemas.microsoft.com/office/drawing/2016/ink" xmlns:am3d="http://schemas.microsoft.com/office/drawing/2017/model3d" xmlns:o="urn:schemas-microsoft-com:office:office" xmlns:r="http://schemas.openxmlformats.org/officeDocument/2006/relationships" xmlns:m="http://schemas.openxmlformats.org/officeDocument/2006/math" xmlns:v="urn:schemas-microsoft-com:vml" xmlns:wp14="http://schemas.microsoft.com/office/word/2010/wordprocessingDrawing" xmlns:wp="http://schemas.openxmlformats.org/drawingml/2006/wordprocessingDrawing" xmlns:w10="urn:schemas-microsoft-com:office:word" xmlns:w="http://schemas.openxmlformats.org/wordprocessingml/2006/main" xmlns:w14="http://schemas.microsoft.com/office/word/2010/wordml" xmlns:w15="http://schemas.microsoft.com/office/word/2012/wordml" xmlns:w16cex="http://schemas.microsoft.com/office/word/2018/wordml/cex" xmlns:w16cid="http://schemas.microsoft.com/office/word/2016/wordml/cid" xmlns:w16="http://schemas.microsoft.com/office/word/2018/wordml" xmlns:w16se="http://schemas.microsoft.com/office/word/2015/wordml/symex" xmlns:wpg="http://schemas.microsoft.com/office/word/2010/wordprocessingGroup" xmlns:wpi="http://schemas.microsoft.com/office/word/2010/wordprocessingInk" xmlns:wne="http://schemas.microsoft.com/office/word/2006/wordml" xmlns:wps="http://schemas.microsoft.com/office/word/2010/wordprocessingShape" mc:Ignorable="w14 w15 w16se w16cid w16 w16cex wp14">
+<w:footnotes xmlns:wpc="http://schemas.microsoft.com/office/word/2010/wordprocessingCanvas" xmlns:cx="http://schemas.microsoft.com/office/drawing/2014/chartex" xmlns:cx1="http://schemas.microsoft.com/office/drawing/2015/9/8/chartex" xmlns:cx2="http://schemas.microsoft.com/office/drawing/2015/10/21/chartex" xmlns:cx3="http://schemas.microsoft.com/office/drawing/2016/5/9/chartex" xmlns:cx4="http://schemas.microsoft.com/office/drawing/2016/5/10/chartex" xmlns:cx5="http://schemas.microsoft.com/office/drawing/2016/5/11/chartex" xmlns:cx6="http://schemas.microsoft.com/office/drawing/2016/5/12/chartex" xmlns:cx7="http://schemas.microsoft.com/office/drawing/2016/5/13/chartex" xmlns:cx8="http://schemas.microsoft.com/office/drawing/2016/5/14/chartex" xmlns:mc="http://schemas.openxmlformats.org/markup-compatibility/2006" xmlns:aink="http://schemas.microsoft.com/office/drawing/2016/ink" xmlns:am3d="http://schemas.microsoft.com/office/drawing/2017/model3d" xmlns:o="urn:schemas-microsoft-com:office:office" xmlns:r="http://schemas.openxmlformats.org/officeDocument/2006/relationships" xmlns:m="http://schemas.openxmlformats.org/officeDocument/2006/math" xmlns:v="urn:schemas-microsoft-com:vml" xmlns:wp14="http://schemas.microsoft.com/office/word/2010/wordprocessingDrawing" xmlns:wp="http://schemas.openxmlformats.org/drawingml/2006/wordprocessingDrawing" xmlns:w10="urn:schemas-microsoft-com:office:word" xmlns:w="http://schemas.openxmlformats.org/wordprocessingml/2006/main" xmlns:w14="http://schemas.microsoft.com/office/word/2010/wordml" xmlns:w15="http://schemas.microsoft.com/office/word/2012/wordml" xmlns:w16cex="http://schemas.microsoft.com/office/word/2018/wordml/cex" xmlns:w16cid="http://schemas.microsoft.com/office/word/2016/wordml/cid" xmlns:w16="http://schemas.microsoft.com/office/word/2018/wordml" xmlns:w16sdtdh="http://schemas.microsoft.com/office/word/2020/wordml/sdtdatahash" xmlns:w16se="http://schemas.microsoft.com/office/word/2015/wordml/symex" xmlns:wpg="http://schemas.microsoft.com/office/word/2010/wordprocessingGroup" xmlns:wpi="http://schemas.microsoft.com/office/word/2010/wordprocessingInk" xmlns:wne="http://schemas.microsoft.com/office/word/2006/wordml" xmlns:wps="http://schemas.microsoft.com/office/word/2010/wordprocessingShape" mc:Ignorable="w14 w15 w16se w16cid w16 w16cex w16sdtdh wp14">
   <w:footnote w:type="separator" w:id="-1">
     <w:p>
       <w:pPr>
@@ -10728,7 +12003,7 @@
 </file>
 
 <file path=word/header1.xml><?xml version="1.0" encoding="utf-8"?>
-<w:hdr xmlns:wpc="http://schemas.microsoft.com/office/word/2010/wordprocessingCanvas" xmlns:cx="http://schemas.microsoft.com/office/drawing/2014/chartex" xmlns:cx1="http://schemas.microsoft.com/office/drawing/2015/9/8/chartex" xmlns:cx2="http://schemas.microsoft.com/office/drawing/2015/10/21/chartex" xmlns:cx3="http://schemas.microsoft.com/office/drawing/2016/5/9/chartex" xmlns:cx4="http://schemas.microsoft.com/office/drawing/2016/5/10/chartex" xmlns:cx5="http://schemas.microsoft.com/office/drawing/2016/5/11/chartex" xmlns:cx6="http://schemas.microsoft.com/office/drawing/2016/5/12/chartex" xmlns:cx7="http://schemas.microsoft.com/office/drawing/2016/5/13/chartex" xmlns:cx8="http://schemas.microsoft.com/office/drawing/2016/5/14/chartex" xmlns:mc="http://schemas.openxmlformats.org/markup-compatibility/2006" xmlns:aink="http://schemas.microsoft.com/office/drawing/2016/ink" xmlns:am3d="http://schemas.microsoft.com/office/drawing/2017/model3d" xmlns:o="urn:schemas-microsoft-com:office:office" xmlns:r="http://schemas.openxmlformats.org/officeDocument/2006/relationships" xmlns:m="http://schemas.openxmlformats.org/officeDocument/2006/math" xmlns:v="urn:schemas-microsoft-com:vml" xmlns:wp14="http://schemas.microsoft.com/office/word/2010/wordprocessingDrawing" xmlns:wp="http://schemas.openxmlformats.org/drawingml/2006/wordprocessingDrawing" xmlns:w10="urn:schemas-microsoft-com:office:word" xmlns:w="http://schemas.openxmlformats.org/wordprocessingml/2006/main" xmlns:w14="http://schemas.microsoft.com/office/word/2010/wordml" xmlns:w15="http://schemas.microsoft.com/office/word/2012/wordml" xmlns:w16cex="http://schemas.microsoft.com/office/word/2018/wordml/cex" xmlns:w16cid="http://schemas.microsoft.com/office/word/2016/wordml/cid" xmlns:w16="http://schemas.microsoft.com/office/word/2018/wordml" xmlns:w16se="http://schemas.microsoft.com/office/word/2015/wordml/symex" xmlns:wpg="http://schemas.microsoft.com/office/word/2010/wordprocessingGroup" xmlns:wpi="http://schemas.microsoft.com/office/word/2010/wordprocessingInk" xmlns:wne="http://schemas.microsoft.com/office/word/2006/wordml" xmlns:wps="http://schemas.microsoft.com/office/word/2010/wordprocessingShape" mc:Ignorable="w14 w15 w16se w16cid w16 w16cex wp14">
+<w:hdr xmlns:wpc="http://schemas.microsoft.com/office/word/2010/wordprocessingCanvas" xmlns:cx="http://schemas.microsoft.com/office/drawing/2014/chartex" xmlns:cx1="http://schemas.microsoft.com/office/drawing/2015/9/8/chartex" xmlns:cx2="http://schemas.microsoft.com/office/drawing/2015/10/21/chartex" xmlns:cx3="http://schemas.microsoft.com/office/drawing/2016/5/9/chartex" xmlns:cx4="http://schemas.microsoft.com/office/drawing/2016/5/10/chartex" xmlns:cx5="http://schemas.microsoft.com/office/drawing/2016/5/11/chartex" xmlns:cx6="http://schemas.microsoft.com/office/drawing/2016/5/12/chartex" xmlns:cx7="http://schemas.microsoft.com/office/drawing/2016/5/13/chartex" xmlns:cx8="http://schemas.microsoft.com/office/drawing/2016/5/14/chartex" xmlns:mc="http://schemas.openxmlformats.org/markup-compatibility/2006" xmlns:aink="http://schemas.microsoft.com/office/drawing/2016/ink" xmlns:am3d="http://schemas.microsoft.com/office/drawing/2017/model3d" xmlns:o="urn:schemas-microsoft-com:office:office" xmlns:r="http://schemas.openxmlformats.org/officeDocument/2006/relationships" xmlns:m="http://schemas.openxmlformats.org/officeDocument/2006/math" xmlns:v="urn:schemas-microsoft-com:vml" xmlns:wp14="http://schemas.microsoft.com/office/word/2010/wordprocessingDrawing" xmlns:wp="http://schemas.openxmlformats.org/drawingml/2006/wordprocessingDrawing" xmlns:w10="urn:schemas-microsoft-com:office:word" xmlns:w="http://schemas.openxmlformats.org/wordprocessingml/2006/main" xmlns:w14="http://schemas.microsoft.com/office/word/2010/wordml" xmlns:w15="http://schemas.microsoft.com/office/word/2012/wordml" xmlns:w16cex="http://schemas.microsoft.com/office/word/2018/wordml/cex" xmlns:w16cid="http://schemas.microsoft.com/office/word/2016/wordml/cid" xmlns:w16="http://schemas.microsoft.com/office/word/2018/wordml" xmlns:w16sdtdh="http://schemas.microsoft.com/office/word/2020/wordml/sdtdatahash" xmlns:w16se="http://schemas.microsoft.com/office/word/2015/wordml/symex" xmlns:wpg="http://schemas.microsoft.com/office/word/2010/wordprocessingGroup" xmlns:wpi="http://schemas.microsoft.com/office/word/2010/wordprocessingInk" xmlns:wne="http://schemas.microsoft.com/office/word/2006/wordml" xmlns:wps="http://schemas.microsoft.com/office/word/2010/wordprocessingShape" mc:Ignorable="w14 w15 w16se w16cid w16 w16cex w16sdtdh wp14">
   <w:p>
     <w:pPr>
       <w:pStyle w:val="Header"/>
@@ -10764,7 +12039,7 @@
 </file>
 
 <file path=word/numbering.xml><?xml version="1.0" encoding="utf-8"?>
-<w:numbering xmlns:wpc="http://schemas.microsoft.com/office/word/2010/wordprocessingCanvas" xmlns:cx="http://schemas.microsoft.com/office/drawing/2014/chartex" xmlns:cx1="http://schemas.microsoft.com/office/drawing/2015/9/8/chartex" xmlns:cx2="http://schemas.microsoft.com/office/drawing/2015/10/21/chartex" xmlns:cx3="http://schemas.microsoft.com/office/drawing/2016/5/9/chartex" xmlns:cx4="http://schemas.microsoft.com/office/drawing/2016/5/10/chartex" xmlns:cx5="http://schemas.microsoft.com/office/drawing/2016/5/11/chartex" xmlns:cx6="http://schemas.microsoft.com/office/drawing/2016/5/12/chartex" xmlns:cx7="http://schemas.microsoft.com/office/drawing/2016/5/13/chartex" xmlns:cx8="http://schemas.microsoft.com/office/drawing/2016/5/14/chartex" xmlns:mc="http://schemas.openxmlformats.org/markup-compatibility/2006" xmlns:aink="http://schemas.microsoft.com/office/drawing/2016/ink" xmlns:am3d="http://schemas.microsoft.com/office/drawing/2017/model3d" xmlns:o="urn:schemas-microsoft-com:office:office" xmlns:r="http://schemas.openxmlformats.org/officeDocument/2006/relationships" xmlns:m="http://schemas.openxmlformats.org/officeDocument/2006/math" xmlns:v="urn:schemas-microsoft-com:vml" xmlns:wp14="http://schemas.microsoft.com/office/word/2010/wordprocessingDrawing" xmlns:wp="http://schemas.openxmlformats.org/drawingml/2006/wordprocessingDrawing" xmlns:w10="urn:schemas-microsoft-com:office:word" xmlns:w="http://schemas.openxmlformats.org/wordprocessingml/2006/main" xmlns:w14="http://schemas.microsoft.com/office/word/2010/wordml" xmlns:w15="http://schemas.microsoft.com/office/word/2012/wordml" xmlns:w16cex="http://schemas.microsoft.com/office/word/2018/wordml/cex" xmlns:w16cid="http://schemas.microsoft.com/office/word/2016/wordml/cid" xmlns:w16="http://schemas.microsoft.com/office/word/2018/wordml" xmlns:w16se="http://schemas.microsoft.com/office/word/2015/wordml/symex" xmlns:wpg="http://schemas.microsoft.com/office/word/2010/wordprocessingGroup" xmlns:wpi="http://schemas.microsoft.com/office/word/2010/wordprocessingInk" xmlns:wne="http://schemas.microsoft.com/office/word/2006/wordml" xmlns:wps="http://schemas.microsoft.com/office/word/2010/wordprocessingShape" mc:Ignorable="w14 w15 w16se w16cid w16 w16cex wp14">
+<w:numbering xmlns:wpc="http://schemas.microsoft.com/office/word/2010/wordprocessingCanvas" xmlns:cx="http://schemas.microsoft.com/office/drawing/2014/chartex" xmlns:cx1="http://schemas.microsoft.com/office/drawing/2015/9/8/chartex" xmlns:cx2="http://schemas.microsoft.com/office/drawing/2015/10/21/chartex" xmlns:cx3="http://schemas.microsoft.com/office/drawing/2016/5/9/chartex" xmlns:cx4="http://schemas.microsoft.com/office/drawing/2016/5/10/chartex" xmlns:cx5="http://schemas.microsoft.com/office/drawing/2016/5/11/chartex" xmlns:cx6="http://schemas.microsoft.com/office/drawing/2016/5/12/chartex" xmlns:cx7="http://schemas.microsoft.com/office/drawing/2016/5/13/chartex" xmlns:cx8="http://schemas.microsoft.com/office/drawing/2016/5/14/chartex" xmlns:mc="http://schemas.openxmlformats.org/markup-compatibility/2006" xmlns:aink="http://schemas.microsoft.com/office/drawing/2016/ink" xmlns:am3d="http://schemas.microsoft.com/office/drawing/2017/model3d" xmlns:o="urn:schemas-microsoft-com:office:office" xmlns:r="http://schemas.openxmlformats.org/officeDocument/2006/relationships" xmlns:m="http://schemas.openxmlformats.org/officeDocument/2006/math" xmlns:v="urn:schemas-microsoft-com:vml" xmlns:wp14="http://schemas.microsoft.com/office/word/2010/wordprocessingDrawing" xmlns:wp="http://schemas.openxmlformats.org/drawingml/2006/wordprocessingDrawing" xmlns:w10="urn:schemas-microsoft-com:office:word" xmlns:w="http://schemas.openxmlformats.org/wordprocessingml/2006/main" xmlns:w14="http://schemas.microsoft.com/office/word/2010/wordml" xmlns:w15="http://schemas.microsoft.com/office/word/2012/wordml" xmlns:w16cex="http://schemas.microsoft.com/office/word/2018/wordml/cex" xmlns:w16cid="http://schemas.microsoft.com/office/word/2016/wordml/cid" xmlns:w16="http://schemas.microsoft.com/office/word/2018/wordml" xmlns:w16sdtdh="http://schemas.microsoft.com/office/word/2020/wordml/sdtdatahash" xmlns:w16se="http://schemas.microsoft.com/office/word/2015/wordml/symex" xmlns:wpg="http://schemas.microsoft.com/office/word/2010/wordprocessingGroup" xmlns:wpi="http://schemas.microsoft.com/office/word/2010/wordprocessingInk" xmlns:wne="http://schemas.microsoft.com/office/word/2006/wordml" xmlns:wps="http://schemas.microsoft.com/office/word/2010/wordprocessingShape" mc:Ignorable="w14 w15 w16se w16cid w16 w16cex w16sdtdh wp14">
   <w:abstractNum w:abstractNumId="0" w15:restartNumberingAfterBreak="0">
     <w:nsid w:val="00EF7C29"/>
     <w:multiLevelType w:val="hybridMultilevel"/>
@@ -15567,7 +16842,7 @@
 </file>
 
 <file path=word/styles.xml><?xml version="1.0" encoding="utf-8"?>
-<w:styles xmlns:mc="http://schemas.openxmlformats.org/markup-compatibility/2006" xmlns:r="http://schemas.openxmlformats.org/officeDocument/2006/relationships" xmlns:w="http://schemas.openxmlformats.org/wordprocessingml/2006/main" xmlns:w14="http://schemas.microsoft.com/office/word/2010/wordml" xmlns:w15="http://schemas.microsoft.com/office/word/2012/wordml" xmlns:w16cex="http://schemas.microsoft.com/office/word/2018/wordml/cex" xmlns:w16cid="http://schemas.microsoft.com/office/word/2016/wordml/cid" xmlns:w16="http://schemas.microsoft.com/office/word/2018/wordml" xmlns:w16se="http://schemas.microsoft.com/office/word/2015/wordml/symex" mc:Ignorable="w14 w15 w16se w16cid w16 w16cex">
+<w:styles xmlns:mc="http://schemas.openxmlformats.org/markup-compatibility/2006" xmlns:r="http://schemas.openxmlformats.org/officeDocument/2006/relationships" xmlns:w="http://schemas.openxmlformats.org/wordprocessingml/2006/main" xmlns:w14="http://schemas.microsoft.com/office/word/2010/wordml" xmlns:w15="http://schemas.microsoft.com/office/word/2012/wordml" xmlns:w16cex="http://schemas.microsoft.com/office/word/2018/wordml/cex" xmlns:w16cid="http://schemas.microsoft.com/office/word/2016/wordml/cid" xmlns:w16="http://schemas.microsoft.com/office/word/2018/wordml" xmlns:w16sdtdh="http://schemas.microsoft.com/office/word/2020/wordml/sdtdatahash" xmlns:w16se="http://schemas.microsoft.com/office/word/2015/wordml/symex" mc:Ignorable="w14 w15 w16se w16cid w16 w16cex w16sdtdh">
   <w:docDefaults>
     <w:rPrDefault>
       <w:rPr>

</xml_diff>

<commit_message>
revised instructions for new versions of Mac; minimum deployment target is now 10.11
git-svn-id: https://svn.code.sf.net/p/electricdss/code@3650 d8739450-1e93-4ef4-a0af-c327d92816ff
</commit_message>
<xml_diff>
--- a/trunk/Version8/Doc/OpenDSS_FPC_Build.docx
+++ b/trunk/Version8/Doc/OpenDSS_FPC_Build.docx
@@ -1,6 +1,6 @@
 
 <file path=word/document.xml><?xml version="1.0" encoding="utf-8"?>
-<w:document xmlns:wpc="http://schemas.microsoft.com/office/word/2010/wordprocessingCanvas" xmlns:cx="http://schemas.microsoft.com/office/drawing/2014/chartex" xmlns:cx1="http://schemas.microsoft.com/office/drawing/2015/9/8/chartex" xmlns:cx2="http://schemas.microsoft.com/office/drawing/2015/10/21/chartex" xmlns:cx3="http://schemas.microsoft.com/office/drawing/2016/5/9/chartex" xmlns:cx4="http://schemas.microsoft.com/office/drawing/2016/5/10/chartex" xmlns:cx5="http://schemas.microsoft.com/office/drawing/2016/5/11/chartex" xmlns:cx6="http://schemas.microsoft.com/office/drawing/2016/5/12/chartex" xmlns:cx7="http://schemas.microsoft.com/office/drawing/2016/5/13/chartex" xmlns:cx8="http://schemas.microsoft.com/office/drawing/2016/5/14/chartex" xmlns:mc="http://schemas.openxmlformats.org/markup-compatibility/2006" xmlns:aink="http://schemas.microsoft.com/office/drawing/2016/ink" xmlns:am3d="http://schemas.microsoft.com/office/drawing/2017/model3d" xmlns:o="urn:schemas-microsoft-com:office:office" xmlns:r="http://schemas.openxmlformats.org/officeDocument/2006/relationships" xmlns:m="http://schemas.openxmlformats.org/officeDocument/2006/math" xmlns:v="urn:schemas-microsoft-com:vml" xmlns:wp14="http://schemas.microsoft.com/office/word/2010/wordprocessingDrawing" xmlns:wp="http://schemas.openxmlformats.org/drawingml/2006/wordprocessingDrawing" xmlns:w10="urn:schemas-microsoft-com:office:word" xmlns:w="http://schemas.openxmlformats.org/wordprocessingml/2006/main" xmlns:w14="http://schemas.microsoft.com/office/word/2010/wordml" xmlns:w15="http://schemas.microsoft.com/office/word/2012/wordml" xmlns:w16cex="http://schemas.microsoft.com/office/word/2018/wordml/cex" xmlns:w16cid="http://schemas.microsoft.com/office/word/2016/wordml/cid" xmlns:w16="http://schemas.microsoft.com/office/word/2018/wordml" xmlns:w16sdtdh="http://schemas.microsoft.com/office/word/2020/wordml/sdtdatahash" xmlns:w16se="http://schemas.microsoft.com/office/word/2015/wordml/symex" xmlns:wpg="http://schemas.microsoft.com/office/word/2010/wordprocessingGroup" xmlns:wpi="http://schemas.microsoft.com/office/word/2010/wordprocessingInk" xmlns:wne="http://schemas.microsoft.com/office/word/2006/wordml" xmlns:wps="http://schemas.microsoft.com/office/word/2010/wordprocessingShape" mc:Ignorable="w14 w15 w16se w16cid w16 w16cex w16sdtdh wp14">
+<w:document xmlns:wpc="http://schemas.microsoft.com/office/word/2010/wordprocessingCanvas" xmlns:cx="http://schemas.microsoft.com/office/drawing/2014/chartex" xmlns:cx1="http://schemas.microsoft.com/office/drawing/2015/9/8/chartex" xmlns:cx2="http://schemas.microsoft.com/office/drawing/2015/10/21/chartex" xmlns:cx3="http://schemas.microsoft.com/office/drawing/2016/5/9/chartex" xmlns:cx4="http://schemas.microsoft.com/office/drawing/2016/5/10/chartex" xmlns:cx5="http://schemas.microsoft.com/office/drawing/2016/5/11/chartex" xmlns:cx6="http://schemas.microsoft.com/office/drawing/2016/5/12/chartex" xmlns:cx7="http://schemas.microsoft.com/office/drawing/2016/5/13/chartex" xmlns:cx8="http://schemas.microsoft.com/office/drawing/2016/5/14/chartex" xmlns:mc="http://schemas.openxmlformats.org/markup-compatibility/2006" xmlns:aink="http://schemas.microsoft.com/office/drawing/2016/ink" xmlns:am3d="http://schemas.microsoft.com/office/drawing/2017/model3d" xmlns:o="urn:schemas-microsoft-com:office:office" xmlns:oel="http://schemas.microsoft.com/office/2019/extlst" xmlns:r="http://schemas.openxmlformats.org/officeDocument/2006/relationships" xmlns:m="http://schemas.openxmlformats.org/officeDocument/2006/math" xmlns:v="urn:schemas-microsoft-com:vml" xmlns:wp14="http://schemas.microsoft.com/office/word/2010/wordprocessingDrawing" xmlns:wp="http://schemas.openxmlformats.org/drawingml/2006/wordprocessingDrawing" xmlns:w10="urn:schemas-microsoft-com:office:word" xmlns:w="http://schemas.openxmlformats.org/wordprocessingml/2006/main" xmlns:w14="http://schemas.microsoft.com/office/word/2010/wordml" xmlns:w15="http://schemas.microsoft.com/office/word/2012/wordml" xmlns:w16cex="http://schemas.microsoft.com/office/word/2018/wordml/cex" xmlns:w16cid="http://schemas.microsoft.com/office/word/2016/wordml/cid" xmlns:w16="http://schemas.microsoft.com/office/word/2018/wordml" xmlns:w16sdtdh="http://schemas.microsoft.com/office/word/2020/wordml/sdtdatahash" xmlns:w16se="http://schemas.microsoft.com/office/word/2015/wordml/symex" xmlns:wpg="http://schemas.microsoft.com/office/word/2010/wordprocessingGroup" xmlns:wpi="http://schemas.microsoft.com/office/word/2010/wordprocessingInk" xmlns:wne="http://schemas.microsoft.com/office/word/2006/wordml" xmlns:wps="http://schemas.microsoft.com/office/word/2010/wordprocessingShape" mc:Ignorable="w14 w15 w16se w16cid w16 w16cex w16sdtdh wp14">
   <w:body>
     <w:sdt>
       <w:sdtPr>
@@ -4008,13 +4008,8 @@
       <w:r>
         <w:t xml:space="preserve">Use </w:t>
       </w:r>
-      <w:proofErr w:type="spellStart"/>
-      <w:r>
-        <w:t>Xcode</w:t>
-      </w:r>
-      <w:proofErr w:type="spellEnd"/>
-      <w:r>
-        <w:t xml:space="preserve"> and </w:t>
+      <w:r>
+        <w:t xml:space="preserve">Xcode and </w:t>
       </w:r>
       <w:proofErr w:type="spellStart"/>
       <w:r>
@@ -5936,11 +5931,17 @@
       </w:r>
       <w:proofErr w:type="spellEnd"/>
       <w:r>
-        <w:t xml:space="preserve"> -DCMAKE_BUILD_TYPE=Release</w:t>
+        <w:t xml:space="preserve"> -DCMAKE_BUILD_TYPE=Release </w:t>
+      </w:r>
+      <w:r>
+        <w:t>-DCMAKE_OSX_DEPLOYMENT_TARGET=10.11</w:t>
       </w:r>
       <w:proofErr w:type="gramStart"/>
       <w:r>
-        <w:t xml:space="preserve"> ..</w:t>
+        <w:t xml:space="preserve"> </w:t>
+      </w:r>
+      <w:r>
+        <w:t>..</w:t>
       </w:r>
       <w:proofErr w:type="gramEnd"/>
     </w:p>
@@ -6044,11 +6045,17 @@
       </w:r>
       <w:proofErr w:type="spellEnd"/>
       <w:r>
-        <w:t xml:space="preserve"> -DCMAKE_BUILD_TYPE=Release</w:t>
+        <w:t xml:space="preserve"> -DCMAKE_BUILD_TYPE=Release </w:t>
+      </w:r>
+      <w:r>
+        <w:t>-DCMAKE_OSX_DEPLOYMENT_TARGET=10.11</w:t>
       </w:r>
       <w:proofErr w:type="gramStart"/>
       <w:r>
-        <w:t xml:space="preserve"> ..</w:t>
+        <w:t xml:space="preserve"> </w:t>
+      </w:r>
+      <w:r>
+        <w:t>..</w:t>
       </w:r>
       <w:proofErr w:type="gramEnd"/>
     </w:p>
@@ -8874,25 +8881,7 @@
           <w:sz w:val="16"/>
           <w:szCs w:val="16"/>
         </w:rPr>
-        <w:t>#</w:t>
-      </w:r>
-      <w:proofErr w:type="gramStart"/>
-      <w:r>
-        <w:rPr>
-          <w:color w:val="000000"/>
-          <w:sz w:val="16"/>
-          <w:szCs w:val="16"/>
-        </w:rPr>
-        <w:t>time</w:t>
-      </w:r>
-      <w:proofErr w:type="gramEnd"/>
-      <w:r>
-        <w:rPr>
-          <w:color w:val="000000"/>
-          <w:sz w:val="16"/>
-          <w:szCs w:val="16"/>
-        </w:rPr>
-        <w:t xml:space="preserve"> topic   value</w:t>
+        <w:t>#time topic   value</w:t>
       </w:r>
     </w:p>
     <w:p>
@@ -14058,7 +14047,7 @@
 </file>
 
 <file path=word/endnotes.xml><?xml version="1.0" encoding="utf-8"?>
-<w:endnotes xmlns:wpc="http://schemas.microsoft.com/office/word/2010/wordprocessingCanvas" xmlns:cx="http://schemas.microsoft.com/office/drawing/2014/chartex" xmlns:cx1="http://schemas.microsoft.com/office/drawing/2015/9/8/chartex" xmlns:cx2="http://schemas.microsoft.com/office/drawing/2015/10/21/chartex" xmlns:cx3="http://schemas.microsoft.com/office/drawing/2016/5/9/chartex" xmlns:cx4="http://schemas.microsoft.com/office/drawing/2016/5/10/chartex" xmlns:cx5="http://schemas.microsoft.com/office/drawing/2016/5/11/chartex" xmlns:cx6="http://schemas.microsoft.com/office/drawing/2016/5/12/chartex" xmlns:cx7="http://schemas.microsoft.com/office/drawing/2016/5/13/chartex" xmlns:cx8="http://schemas.microsoft.com/office/drawing/2016/5/14/chartex" xmlns:mc="http://schemas.openxmlformats.org/markup-compatibility/2006" xmlns:aink="http://schemas.microsoft.com/office/drawing/2016/ink" xmlns:am3d="http://schemas.microsoft.com/office/drawing/2017/model3d" xmlns:o="urn:schemas-microsoft-com:office:office" xmlns:r="http://schemas.openxmlformats.org/officeDocument/2006/relationships" xmlns:m="http://schemas.openxmlformats.org/officeDocument/2006/math" xmlns:v="urn:schemas-microsoft-com:vml" xmlns:wp14="http://schemas.microsoft.com/office/word/2010/wordprocessingDrawing" xmlns:wp="http://schemas.openxmlformats.org/drawingml/2006/wordprocessingDrawing" xmlns:w10="urn:schemas-microsoft-com:office:word" xmlns:w="http://schemas.openxmlformats.org/wordprocessingml/2006/main" xmlns:w14="http://schemas.microsoft.com/office/word/2010/wordml" xmlns:w15="http://schemas.microsoft.com/office/word/2012/wordml" xmlns:w16cex="http://schemas.microsoft.com/office/word/2018/wordml/cex" xmlns:w16cid="http://schemas.microsoft.com/office/word/2016/wordml/cid" xmlns:w16="http://schemas.microsoft.com/office/word/2018/wordml" xmlns:w16sdtdh="http://schemas.microsoft.com/office/word/2020/wordml/sdtdatahash" xmlns:w16se="http://schemas.microsoft.com/office/word/2015/wordml/symex" xmlns:wpg="http://schemas.microsoft.com/office/word/2010/wordprocessingGroup" xmlns:wpi="http://schemas.microsoft.com/office/word/2010/wordprocessingInk" xmlns:wne="http://schemas.microsoft.com/office/word/2006/wordml" xmlns:wps="http://schemas.microsoft.com/office/word/2010/wordprocessingShape" mc:Ignorable="w14 w15 w16se w16cid w16 w16cex w16sdtdh wp14">
+<w:endnotes xmlns:wpc="http://schemas.microsoft.com/office/word/2010/wordprocessingCanvas" xmlns:cx="http://schemas.microsoft.com/office/drawing/2014/chartex" xmlns:cx1="http://schemas.microsoft.com/office/drawing/2015/9/8/chartex" xmlns:cx2="http://schemas.microsoft.com/office/drawing/2015/10/21/chartex" xmlns:cx3="http://schemas.microsoft.com/office/drawing/2016/5/9/chartex" xmlns:cx4="http://schemas.microsoft.com/office/drawing/2016/5/10/chartex" xmlns:cx5="http://schemas.microsoft.com/office/drawing/2016/5/11/chartex" xmlns:cx6="http://schemas.microsoft.com/office/drawing/2016/5/12/chartex" xmlns:cx7="http://schemas.microsoft.com/office/drawing/2016/5/13/chartex" xmlns:cx8="http://schemas.microsoft.com/office/drawing/2016/5/14/chartex" xmlns:mc="http://schemas.openxmlformats.org/markup-compatibility/2006" xmlns:aink="http://schemas.microsoft.com/office/drawing/2016/ink" xmlns:am3d="http://schemas.microsoft.com/office/drawing/2017/model3d" xmlns:o="urn:schemas-microsoft-com:office:office" xmlns:oel="http://schemas.microsoft.com/office/2019/extlst" xmlns:r="http://schemas.openxmlformats.org/officeDocument/2006/relationships" xmlns:m="http://schemas.openxmlformats.org/officeDocument/2006/math" xmlns:v="urn:schemas-microsoft-com:vml" xmlns:wp14="http://schemas.microsoft.com/office/word/2010/wordprocessingDrawing" xmlns:wp="http://schemas.openxmlformats.org/drawingml/2006/wordprocessingDrawing" xmlns:w10="urn:schemas-microsoft-com:office:word" xmlns:w="http://schemas.openxmlformats.org/wordprocessingml/2006/main" xmlns:w14="http://schemas.microsoft.com/office/word/2010/wordml" xmlns:w15="http://schemas.microsoft.com/office/word/2012/wordml" xmlns:w16cex="http://schemas.microsoft.com/office/word/2018/wordml/cex" xmlns:w16cid="http://schemas.microsoft.com/office/word/2016/wordml/cid" xmlns:w16="http://schemas.microsoft.com/office/word/2018/wordml" xmlns:w16sdtdh="http://schemas.microsoft.com/office/word/2020/wordml/sdtdatahash" xmlns:w16se="http://schemas.microsoft.com/office/word/2015/wordml/symex" xmlns:wpg="http://schemas.microsoft.com/office/word/2010/wordprocessingGroup" xmlns:wpi="http://schemas.microsoft.com/office/word/2010/wordprocessingInk" xmlns:wne="http://schemas.microsoft.com/office/word/2006/wordml" xmlns:wps="http://schemas.microsoft.com/office/word/2010/wordprocessingShape" mc:Ignorable="w14 w15 w16se w16cid w16 w16cex w16sdtdh wp14">
   <w:endnote w:type="separator" w:id="-1">
     <w:p>
       <w:pPr>
@@ -14083,7 +14072,7 @@
 </file>
 
 <file path=word/footer1.xml><?xml version="1.0" encoding="utf-8"?>
-<w:ftr xmlns:wpc="http://schemas.microsoft.com/office/word/2010/wordprocessingCanvas" xmlns:cx="http://schemas.microsoft.com/office/drawing/2014/chartex" xmlns:cx1="http://schemas.microsoft.com/office/drawing/2015/9/8/chartex" xmlns:cx2="http://schemas.microsoft.com/office/drawing/2015/10/21/chartex" xmlns:cx3="http://schemas.microsoft.com/office/drawing/2016/5/9/chartex" xmlns:cx4="http://schemas.microsoft.com/office/drawing/2016/5/10/chartex" xmlns:cx5="http://schemas.microsoft.com/office/drawing/2016/5/11/chartex" xmlns:cx6="http://schemas.microsoft.com/office/drawing/2016/5/12/chartex" xmlns:cx7="http://schemas.microsoft.com/office/drawing/2016/5/13/chartex" xmlns:cx8="http://schemas.microsoft.com/office/drawing/2016/5/14/chartex" xmlns:mc="http://schemas.openxmlformats.org/markup-compatibility/2006" xmlns:aink="http://schemas.microsoft.com/office/drawing/2016/ink" xmlns:am3d="http://schemas.microsoft.com/office/drawing/2017/model3d" xmlns:o="urn:schemas-microsoft-com:office:office" xmlns:r="http://schemas.openxmlformats.org/officeDocument/2006/relationships" xmlns:m="http://schemas.openxmlformats.org/officeDocument/2006/math" xmlns:v="urn:schemas-microsoft-com:vml" xmlns:wp14="http://schemas.microsoft.com/office/word/2010/wordprocessingDrawing" xmlns:wp="http://schemas.openxmlformats.org/drawingml/2006/wordprocessingDrawing" xmlns:w10="urn:schemas-microsoft-com:office:word" xmlns:w="http://schemas.openxmlformats.org/wordprocessingml/2006/main" xmlns:w14="http://schemas.microsoft.com/office/word/2010/wordml" xmlns:w15="http://schemas.microsoft.com/office/word/2012/wordml" xmlns:w16cex="http://schemas.microsoft.com/office/word/2018/wordml/cex" xmlns:w16cid="http://schemas.microsoft.com/office/word/2016/wordml/cid" xmlns:w16="http://schemas.microsoft.com/office/word/2018/wordml" xmlns:w16sdtdh="http://schemas.microsoft.com/office/word/2020/wordml/sdtdatahash" xmlns:w16se="http://schemas.microsoft.com/office/word/2015/wordml/symex" xmlns:wpg="http://schemas.microsoft.com/office/word/2010/wordprocessingGroup" xmlns:wpi="http://schemas.microsoft.com/office/word/2010/wordprocessingInk" xmlns:wne="http://schemas.microsoft.com/office/word/2006/wordml" xmlns:wps="http://schemas.microsoft.com/office/word/2010/wordprocessingShape" mc:Ignorable="w14 w15 w16se w16cid w16 w16cex w16sdtdh wp14">
+<w:ftr xmlns:wpc="http://schemas.microsoft.com/office/word/2010/wordprocessingCanvas" xmlns:cx="http://schemas.microsoft.com/office/drawing/2014/chartex" xmlns:cx1="http://schemas.microsoft.com/office/drawing/2015/9/8/chartex" xmlns:cx2="http://schemas.microsoft.com/office/drawing/2015/10/21/chartex" xmlns:cx3="http://schemas.microsoft.com/office/drawing/2016/5/9/chartex" xmlns:cx4="http://schemas.microsoft.com/office/drawing/2016/5/10/chartex" xmlns:cx5="http://schemas.microsoft.com/office/drawing/2016/5/11/chartex" xmlns:cx6="http://schemas.microsoft.com/office/drawing/2016/5/12/chartex" xmlns:cx7="http://schemas.microsoft.com/office/drawing/2016/5/13/chartex" xmlns:cx8="http://schemas.microsoft.com/office/drawing/2016/5/14/chartex" xmlns:mc="http://schemas.openxmlformats.org/markup-compatibility/2006" xmlns:aink="http://schemas.microsoft.com/office/drawing/2016/ink" xmlns:am3d="http://schemas.microsoft.com/office/drawing/2017/model3d" xmlns:o="urn:schemas-microsoft-com:office:office" xmlns:oel="http://schemas.microsoft.com/office/2019/extlst" xmlns:r="http://schemas.openxmlformats.org/officeDocument/2006/relationships" xmlns:m="http://schemas.openxmlformats.org/officeDocument/2006/math" xmlns:v="urn:schemas-microsoft-com:vml" xmlns:wp14="http://schemas.microsoft.com/office/word/2010/wordprocessingDrawing" xmlns:wp="http://schemas.openxmlformats.org/drawingml/2006/wordprocessingDrawing" xmlns:w10="urn:schemas-microsoft-com:office:word" xmlns:w="http://schemas.openxmlformats.org/wordprocessingml/2006/main" xmlns:w14="http://schemas.microsoft.com/office/word/2010/wordml" xmlns:w15="http://schemas.microsoft.com/office/word/2012/wordml" xmlns:w16cex="http://schemas.microsoft.com/office/word/2018/wordml/cex" xmlns:w16cid="http://schemas.microsoft.com/office/word/2016/wordml/cid" xmlns:w16="http://schemas.microsoft.com/office/word/2018/wordml" xmlns:w16sdtdh="http://schemas.microsoft.com/office/word/2020/wordml/sdtdatahash" xmlns:w16se="http://schemas.microsoft.com/office/word/2015/wordml/symex" xmlns:wpg="http://schemas.microsoft.com/office/word/2010/wordprocessingGroup" xmlns:wpi="http://schemas.microsoft.com/office/word/2010/wordprocessingInk" xmlns:wne="http://schemas.microsoft.com/office/word/2006/wordml" xmlns:wps="http://schemas.microsoft.com/office/word/2010/wordprocessingShape" mc:Ignorable="w14 w15 w16se w16cid w16 w16cex w16sdtdh wp14">
   <w:p>
     <w:pPr>
       <w:pStyle w:val="Footer"/>
@@ -14153,7 +14142,7 @@
 </file>
 
 <file path=word/footnotes.xml><?xml version="1.0" encoding="utf-8"?>
-<w:footnotes xmlns:wpc="http://schemas.microsoft.com/office/word/2010/wordprocessingCanvas" xmlns:cx="http://schemas.microsoft.com/office/drawing/2014/chartex" xmlns:cx1="http://schemas.microsoft.com/office/drawing/2015/9/8/chartex" xmlns:cx2="http://schemas.microsoft.com/office/drawing/2015/10/21/chartex" xmlns:cx3="http://schemas.microsoft.com/office/drawing/2016/5/9/chartex" xmlns:cx4="http://schemas.microsoft.com/office/drawing/2016/5/10/chartex" xmlns:cx5="http://schemas.microsoft.com/office/drawing/2016/5/11/chartex" xmlns:cx6="http://schemas.microsoft.com/office/drawing/2016/5/12/chartex" xmlns:cx7="http://schemas.microsoft.com/office/drawing/2016/5/13/chartex" xmlns:cx8="http://schemas.microsoft.com/office/drawing/2016/5/14/chartex" xmlns:mc="http://schemas.openxmlformats.org/markup-compatibility/2006" xmlns:aink="http://schemas.microsoft.com/office/drawing/2016/ink" xmlns:am3d="http://schemas.microsoft.com/office/drawing/2017/model3d" xmlns:o="urn:schemas-microsoft-com:office:office" xmlns:r="http://schemas.openxmlformats.org/officeDocument/2006/relationships" xmlns:m="http://schemas.openxmlformats.org/officeDocument/2006/math" xmlns:v="urn:schemas-microsoft-com:vml" xmlns:wp14="http://schemas.microsoft.com/office/word/2010/wordprocessingDrawing" xmlns:wp="http://schemas.openxmlformats.org/drawingml/2006/wordprocessingDrawing" xmlns:w10="urn:schemas-microsoft-com:office:word" xmlns:w="http://schemas.openxmlformats.org/wordprocessingml/2006/main" xmlns:w14="http://schemas.microsoft.com/office/word/2010/wordml" xmlns:w15="http://schemas.microsoft.com/office/word/2012/wordml" xmlns:w16cex="http://schemas.microsoft.com/office/word/2018/wordml/cex" xmlns:w16cid="http://schemas.microsoft.com/office/word/2016/wordml/cid" xmlns:w16="http://schemas.microsoft.com/office/word/2018/wordml" xmlns:w16sdtdh="http://schemas.microsoft.com/office/word/2020/wordml/sdtdatahash" xmlns:w16se="http://schemas.microsoft.com/office/word/2015/wordml/symex" xmlns:wpg="http://schemas.microsoft.com/office/word/2010/wordprocessingGroup" xmlns:wpi="http://schemas.microsoft.com/office/word/2010/wordprocessingInk" xmlns:wne="http://schemas.microsoft.com/office/word/2006/wordml" xmlns:wps="http://schemas.microsoft.com/office/word/2010/wordprocessingShape" mc:Ignorable="w14 w15 w16se w16cid w16 w16cex w16sdtdh wp14">
+<w:footnotes xmlns:wpc="http://schemas.microsoft.com/office/word/2010/wordprocessingCanvas" xmlns:cx="http://schemas.microsoft.com/office/drawing/2014/chartex" xmlns:cx1="http://schemas.microsoft.com/office/drawing/2015/9/8/chartex" xmlns:cx2="http://schemas.microsoft.com/office/drawing/2015/10/21/chartex" xmlns:cx3="http://schemas.microsoft.com/office/drawing/2016/5/9/chartex" xmlns:cx4="http://schemas.microsoft.com/office/drawing/2016/5/10/chartex" xmlns:cx5="http://schemas.microsoft.com/office/drawing/2016/5/11/chartex" xmlns:cx6="http://schemas.microsoft.com/office/drawing/2016/5/12/chartex" xmlns:cx7="http://schemas.microsoft.com/office/drawing/2016/5/13/chartex" xmlns:cx8="http://schemas.microsoft.com/office/drawing/2016/5/14/chartex" xmlns:mc="http://schemas.openxmlformats.org/markup-compatibility/2006" xmlns:aink="http://schemas.microsoft.com/office/drawing/2016/ink" xmlns:am3d="http://schemas.microsoft.com/office/drawing/2017/model3d" xmlns:o="urn:schemas-microsoft-com:office:office" xmlns:oel="http://schemas.microsoft.com/office/2019/extlst" xmlns:r="http://schemas.openxmlformats.org/officeDocument/2006/relationships" xmlns:m="http://schemas.openxmlformats.org/officeDocument/2006/math" xmlns:v="urn:schemas-microsoft-com:vml" xmlns:wp14="http://schemas.microsoft.com/office/word/2010/wordprocessingDrawing" xmlns:wp="http://schemas.openxmlformats.org/drawingml/2006/wordprocessingDrawing" xmlns:w10="urn:schemas-microsoft-com:office:word" xmlns:w="http://schemas.openxmlformats.org/wordprocessingml/2006/main" xmlns:w14="http://schemas.microsoft.com/office/word/2010/wordml" xmlns:w15="http://schemas.microsoft.com/office/word/2012/wordml" xmlns:w16cex="http://schemas.microsoft.com/office/word/2018/wordml/cex" xmlns:w16cid="http://schemas.microsoft.com/office/word/2016/wordml/cid" xmlns:w16="http://schemas.microsoft.com/office/word/2018/wordml" xmlns:w16sdtdh="http://schemas.microsoft.com/office/word/2020/wordml/sdtdatahash" xmlns:w16se="http://schemas.microsoft.com/office/word/2015/wordml/symex" xmlns:wpg="http://schemas.microsoft.com/office/word/2010/wordprocessingGroup" xmlns:wpi="http://schemas.microsoft.com/office/word/2010/wordprocessingInk" xmlns:wne="http://schemas.microsoft.com/office/word/2006/wordml" xmlns:wps="http://schemas.microsoft.com/office/word/2010/wordprocessingShape" mc:Ignorable="w14 w15 w16se w16cid w16 w16cex w16sdtdh wp14">
   <w:footnote w:type="separator" w:id="-1">
     <w:p>
       <w:pPr>
@@ -14178,7 +14167,7 @@
 </file>
 
 <file path=word/header1.xml><?xml version="1.0" encoding="utf-8"?>
-<w:hdr xmlns:wpc="http://schemas.microsoft.com/office/word/2010/wordprocessingCanvas" xmlns:cx="http://schemas.microsoft.com/office/drawing/2014/chartex" xmlns:cx1="http://schemas.microsoft.com/office/drawing/2015/9/8/chartex" xmlns:cx2="http://schemas.microsoft.com/office/drawing/2015/10/21/chartex" xmlns:cx3="http://schemas.microsoft.com/office/drawing/2016/5/9/chartex" xmlns:cx4="http://schemas.microsoft.com/office/drawing/2016/5/10/chartex" xmlns:cx5="http://schemas.microsoft.com/office/drawing/2016/5/11/chartex" xmlns:cx6="http://schemas.microsoft.com/office/drawing/2016/5/12/chartex" xmlns:cx7="http://schemas.microsoft.com/office/drawing/2016/5/13/chartex" xmlns:cx8="http://schemas.microsoft.com/office/drawing/2016/5/14/chartex" xmlns:mc="http://schemas.openxmlformats.org/markup-compatibility/2006" xmlns:aink="http://schemas.microsoft.com/office/drawing/2016/ink" xmlns:am3d="http://schemas.microsoft.com/office/drawing/2017/model3d" xmlns:o="urn:schemas-microsoft-com:office:office" xmlns:r="http://schemas.openxmlformats.org/officeDocument/2006/relationships" xmlns:m="http://schemas.openxmlformats.org/officeDocument/2006/math" xmlns:v="urn:schemas-microsoft-com:vml" xmlns:wp14="http://schemas.microsoft.com/office/word/2010/wordprocessingDrawing" xmlns:wp="http://schemas.openxmlformats.org/drawingml/2006/wordprocessingDrawing" xmlns:w10="urn:schemas-microsoft-com:office:word" xmlns:w="http://schemas.openxmlformats.org/wordprocessingml/2006/main" xmlns:w14="http://schemas.microsoft.com/office/word/2010/wordml" xmlns:w15="http://schemas.microsoft.com/office/word/2012/wordml" xmlns:w16cex="http://schemas.microsoft.com/office/word/2018/wordml/cex" xmlns:w16cid="http://schemas.microsoft.com/office/word/2016/wordml/cid" xmlns:w16="http://schemas.microsoft.com/office/word/2018/wordml" xmlns:w16sdtdh="http://schemas.microsoft.com/office/word/2020/wordml/sdtdatahash" xmlns:w16se="http://schemas.microsoft.com/office/word/2015/wordml/symex" xmlns:wpg="http://schemas.microsoft.com/office/word/2010/wordprocessingGroup" xmlns:wpi="http://schemas.microsoft.com/office/word/2010/wordprocessingInk" xmlns:wne="http://schemas.microsoft.com/office/word/2006/wordml" xmlns:wps="http://schemas.microsoft.com/office/word/2010/wordprocessingShape" mc:Ignorable="w14 w15 w16se w16cid w16 w16cex w16sdtdh wp14">
+<w:hdr xmlns:wpc="http://schemas.microsoft.com/office/word/2010/wordprocessingCanvas" xmlns:cx="http://schemas.microsoft.com/office/drawing/2014/chartex" xmlns:cx1="http://schemas.microsoft.com/office/drawing/2015/9/8/chartex" xmlns:cx2="http://schemas.microsoft.com/office/drawing/2015/10/21/chartex" xmlns:cx3="http://schemas.microsoft.com/office/drawing/2016/5/9/chartex" xmlns:cx4="http://schemas.microsoft.com/office/drawing/2016/5/10/chartex" xmlns:cx5="http://schemas.microsoft.com/office/drawing/2016/5/11/chartex" xmlns:cx6="http://schemas.microsoft.com/office/drawing/2016/5/12/chartex" xmlns:cx7="http://schemas.microsoft.com/office/drawing/2016/5/13/chartex" xmlns:cx8="http://schemas.microsoft.com/office/drawing/2016/5/14/chartex" xmlns:mc="http://schemas.openxmlformats.org/markup-compatibility/2006" xmlns:aink="http://schemas.microsoft.com/office/drawing/2016/ink" xmlns:am3d="http://schemas.microsoft.com/office/drawing/2017/model3d" xmlns:o="urn:schemas-microsoft-com:office:office" xmlns:oel="http://schemas.microsoft.com/office/2019/extlst" xmlns:r="http://schemas.openxmlformats.org/officeDocument/2006/relationships" xmlns:m="http://schemas.openxmlformats.org/officeDocument/2006/math" xmlns:v="urn:schemas-microsoft-com:vml" xmlns:wp14="http://schemas.microsoft.com/office/word/2010/wordprocessingDrawing" xmlns:wp="http://schemas.openxmlformats.org/drawingml/2006/wordprocessingDrawing" xmlns:w10="urn:schemas-microsoft-com:office:word" xmlns:w="http://schemas.openxmlformats.org/wordprocessingml/2006/main" xmlns:w14="http://schemas.microsoft.com/office/word/2010/wordml" xmlns:w15="http://schemas.microsoft.com/office/word/2012/wordml" xmlns:w16cex="http://schemas.microsoft.com/office/word/2018/wordml/cex" xmlns:w16cid="http://schemas.microsoft.com/office/word/2016/wordml/cid" xmlns:w16="http://schemas.microsoft.com/office/word/2018/wordml" xmlns:w16sdtdh="http://schemas.microsoft.com/office/word/2020/wordml/sdtdatahash" xmlns:w16se="http://schemas.microsoft.com/office/word/2015/wordml/symex" xmlns:wpg="http://schemas.microsoft.com/office/word/2010/wordprocessingGroup" xmlns:wpi="http://schemas.microsoft.com/office/word/2010/wordprocessingInk" xmlns:wne="http://schemas.microsoft.com/office/word/2006/wordml" xmlns:wps="http://schemas.microsoft.com/office/word/2010/wordprocessingShape" mc:Ignorable="w14 w15 w16se w16cid w16 w16cex w16sdtdh wp14">
   <w:p>
     <w:pPr>
       <w:pStyle w:val="Header"/>
@@ -14223,7 +14212,7 @@
 </file>
 
 <file path=word/numbering.xml><?xml version="1.0" encoding="utf-8"?>
-<w:numbering xmlns:wpc="http://schemas.microsoft.com/office/word/2010/wordprocessingCanvas" xmlns:cx="http://schemas.microsoft.com/office/drawing/2014/chartex" xmlns:cx1="http://schemas.microsoft.com/office/drawing/2015/9/8/chartex" xmlns:cx2="http://schemas.microsoft.com/office/drawing/2015/10/21/chartex" xmlns:cx3="http://schemas.microsoft.com/office/drawing/2016/5/9/chartex" xmlns:cx4="http://schemas.microsoft.com/office/drawing/2016/5/10/chartex" xmlns:cx5="http://schemas.microsoft.com/office/drawing/2016/5/11/chartex" xmlns:cx6="http://schemas.microsoft.com/office/drawing/2016/5/12/chartex" xmlns:cx7="http://schemas.microsoft.com/office/drawing/2016/5/13/chartex" xmlns:cx8="http://schemas.microsoft.com/office/drawing/2016/5/14/chartex" xmlns:mc="http://schemas.openxmlformats.org/markup-compatibility/2006" xmlns:aink="http://schemas.microsoft.com/office/drawing/2016/ink" xmlns:am3d="http://schemas.microsoft.com/office/drawing/2017/model3d" xmlns:o="urn:schemas-microsoft-com:office:office" xmlns:r="http://schemas.openxmlformats.org/officeDocument/2006/relationships" xmlns:m="http://schemas.openxmlformats.org/officeDocument/2006/math" xmlns:v="urn:schemas-microsoft-com:vml" xmlns:wp14="http://schemas.microsoft.com/office/word/2010/wordprocessingDrawing" xmlns:wp="http://schemas.openxmlformats.org/drawingml/2006/wordprocessingDrawing" xmlns:w10="urn:schemas-microsoft-com:office:word" xmlns:w="http://schemas.openxmlformats.org/wordprocessingml/2006/main" xmlns:w14="http://schemas.microsoft.com/office/word/2010/wordml" xmlns:w15="http://schemas.microsoft.com/office/word/2012/wordml" xmlns:w16cex="http://schemas.microsoft.com/office/word/2018/wordml/cex" xmlns:w16cid="http://schemas.microsoft.com/office/word/2016/wordml/cid" xmlns:w16="http://schemas.microsoft.com/office/word/2018/wordml" xmlns:w16sdtdh="http://schemas.microsoft.com/office/word/2020/wordml/sdtdatahash" xmlns:w16se="http://schemas.microsoft.com/office/word/2015/wordml/symex" xmlns:wpg="http://schemas.microsoft.com/office/word/2010/wordprocessingGroup" xmlns:wpi="http://schemas.microsoft.com/office/word/2010/wordprocessingInk" xmlns:wne="http://schemas.microsoft.com/office/word/2006/wordml" xmlns:wps="http://schemas.microsoft.com/office/word/2010/wordprocessingShape" mc:Ignorable="w14 w15 w16se w16cid w16 w16cex w16sdtdh wp14">
+<w:numbering xmlns:wpc="http://schemas.microsoft.com/office/word/2010/wordprocessingCanvas" xmlns:cx="http://schemas.microsoft.com/office/drawing/2014/chartex" xmlns:cx1="http://schemas.microsoft.com/office/drawing/2015/9/8/chartex" xmlns:cx2="http://schemas.microsoft.com/office/drawing/2015/10/21/chartex" xmlns:cx3="http://schemas.microsoft.com/office/drawing/2016/5/9/chartex" xmlns:cx4="http://schemas.microsoft.com/office/drawing/2016/5/10/chartex" xmlns:cx5="http://schemas.microsoft.com/office/drawing/2016/5/11/chartex" xmlns:cx6="http://schemas.microsoft.com/office/drawing/2016/5/12/chartex" xmlns:cx7="http://schemas.microsoft.com/office/drawing/2016/5/13/chartex" xmlns:cx8="http://schemas.microsoft.com/office/drawing/2016/5/14/chartex" xmlns:mc="http://schemas.openxmlformats.org/markup-compatibility/2006" xmlns:aink="http://schemas.microsoft.com/office/drawing/2016/ink" xmlns:am3d="http://schemas.microsoft.com/office/drawing/2017/model3d" xmlns:o="urn:schemas-microsoft-com:office:office" xmlns:oel="http://schemas.microsoft.com/office/2019/extlst" xmlns:r="http://schemas.openxmlformats.org/officeDocument/2006/relationships" xmlns:m="http://schemas.openxmlformats.org/officeDocument/2006/math" xmlns:v="urn:schemas-microsoft-com:vml" xmlns:wp14="http://schemas.microsoft.com/office/word/2010/wordprocessingDrawing" xmlns:wp="http://schemas.openxmlformats.org/drawingml/2006/wordprocessingDrawing" xmlns:w10="urn:schemas-microsoft-com:office:word" xmlns:w="http://schemas.openxmlformats.org/wordprocessingml/2006/main" xmlns:w14="http://schemas.microsoft.com/office/word/2010/wordml" xmlns:w15="http://schemas.microsoft.com/office/word/2012/wordml" xmlns:w16cex="http://schemas.microsoft.com/office/word/2018/wordml/cex" xmlns:w16cid="http://schemas.microsoft.com/office/word/2016/wordml/cid" xmlns:w16="http://schemas.microsoft.com/office/word/2018/wordml" xmlns:w16sdtdh="http://schemas.microsoft.com/office/word/2020/wordml/sdtdatahash" xmlns:w16se="http://schemas.microsoft.com/office/word/2015/wordml/symex" xmlns:wpg="http://schemas.microsoft.com/office/word/2010/wordprocessingGroup" xmlns:wpi="http://schemas.microsoft.com/office/word/2010/wordprocessingInk" xmlns:wne="http://schemas.microsoft.com/office/word/2006/wordml" xmlns:wps="http://schemas.microsoft.com/office/word/2010/wordprocessingShape" mc:Ignorable="w14 w15 w16se w16cid w16 w16cex w16sdtdh wp14">
   <w:abstractNum w:abstractNumId="0" w15:restartNumberingAfterBreak="0">
     <w:nsid w:val="00EF7C29"/>
     <w:multiLevelType w:val="hybridMultilevel"/>
@@ -18875,151 +18864,151 @@
       </w:rPr>
     </w:lvl>
   </w:abstractNum>
-  <w:num w:numId="1">
+  <w:num w:numId="1" w16cid:durableId="147937645">
     <w:abstractNumId w:val="9"/>
   </w:num>
-  <w:num w:numId="2">
+  <w:num w:numId="2" w16cid:durableId="690565733">
     <w:abstractNumId w:val="35"/>
   </w:num>
-  <w:num w:numId="3">
+  <w:num w:numId="3" w16cid:durableId="1656491546">
     <w:abstractNumId w:val="22"/>
   </w:num>
-  <w:num w:numId="4">
+  <w:num w:numId="4" w16cid:durableId="519586383">
     <w:abstractNumId w:val="43"/>
   </w:num>
-  <w:num w:numId="5">
+  <w:num w:numId="5" w16cid:durableId="7371376">
     <w:abstractNumId w:val="17"/>
   </w:num>
-  <w:num w:numId="6">
+  <w:num w:numId="6" w16cid:durableId="225116422">
     <w:abstractNumId w:val="3"/>
   </w:num>
-  <w:num w:numId="7">
+  <w:num w:numId="7" w16cid:durableId="1211114335">
     <w:abstractNumId w:val="38"/>
   </w:num>
-  <w:num w:numId="8">
+  <w:num w:numId="8" w16cid:durableId="481510004">
     <w:abstractNumId w:val="21"/>
   </w:num>
-  <w:num w:numId="9">
+  <w:num w:numId="9" w16cid:durableId="332879414">
     <w:abstractNumId w:val="4"/>
   </w:num>
-  <w:num w:numId="10">
+  <w:num w:numId="10" w16cid:durableId="2140495115">
     <w:abstractNumId w:val="30"/>
   </w:num>
-  <w:num w:numId="11">
+  <w:num w:numId="11" w16cid:durableId="1109088812">
     <w:abstractNumId w:val="16"/>
   </w:num>
-  <w:num w:numId="12">
+  <w:num w:numId="12" w16cid:durableId="104009856">
     <w:abstractNumId w:val="14"/>
   </w:num>
-  <w:num w:numId="13">
+  <w:num w:numId="13" w16cid:durableId="1088769597">
     <w:abstractNumId w:val="36"/>
   </w:num>
-  <w:num w:numId="14">
+  <w:num w:numId="14" w16cid:durableId="2012944702">
     <w:abstractNumId w:val="40"/>
   </w:num>
-  <w:num w:numId="15">
+  <w:num w:numId="15" w16cid:durableId="48765584">
     <w:abstractNumId w:val="11"/>
   </w:num>
-  <w:num w:numId="16">
+  <w:num w:numId="16" w16cid:durableId="1266617109">
     <w:abstractNumId w:val="5"/>
   </w:num>
-  <w:num w:numId="17">
+  <w:num w:numId="17" w16cid:durableId="1861427102">
     <w:abstractNumId w:val="32"/>
   </w:num>
-  <w:num w:numId="18">
+  <w:num w:numId="18" w16cid:durableId="1134953120">
     <w:abstractNumId w:val="37"/>
   </w:num>
-  <w:num w:numId="19">
+  <w:num w:numId="19" w16cid:durableId="556740861">
     <w:abstractNumId w:val="31"/>
   </w:num>
-  <w:num w:numId="20">
+  <w:num w:numId="20" w16cid:durableId="546990579">
     <w:abstractNumId w:val="30"/>
     <w:lvlOverride w:ilvl="0">
       <w:startOverride w:val="1"/>
     </w:lvlOverride>
   </w:num>
-  <w:num w:numId="21">
+  <w:num w:numId="21" w16cid:durableId="595476991">
     <w:abstractNumId w:val="41"/>
   </w:num>
-  <w:num w:numId="22">
+  <w:num w:numId="22" w16cid:durableId="1245070899">
     <w:abstractNumId w:val="12"/>
   </w:num>
-  <w:num w:numId="23">
+  <w:num w:numId="23" w16cid:durableId="279143753">
     <w:abstractNumId w:val="19"/>
   </w:num>
-  <w:num w:numId="24">
+  <w:num w:numId="24" w16cid:durableId="1005091121">
     <w:abstractNumId w:val="42"/>
   </w:num>
-  <w:num w:numId="25">
+  <w:num w:numId="25" w16cid:durableId="706636889">
     <w:abstractNumId w:val="29"/>
   </w:num>
-  <w:num w:numId="26">
+  <w:num w:numId="26" w16cid:durableId="1613514331">
     <w:abstractNumId w:val="23"/>
   </w:num>
-  <w:num w:numId="27">
+  <w:num w:numId="27" w16cid:durableId="1552956875">
     <w:abstractNumId w:val="8"/>
   </w:num>
-  <w:num w:numId="28">
+  <w:num w:numId="28" w16cid:durableId="184097120">
     <w:abstractNumId w:val="10"/>
   </w:num>
-  <w:num w:numId="29">
+  <w:num w:numId="29" w16cid:durableId="503517857">
     <w:abstractNumId w:val="20"/>
   </w:num>
-  <w:num w:numId="30">
+  <w:num w:numId="30" w16cid:durableId="1058282190">
     <w:abstractNumId w:val="27"/>
   </w:num>
-  <w:num w:numId="31">
+  <w:num w:numId="31" w16cid:durableId="958872772">
     <w:abstractNumId w:val="34"/>
   </w:num>
-  <w:num w:numId="32">
+  <w:num w:numId="32" w16cid:durableId="1134299735">
     <w:abstractNumId w:val="28"/>
   </w:num>
-  <w:num w:numId="33">
+  <w:num w:numId="33" w16cid:durableId="105198944">
     <w:abstractNumId w:val="26"/>
   </w:num>
-  <w:num w:numId="34">
+  <w:num w:numId="34" w16cid:durableId="2050228637">
     <w:abstractNumId w:val="39"/>
   </w:num>
-  <w:num w:numId="35">
+  <w:num w:numId="35" w16cid:durableId="379289223">
     <w:abstractNumId w:val="44"/>
   </w:num>
-  <w:num w:numId="36">
+  <w:num w:numId="36" w16cid:durableId="253704579">
     <w:abstractNumId w:val="24"/>
   </w:num>
-  <w:num w:numId="37">
+  <w:num w:numId="37" w16cid:durableId="1784618143">
     <w:abstractNumId w:val="1"/>
   </w:num>
-  <w:num w:numId="38">
+  <w:num w:numId="38" w16cid:durableId="238710275">
     <w:abstractNumId w:val="0"/>
   </w:num>
-  <w:num w:numId="39">
+  <w:num w:numId="39" w16cid:durableId="1643120673">
     <w:abstractNumId w:val="25"/>
   </w:num>
-  <w:num w:numId="40">
+  <w:num w:numId="40" w16cid:durableId="1870878253">
     <w:abstractNumId w:val="7"/>
   </w:num>
-  <w:num w:numId="41">
+  <w:num w:numId="41" w16cid:durableId="1552112990">
     <w:abstractNumId w:val="15"/>
   </w:num>
-  <w:num w:numId="42">
+  <w:num w:numId="42" w16cid:durableId="1175996736">
     <w:abstractNumId w:val="13"/>
   </w:num>
-  <w:num w:numId="43">
+  <w:num w:numId="43" w16cid:durableId="107699464">
     <w:abstractNumId w:val="6"/>
   </w:num>
-  <w:num w:numId="44">
+  <w:num w:numId="44" w16cid:durableId="834806632">
     <w:abstractNumId w:val="33"/>
   </w:num>
-  <w:num w:numId="45">
+  <w:num w:numId="45" w16cid:durableId="1036275745">
     <w:abstractNumId w:val="2"/>
   </w:num>
-  <w:num w:numId="46">
+  <w:num w:numId="46" w16cid:durableId="41566927">
     <w:abstractNumId w:val="45"/>
   </w:num>
-  <w:num w:numId="47">
+  <w:num w:numId="47" w16cid:durableId="1837184498">
     <w:abstractNumId w:val="18"/>
   </w:num>
-  <w:num w:numId="48">
+  <w:num w:numId="48" w16cid:durableId="1972127539">
     <w:abstractNumId w:val="46"/>
   </w:num>
 </w:numbering>

</xml_diff>

<commit_message>
instructions to pull source for direct DLL in FPC builds
git-svn-id: https://svn.code.sf.net/p/electricdss/code@3658 d8739450-1e93-4ef4-a0af-c327d92816ff
</commit_message>
<xml_diff>
--- a/trunk/Version8/Doc/OpenDSS_FPC_Build.docx
+++ b/trunk/Version8/Doc/OpenDSS_FPC_Build.docx
@@ -5239,6 +5239,38 @@
           <w:b/>
           <w:bCs/>
         </w:rPr>
+        <w:t xml:space="preserve"> update --set-depth infinity Source/</w:t>
+      </w:r>
+      <w:r>
+        <w:rPr>
+          <w:b/>
+          <w:bCs/>
+        </w:rPr>
+        <w:t>DDLL</w:t>
+      </w:r>
+    </w:p>
+    <w:p>
+      <w:pPr>
+        <w:pStyle w:val="Code"/>
+        <w:rPr>
+          <w:b/>
+          <w:bCs/>
+        </w:rPr>
+      </w:pPr>
+      <w:proofErr w:type="spellStart"/>
+      <w:r>
+        <w:rPr>
+          <w:b/>
+          <w:bCs/>
+        </w:rPr>
+        <w:t>svn</w:t>
+      </w:r>
+      <w:proofErr w:type="spellEnd"/>
+      <w:r>
+        <w:rPr>
+          <w:b/>
+          <w:bCs/>
+        </w:rPr>
         <w:t xml:space="preserve"> update --set-depth infinity Source/Executive</w:t>
       </w:r>
     </w:p>
@@ -5491,6 +5523,7 @@
           <w:bCs/>
           <w:color w:val="000000" w:themeColor="text1"/>
         </w:rPr>
+        <w:lastRenderedPageBreak/>
         <w:t>svn</w:t>
       </w:r>
       <w:proofErr w:type="spellEnd"/>
@@ -5529,7 +5562,6 @@
           <w:bCs/>
           <w:color w:val="000000" w:themeColor="text1"/>
         </w:rPr>
-        <w:lastRenderedPageBreak/>
         <w:t>svn</w:t>
       </w:r>
       <w:proofErr w:type="spellEnd"/>
@@ -14129,7 +14161,7 @@
       <w:rPr>
         <w:noProof/>
       </w:rPr>
-      <w:t>4/14/2022</w:t>
+      <w:t>9/22/2023</w:t>
     </w:r>
     <w:r>
       <w:rPr>

</xml_diff>